<commit_message>
Created Use Case Diagram and updated report
</commit_message>
<xml_diff>
--- a/SoftwareProjectReport-ManuJose.docx
+++ b/SoftwareProjectReport-ManuJose.docx
@@ -3764,95 +3764,103 @@
       </w:r>
       <w:bookmarkEnd w:id="0"/>
     </w:p>
+    <w:p>
+      <w:r>
+        <w:t>The aim of my project is to create a website for a golf club that</w:t>
+      </w:r>
+      <w:r>
+        <w:t xml:space="preserve"> gives members of he </w:t>
+      </w:r>
+      <w:proofErr w:type="gramStart"/>
+      <w:r>
+        <w:t>club</w:t>
+      </w:r>
+      <w:proofErr w:type="gramEnd"/>
+      <w:r>
+        <w:t xml:space="preserve"> the ability to make bookings for </w:t>
+      </w:r>
+      <w:r>
+        <w:t xml:space="preserve">playing golf and for the </w:t>
+      </w:r>
+      <w:r>
+        <w:t>restaurant. The website will also contain information about the club and contact details for the club</w:t>
+      </w:r>
+      <w:r>
+        <w:t xml:space="preserve">. It </w:t>
+      </w:r>
+      <w:r>
+        <w:t>will</w:t>
+      </w:r>
+      <w:r>
+        <w:t xml:space="preserve"> also have a shop page where they can rent or bu</w:t>
+      </w:r>
+      <w:r>
+        <w:t>y</w:t>
+      </w:r>
+      <w:r>
+        <w:t xml:space="preserve"> equipment needed for golf such as </w:t>
+      </w:r>
+      <w:r>
+        <w:t>golf clubs, balls, shoes and a golf buggy.</w:t>
+      </w:r>
+    </w:p>
     <w:p/>
     <w:p>
       <w:r>
-        <w:t>Overall aim</w:t>
+        <w:t>T</w:t>
+      </w:r>
+      <w:r>
+        <w:t>he technologies I will use for this project include PHP, HTML, CSS, Laravel</w:t>
+      </w:r>
+      <w:r>
+        <w:t xml:space="preserve">, MySQL, and most likely Bootstrap but I will research other frameworks similar to </w:t>
+      </w:r>
+      <w:r>
+        <w:t>B</w:t>
+      </w:r>
+      <w:r>
+        <w:t>ootstrap</w:t>
+      </w:r>
+      <w:r>
+        <w:t>.</w:t>
       </w:r>
     </w:p>
     <w:p/>
     <w:p>
       <w:r>
-        <w:t>Application area</w:t>
+        <w:t>The tools I will use are</w:t>
+      </w:r>
+      <w:r>
+        <w:t xml:space="preserve"> phpMyAdmin</w:t>
+      </w:r>
+      <w:r>
+        <w:t xml:space="preserve">, XAMPP, Figma and Draw.io. I will also </w:t>
+      </w:r>
+      <w:r>
+        <w:t>upload my project to GitHub with regular commits.</w:t>
       </w:r>
     </w:p>
     <w:p/>
     <w:p>
       <w:r>
-        <w:t>Technologies</w:t>
-      </w:r>
-    </w:p>
-    <w:p>
-      <w:r>
-        <w:t xml:space="preserve">PHP, MySQL, </w:t>
-      </w:r>
-      <w:r>
-        <w:t>Bootstrap, CSS, Vanilla</w:t>
-      </w:r>
-    </w:p>
-    <w:p/>
-    <w:p>
-      <w:r>
-        <w:t>Tools</w:t>
-      </w:r>
-    </w:p>
-    <w:p>
-      <w:r>
-        <w:t xml:space="preserve">IDE, </w:t>
-      </w:r>
-      <w:r>
-        <w:t>phpMyAdmin</w:t>
-      </w:r>
-      <w:r>
-        <w:t>, Miro</w:t>
-      </w:r>
-    </w:p>
-    <w:p/>
-    <w:p>
-      <w:r>
-        <w:t>Project management</w:t>
-      </w:r>
-    </w:p>
-    <w:p>
-      <w:r>
-        <w:t>GitHub</w:t>
-      </w:r>
-    </w:p>
-    <w:p/>
-    <w:p>
-      <w:r>
-        <w:t>Business Concept</w:t>
-      </w:r>
-    </w:p>
-    <w:p>
-      <w:r>
-        <w:t>Requirements</w:t>
-      </w:r>
-    </w:p>
-    <w:p>
-      <w:r>
-        <w:t>Design</w:t>
-      </w:r>
-    </w:p>
-    <w:p>
-      <w:r>
-        <w:t>Implementation</w:t>
-      </w:r>
-    </w:p>
-    <w:p>
-      <w:r>
-        <w:t>Testing</w:t>
-      </w:r>
-      <w:r>
-        <w:t xml:space="preserve"> </w:t>
-      </w:r>
-    </w:p>
-    <w:p>
-      <w:r>
-        <w:t>Reflection</w:t>
-      </w:r>
-    </w:p>
-    <w:p/>
+        <w:t xml:space="preserve">The concept for the business will be based off a selection of </w:t>
+      </w:r>
+      <w:r>
+        <w:t xml:space="preserve">golf clubs in the greater Dublin area. It will have </w:t>
+      </w:r>
+      <w:r>
+        <w:t>a clubhouse with facilities such as a bar and restaurant, changing rooms, a gym, a sauna, a shop where members can buy any equipment they need</w:t>
+      </w:r>
+      <w:r>
+        <w:t xml:space="preserve">. I will need to create tables for all the members and their bookings for playing golf and </w:t>
+      </w:r>
+      <w:r>
+        <w:t>reserving tables in the restaurant. I will also need to keep track of the employees working at the club</w:t>
+      </w:r>
+      <w:r>
+        <w:t>.</w:t>
+      </w:r>
+    </w:p>
     <w:p>
       <w:pPr>
         <w:spacing w:after="160" w:line="259" w:lineRule="auto"/>
@@ -4008,6 +4016,14 @@
       </w:r>
       <w:bookmarkEnd w:id="5"/>
     </w:p>
+    <w:p>
+      <w:r>
+        <w:t>Advertising will be done mainly through social media pages for the club</w:t>
+      </w:r>
+      <w:r>
+        <w:t xml:space="preserve"> as well as some billboards and radio advertisements.</w:t>
+      </w:r>
+    </w:p>
     <w:p/>
     <w:p>
       <w:pPr>
@@ -4056,6 +4072,7 @@
       </w:pPr>
       <w:bookmarkStart w:id="8" w:name="_Toc1516518283"/>
       <w:r>
+        <w:lastRenderedPageBreak/>
         <w:t>Employees</w:t>
       </w:r>
       <w:bookmarkEnd w:id="8"/>
@@ -4067,12 +4084,24 @@
       </w:pPr>
       <w:bookmarkStart w:id="9" w:name="_Toc504719892"/>
       <w:r>
-        <w:lastRenderedPageBreak/>
         <w:t>Environmental Impact</w:t>
       </w:r>
       <w:bookmarkEnd w:id="9"/>
     </w:p>
-    <w:p/>
+    <w:p>
+      <w:r>
+        <w:t xml:space="preserve">The club is very environmentally responsible. </w:t>
+      </w:r>
+      <w:r>
+        <w:t xml:space="preserve">There are lakes and forests on the grounds of the club. </w:t>
+      </w:r>
+      <w:r>
+        <w:t>The lakes allow the club to raise fish that can then be cooked and sold in the bar and restaurant as locally sourced produce.</w:t>
+      </w:r>
+      <w:r>
+        <w:t xml:space="preserve"> The grounds are also well looked after by the groundkeepers.</w:t>
+      </w:r>
+    </w:p>
     <w:p/>
     <w:p>
       <w:pPr>
@@ -4115,19 +4144,29 @@
       <w:bookmarkEnd w:id="11"/>
       <w:bookmarkEnd w:id="12"/>
     </w:p>
-    <w:p/>
-    <w:p>
-      <w:r>
-        <w:t>The purpose of the requirements phase is to allow for developers to work out what the application should be able to do. It is important to understand what the users would like the application to do rather than the developer deciding what is required.</w:t>
-      </w:r>
-    </w:p>
-    <w:p/>
-    <w:p>
-      <w:r>
-        <w:t>You can write a bit about your project area.  Each paragraph has a blank line between it and the previous paragraph</w:t>
-      </w:r>
-    </w:p>
-    <w:p/>
+    <w:p>
+      <w:r>
+        <w:t xml:space="preserve">The main </w:t>
+      </w:r>
+      <w:r>
+        <w:t>requirement</w:t>
+      </w:r>
+      <w:r>
+        <w:t xml:space="preserve"> of the application is to allow the club to easily take bookings from the members</w:t>
+      </w:r>
+      <w:r>
+        <w:t>.</w:t>
+      </w:r>
+      <w:r>
+        <w:t xml:space="preserve"> Another function </w:t>
+      </w:r>
+      <w:r>
+        <w:t xml:space="preserve">would be creating an online shop for the </w:t>
+      </w:r>
+      <w:r>
+        <w:t>members to buy equipment from.</w:t>
+      </w:r>
+    </w:p>
     <w:p/>
     <w:p>
       <w:pPr>
@@ -4143,7 +4182,26 @@
       <w:bookmarkEnd w:id="13"/>
       <w:bookmarkEnd w:id="14"/>
     </w:p>
-    <w:p/>
+    <w:p>
+      <w:r>
+        <w:t>I will</w:t>
+      </w:r>
+      <w:r>
+        <w:t xml:space="preserve"> need to create a table for the </w:t>
+      </w:r>
+      <w:r>
+        <w:t xml:space="preserve">list of members currently at the golf club </w:t>
+      </w:r>
+      <w:r>
+        <w:t>and</w:t>
+      </w:r>
+      <w:r>
+        <w:t xml:space="preserve"> make the functionali</w:t>
+      </w:r>
+      <w:r>
+        <w:t>ty for new members to join. I will also need a table for all the bookings.</w:t>
+      </w:r>
+    </w:p>
     <w:p>
       <w:pPr>
         <w:pStyle w:val="Heading3"/>
@@ -4250,7 +4308,15 @@
         <w:t xml:space="preserve"> 3</w:t>
       </w:r>
       <w:r>
-        <w:t xml:space="preserve"> users to find out what the important features for them for the app are.  There may be various issues that arise in multiple interviews. These can be grouped together into a number of themes.</w:t>
+        <w:t xml:space="preserve"> users to find out what the important features for them for the app are.  There may be various issues that arise in multiple interviews. These can be grouped together into </w:t>
+      </w:r>
+      <w:proofErr w:type="gramStart"/>
+      <w:r>
+        <w:t>a number of</w:t>
+      </w:r>
+      <w:proofErr w:type="gramEnd"/>
+      <w:r>
+        <w:t xml:space="preserve"> themes.</w:t>
       </w:r>
     </w:p>
     <w:p/>
@@ -4304,7 +4370,6 @@
     </w:p>
     <w:p>
       <w:r>
-        <w:lastRenderedPageBreak/>
         <w:t>These are requirements which if not met do not stop the application from working, but which mean that the application is not working as well as it should.  They are usually based on issues such as:</w:t>
       </w:r>
     </w:p>
@@ -4344,6 +4409,7 @@
         <w:spacing w:line="240" w:lineRule="auto"/>
       </w:pPr>
       <w:r>
+        <w:lastRenderedPageBreak/>
         <w:t>Security</w:t>
       </w:r>
     </w:p>
@@ -4442,11 +4508,7 @@
     <w:p/>
     <w:p>
       <w:r>
-        <w:t xml:space="preserve">This section describes which technologies are planned to be used in the development of the application.  It then explains if there are any issues in terms of the technical feasibility of the </w:t>
-      </w:r>
-      <w:r>
-        <w:lastRenderedPageBreak/>
-        <w:t>project, for example, if there are two different types of software which may have compatibility issues.</w:t>
+        <w:t>This section describes which technologies are planned to be used in the development of the application.  It then explains if there are any issues in terms of the technical feasibility of the project, for example, if there are two different types of software which may have compatibility issues.</w:t>
       </w:r>
       <w:r>
         <w:br w:type="page"/>
@@ -4485,7 +4547,23 @@
     </w:p>
     <w:p>
       <w:r>
-        <w:t>Describe the layout  of your web application. Does this depend on a framework like bootstrap? Is it repsonsive?</w:t>
+        <w:t xml:space="preserve">Describe the </w:t>
+      </w:r>
+      <w:proofErr w:type="gramStart"/>
+      <w:r>
+        <w:t>layout  of</w:t>
+      </w:r>
+      <w:proofErr w:type="gramEnd"/>
+      <w:r>
+        <w:t xml:space="preserve"> your web application. Does this depend on a framework like bootstrap? Is it </w:t>
+      </w:r>
+      <w:proofErr w:type="spellStart"/>
+      <w:r>
+        <w:t>repsonsive</w:t>
+      </w:r>
+      <w:proofErr w:type="spellEnd"/>
+      <w:r>
+        <w:t>?</w:t>
       </w:r>
     </w:p>
     <w:p>
@@ -4501,7 +4579,15 @@
     </w:p>
     <w:p>
       <w:r>
-        <w:t>What are the navigation elements, form elements. How does the user interact with the application?</w:t>
+        <w:t xml:space="preserve">What are the navigation elements, form </w:t>
+      </w:r>
+      <w:proofErr w:type="gramStart"/>
+      <w:r>
+        <w:t>elements.</w:t>
+      </w:r>
+      <w:proofErr w:type="gramEnd"/>
+      <w:r>
+        <w:t xml:space="preserve"> How does the user interact with the application?</w:t>
       </w:r>
     </w:p>
     <w:p>
@@ -4510,14 +4596,27 @@
         <w:ind w:left="630"/>
       </w:pPr>
       <w:bookmarkStart w:id="32" w:name="_Toc542919098"/>
-      <w:r>
-        <w:t>Colour schemes</w:t>
+      <w:proofErr w:type="spellStart"/>
+      <w:r>
+        <w:t>Colour</w:t>
+      </w:r>
+      <w:proofErr w:type="spellEnd"/>
+      <w:r>
+        <w:t xml:space="preserve"> schemes</w:t>
       </w:r>
       <w:bookmarkEnd w:id="32"/>
     </w:p>
     <w:p>
       <w:r>
-        <w:t>Describe the colour palette that you will use consistently across the web application</w:t>
+        <w:t xml:space="preserve">Describe the </w:t>
+      </w:r>
+      <w:proofErr w:type="spellStart"/>
+      <w:r>
+        <w:t>colour</w:t>
+      </w:r>
+      <w:proofErr w:type="spellEnd"/>
+      <w:r>
+        <w:t xml:space="preserve"> palette that you will use consistently across the web application</w:t>
       </w:r>
     </w:p>
     <w:p/>
@@ -4534,7 +4633,15 @@
     </w:p>
     <w:p>
       <w:r>
-        <w:t>Specify the fonts that you will use for different types of text. Include samples for paragraph text, headings and bold and italicised text.</w:t>
+        <w:t xml:space="preserve">Specify the fonts that you will use for different types of text. Include samples for paragraph text, headings and bold and </w:t>
+      </w:r>
+      <w:proofErr w:type="spellStart"/>
+      <w:r>
+        <w:t>italicised</w:t>
+      </w:r>
+      <w:proofErr w:type="spellEnd"/>
+      <w:r>
+        <w:t xml:space="preserve"> text.</w:t>
       </w:r>
     </w:p>
     <w:p/>
@@ -4551,7 +4658,15 @@
     </w:p>
     <w:p>
       <w:r>
-        <w:t>Describe how to navigate from one page to the next by adding an diagram of the different screens and what the main functionality is.</w:t>
+        <w:t xml:space="preserve">Describe how to navigate from one page to the next by adding </w:t>
+      </w:r>
+      <w:proofErr w:type="gramStart"/>
+      <w:r>
+        <w:t>an</w:t>
+      </w:r>
+      <w:proofErr w:type="gramEnd"/>
+      <w:r>
+        <w:t xml:space="preserve"> diagram of the different screens and what the main functionality is.</w:t>
       </w:r>
     </w:p>
     <w:p/>
@@ -4693,11 +4808,33 @@
           <w:rFonts w:eastAsiaTheme="minorEastAsia"/>
         </w:rPr>
       </w:pPr>
+      <w:proofErr w:type="spellStart"/>
       <w:r>
         <w:rPr>
           <w:rFonts w:ascii="Calibri" w:eastAsia="Calibri" w:hAnsi="Calibri" w:cs="Calibri"/>
         </w:rPr>
-        <w:t>Organisers need to be able to create, read, update, and delete: festivals, stages, shows, performers, and genres.</w:t>
+        <w:t>Organisers</w:t>
+      </w:r>
+      <w:proofErr w:type="spellEnd"/>
+      <w:r>
+        <w:rPr>
+          <w:rFonts w:ascii="Calibri" w:eastAsia="Calibri" w:hAnsi="Calibri" w:cs="Calibri"/>
+        </w:rPr>
+        <w:t xml:space="preserve"> need to be able to create, read, update, and </w:t>
+      </w:r>
+      <w:proofErr w:type="gramStart"/>
+      <w:r>
+        <w:rPr>
+          <w:rFonts w:ascii="Calibri" w:eastAsia="Calibri" w:hAnsi="Calibri" w:cs="Calibri"/>
+        </w:rPr>
+        <w:t>delete:</w:t>
+      </w:r>
+      <w:proofErr w:type="gramEnd"/>
+      <w:r>
+        <w:rPr>
+          <w:rFonts w:ascii="Calibri" w:eastAsia="Calibri" w:hAnsi="Calibri" w:cs="Calibri"/>
+        </w:rPr>
+        <w:t xml:space="preserve"> festivals, stages, shows, performers, and genres.</w:t>
       </w:r>
     </w:p>
     <w:p>
@@ -4883,11 +5020,19 @@
           <w:rFonts w:eastAsiaTheme="minorEastAsia"/>
         </w:rPr>
       </w:pPr>
+      <w:proofErr w:type="spellStart"/>
       <w:r>
         <w:rPr>
           <w:rFonts w:ascii="Calibri" w:eastAsia="Calibri" w:hAnsi="Calibri" w:cs="Calibri"/>
         </w:rPr>
-        <w:t>Organisers need to display a list of employees that are assigned to a specific festival</w:t>
+        <w:t>Organisers</w:t>
+      </w:r>
+      <w:proofErr w:type="spellEnd"/>
+      <w:r>
+        <w:rPr>
+          <w:rFonts w:ascii="Calibri" w:eastAsia="Calibri" w:hAnsi="Calibri" w:cs="Calibri"/>
+        </w:rPr>
+        <w:t xml:space="preserve"> need to display a list of employees that are assigned to a specific festival</w:t>
       </w:r>
       <w:r>
         <w:br/>
@@ -4913,9 +5058,17 @@
         <w:rPr>
           <w:rFonts w:eastAsia="Calibri"/>
         </w:rPr>
-        <w:t>Textual Representation of Data-Set</w:t>
+        <w:t xml:space="preserve">Textual Representation of </w:t>
+      </w:r>
+      <w:proofErr w:type="gramStart"/>
+      <w:r>
+        <w:rPr>
+          <w:rFonts w:eastAsia="Calibri"/>
+        </w:rPr>
+        <w:t>Data-Set</w:t>
       </w:r>
       <w:bookmarkEnd w:id="38"/>
+      <w:proofErr w:type="gramEnd"/>
     </w:p>
     <w:p>
       <w:pPr>
@@ -4946,7 +5099,55 @@
           <w:rFonts w:ascii="Consolas" w:eastAsia="Consolas" w:hAnsi="Consolas" w:cs="Consolas"/>
           <w:color w:val="000000" w:themeColor="text1"/>
         </w:rPr>
-        <w:t>(title, description, latitude, longitude, city, start_date, end_date, image_id)</w:t>
+        <w:t xml:space="preserve">(title, description, latitude, longitude, city, </w:t>
+      </w:r>
+      <w:proofErr w:type="spellStart"/>
+      <w:r>
+        <w:rPr>
+          <w:rFonts w:ascii="Consolas" w:eastAsia="Consolas" w:hAnsi="Consolas" w:cs="Consolas"/>
+          <w:color w:val="000000" w:themeColor="text1"/>
+        </w:rPr>
+        <w:t>start_date</w:t>
+      </w:r>
+      <w:proofErr w:type="spellEnd"/>
+      <w:r>
+        <w:rPr>
+          <w:rFonts w:ascii="Consolas" w:eastAsia="Consolas" w:hAnsi="Consolas" w:cs="Consolas"/>
+          <w:color w:val="000000" w:themeColor="text1"/>
+        </w:rPr>
+        <w:t xml:space="preserve">, </w:t>
+      </w:r>
+      <w:proofErr w:type="spellStart"/>
+      <w:r>
+        <w:rPr>
+          <w:rFonts w:ascii="Consolas" w:eastAsia="Consolas" w:hAnsi="Consolas" w:cs="Consolas"/>
+          <w:color w:val="000000" w:themeColor="text1"/>
+        </w:rPr>
+        <w:t>end_date</w:t>
+      </w:r>
+      <w:proofErr w:type="spellEnd"/>
+      <w:r>
+        <w:rPr>
+          <w:rFonts w:ascii="Consolas" w:eastAsia="Consolas" w:hAnsi="Consolas" w:cs="Consolas"/>
+          <w:color w:val="000000" w:themeColor="text1"/>
+        </w:rPr>
+        <w:t xml:space="preserve">, </w:t>
+      </w:r>
+      <w:proofErr w:type="spellStart"/>
+      <w:r>
+        <w:rPr>
+          <w:rFonts w:ascii="Consolas" w:eastAsia="Consolas" w:hAnsi="Consolas" w:cs="Consolas"/>
+          <w:color w:val="000000" w:themeColor="text1"/>
+        </w:rPr>
+        <w:t>image_id</w:t>
+      </w:r>
+      <w:proofErr w:type="spellEnd"/>
+      <w:r>
+        <w:rPr>
+          <w:rFonts w:ascii="Consolas" w:eastAsia="Consolas" w:hAnsi="Consolas" w:cs="Consolas"/>
+          <w:color w:val="000000" w:themeColor="text1"/>
+        </w:rPr>
+        <w:t>)</w:t>
       </w:r>
     </w:p>
     <w:p>
@@ -4966,7 +5167,55 @@
           <w:rFonts w:ascii="Consolas" w:eastAsia="Consolas" w:hAnsi="Consolas" w:cs="Consolas"/>
           <w:color w:val="000000" w:themeColor="text1"/>
         </w:rPr>
-        <w:t>(title, description, contact_email, contact_phone, image_id)</w:t>
+        <w:t xml:space="preserve">(title, description, </w:t>
+      </w:r>
+      <w:proofErr w:type="spellStart"/>
+      <w:r>
+        <w:rPr>
+          <w:rFonts w:ascii="Consolas" w:eastAsia="Consolas" w:hAnsi="Consolas" w:cs="Consolas"/>
+          <w:color w:val="000000" w:themeColor="text1"/>
+        </w:rPr>
+        <w:t>contact_email</w:t>
+      </w:r>
+      <w:proofErr w:type="spellEnd"/>
+      <w:r>
+        <w:rPr>
+          <w:rFonts w:ascii="Consolas" w:eastAsia="Consolas" w:hAnsi="Consolas" w:cs="Consolas"/>
+          <w:color w:val="000000" w:themeColor="text1"/>
+        </w:rPr>
+        <w:t xml:space="preserve">, </w:t>
+      </w:r>
+      <w:proofErr w:type="spellStart"/>
+      <w:r>
+        <w:rPr>
+          <w:rFonts w:ascii="Consolas" w:eastAsia="Consolas" w:hAnsi="Consolas" w:cs="Consolas"/>
+          <w:color w:val="000000" w:themeColor="text1"/>
+        </w:rPr>
+        <w:t>contact_phone</w:t>
+      </w:r>
+      <w:proofErr w:type="spellEnd"/>
+      <w:r>
+        <w:rPr>
+          <w:rFonts w:ascii="Consolas" w:eastAsia="Consolas" w:hAnsi="Consolas" w:cs="Consolas"/>
+          <w:color w:val="000000" w:themeColor="text1"/>
+        </w:rPr>
+        <w:t xml:space="preserve">, </w:t>
+      </w:r>
+      <w:proofErr w:type="spellStart"/>
+      <w:r>
+        <w:rPr>
+          <w:rFonts w:ascii="Consolas" w:eastAsia="Consolas" w:hAnsi="Consolas" w:cs="Consolas"/>
+          <w:color w:val="000000" w:themeColor="text1"/>
+        </w:rPr>
+        <w:t>image_id</w:t>
+      </w:r>
+      <w:proofErr w:type="spellEnd"/>
+      <w:r>
+        <w:rPr>
+          <w:rFonts w:ascii="Consolas" w:eastAsia="Consolas" w:hAnsi="Consolas" w:cs="Consolas"/>
+          <w:color w:val="000000" w:themeColor="text1"/>
+        </w:rPr>
+        <w:t>)</w:t>
       </w:r>
     </w:p>
     <w:p>
@@ -5023,7 +5272,71 @@
           <w:rFonts w:ascii="Consolas" w:eastAsia="Consolas" w:hAnsi="Consolas" w:cs="Consolas"/>
           <w:color w:val="000000" w:themeColor="text1"/>
         </w:rPr>
-        <w:t>(date, start_time, end_time, performer_id, stage_id)</w:t>
+        <w:t xml:space="preserve">(date, </w:t>
+      </w:r>
+      <w:proofErr w:type="spellStart"/>
+      <w:r>
+        <w:rPr>
+          <w:rFonts w:ascii="Consolas" w:eastAsia="Consolas" w:hAnsi="Consolas" w:cs="Consolas"/>
+          <w:color w:val="000000" w:themeColor="text1"/>
+        </w:rPr>
+        <w:t>start_time</w:t>
+      </w:r>
+      <w:proofErr w:type="spellEnd"/>
+      <w:r>
+        <w:rPr>
+          <w:rFonts w:ascii="Consolas" w:eastAsia="Consolas" w:hAnsi="Consolas" w:cs="Consolas"/>
+          <w:color w:val="000000" w:themeColor="text1"/>
+        </w:rPr>
+        <w:t xml:space="preserve">, </w:t>
+      </w:r>
+      <w:proofErr w:type="spellStart"/>
+      <w:r>
+        <w:rPr>
+          <w:rFonts w:ascii="Consolas" w:eastAsia="Consolas" w:hAnsi="Consolas" w:cs="Consolas"/>
+          <w:color w:val="000000" w:themeColor="text1"/>
+        </w:rPr>
+        <w:t>end_time</w:t>
+      </w:r>
+      <w:proofErr w:type="spellEnd"/>
+      <w:r>
+        <w:rPr>
+          <w:rFonts w:ascii="Consolas" w:eastAsia="Consolas" w:hAnsi="Consolas" w:cs="Consolas"/>
+          <w:color w:val="000000" w:themeColor="text1"/>
+        </w:rPr>
+        <w:t xml:space="preserve">, </w:t>
+      </w:r>
+      <w:proofErr w:type="spellStart"/>
+      <w:r>
+        <w:rPr>
+          <w:rFonts w:ascii="Consolas" w:eastAsia="Consolas" w:hAnsi="Consolas" w:cs="Consolas"/>
+          <w:color w:val="000000" w:themeColor="text1"/>
+        </w:rPr>
+        <w:t>performer_id</w:t>
+      </w:r>
+      <w:proofErr w:type="spellEnd"/>
+      <w:r>
+        <w:rPr>
+          <w:rFonts w:ascii="Consolas" w:eastAsia="Consolas" w:hAnsi="Consolas" w:cs="Consolas"/>
+          <w:color w:val="000000" w:themeColor="text1"/>
+        </w:rPr>
+        <w:t xml:space="preserve">, </w:t>
+      </w:r>
+      <w:proofErr w:type="spellStart"/>
+      <w:r>
+        <w:rPr>
+          <w:rFonts w:ascii="Consolas" w:eastAsia="Consolas" w:hAnsi="Consolas" w:cs="Consolas"/>
+          <w:color w:val="000000" w:themeColor="text1"/>
+        </w:rPr>
+        <w:t>stage_id</w:t>
+      </w:r>
+      <w:proofErr w:type="spellEnd"/>
+      <w:r>
+        <w:rPr>
+          <w:rFonts w:ascii="Consolas" w:eastAsia="Consolas" w:hAnsi="Consolas" w:cs="Consolas"/>
+          <w:color w:val="000000" w:themeColor="text1"/>
+        </w:rPr>
+        <w:t>)</w:t>
       </w:r>
     </w:p>
     <w:p>
@@ -5042,7 +5355,39 @@
           <w:rFonts w:ascii="Consolas" w:eastAsia="Consolas" w:hAnsi="Consolas" w:cs="Consolas"/>
           <w:color w:val="000000" w:themeColor="text1"/>
         </w:rPr>
-        <w:t>(title, description, location, festival_id, image_id)</w:t>
+        <w:t xml:space="preserve">(title, description, location, </w:t>
+      </w:r>
+      <w:proofErr w:type="spellStart"/>
+      <w:r>
+        <w:rPr>
+          <w:rFonts w:ascii="Consolas" w:eastAsia="Consolas" w:hAnsi="Consolas" w:cs="Consolas"/>
+          <w:color w:val="000000" w:themeColor="text1"/>
+        </w:rPr>
+        <w:t>festival_id</w:t>
+      </w:r>
+      <w:proofErr w:type="spellEnd"/>
+      <w:r>
+        <w:rPr>
+          <w:rFonts w:ascii="Consolas" w:eastAsia="Consolas" w:hAnsi="Consolas" w:cs="Consolas"/>
+          <w:color w:val="000000" w:themeColor="text1"/>
+        </w:rPr>
+        <w:t xml:space="preserve">, </w:t>
+      </w:r>
+      <w:proofErr w:type="spellStart"/>
+      <w:r>
+        <w:rPr>
+          <w:rFonts w:ascii="Consolas" w:eastAsia="Consolas" w:hAnsi="Consolas" w:cs="Consolas"/>
+          <w:color w:val="000000" w:themeColor="text1"/>
+        </w:rPr>
+        <w:t>image_id</w:t>
+      </w:r>
+      <w:proofErr w:type="spellEnd"/>
+      <w:r>
+        <w:rPr>
+          <w:rFonts w:ascii="Consolas" w:eastAsia="Consolas" w:hAnsi="Consolas" w:cs="Consolas"/>
+          <w:color w:val="000000" w:themeColor="text1"/>
+        </w:rPr>
+        <w:t>)</w:t>
       </w:r>
     </w:p>
     <w:p>
@@ -5079,7 +5424,39 @@
           <w:rFonts w:ascii="Consolas" w:eastAsia="Consolas" w:hAnsi="Consolas" w:cs="Consolas"/>
           <w:color w:val="000000" w:themeColor="text1"/>
         </w:rPr>
-        <w:t>(id, genre_id, performer_id)</w:t>
+        <w:t xml:space="preserve">(id, </w:t>
+      </w:r>
+      <w:proofErr w:type="spellStart"/>
+      <w:r>
+        <w:rPr>
+          <w:rFonts w:ascii="Consolas" w:eastAsia="Consolas" w:hAnsi="Consolas" w:cs="Consolas"/>
+          <w:color w:val="000000" w:themeColor="text1"/>
+        </w:rPr>
+        <w:t>genre_id</w:t>
+      </w:r>
+      <w:proofErr w:type="spellEnd"/>
+      <w:r>
+        <w:rPr>
+          <w:rFonts w:ascii="Consolas" w:eastAsia="Consolas" w:hAnsi="Consolas" w:cs="Consolas"/>
+          <w:color w:val="000000" w:themeColor="text1"/>
+        </w:rPr>
+        <w:t xml:space="preserve">, </w:t>
+      </w:r>
+      <w:proofErr w:type="spellStart"/>
+      <w:r>
+        <w:rPr>
+          <w:rFonts w:ascii="Consolas" w:eastAsia="Consolas" w:hAnsi="Consolas" w:cs="Consolas"/>
+          <w:color w:val="000000" w:themeColor="text1"/>
+        </w:rPr>
+        <w:t>performer_id</w:t>
+      </w:r>
+      <w:proofErr w:type="spellEnd"/>
+      <w:r>
+        <w:rPr>
+          <w:rFonts w:ascii="Consolas" w:eastAsia="Consolas" w:hAnsi="Consolas" w:cs="Consolas"/>
+          <w:color w:val="000000" w:themeColor="text1"/>
+        </w:rPr>
+        <w:t>)</w:t>
       </w:r>
     </w:p>
     <w:p>
@@ -5125,7 +5502,39 @@
           <w:rFonts w:ascii="Consolas" w:eastAsia="Consolas" w:hAnsi="Consolas" w:cs="Consolas"/>
           <w:color w:val="000000" w:themeColor="text1"/>
         </w:rPr>
-        <w:t>(employee_id, festival_id, role)</w:t>
+        <w:t>(</w:t>
+      </w:r>
+      <w:proofErr w:type="spellStart"/>
+      <w:r>
+        <w:rPr>
+          <w:rFonts w:ascii="Consolas" w:eastAsia="Consolas" w:hAnsi="Consolas" w:cs="Consolas"/>
+          <w:color w:val="000000" w:themeColor="text1"/>
+        </w:rPr>
+        <w:t>employee_id</w:t>
+      </w:r>
+      <w:proofErr w:type="spellEnd"/>
+      <w:r>
+        <w:rPr>
+          <w:rFonts w:ascii="Consolas" w:eastAsia="Consolas" w:hAnsi="Consolas" w:cs="Consolas"/>
+          <w:color w:val="000000" w:themeColor="text1"/>
+        </w:rPr>
+        <w:t xml:space="preserve">, </w:t>
+      </w:r>
+      <w:proofErr w:type="spellStart"/>
+      <w:r>
+        <w:rPr>
+          <w:rFonts w:ascii="Consolas" w:eastAsia="Consolas" w:hAnsi="Consolas" w:cs="Consolas"/>
+          <w:color w:val="000000" w:themeColor="text1"/>
+        </w:rPr>
+        <w:t>festival_id</w:t>
+      </w:r>
+      <w:proofErr w:type="spellEnd"/>
+      <w:r>
+        <w:rPr>
+          <w:rFonts w:ascii="Consolas" w:eastAsia="Consolas" w:hAnsi="Consolas" w:cs="Consolas"/>
+          <w:color w:val="000000" w:themeColor="text1"/>
+        </w:rPr>
+        <w:t>, role)</w:t>
       </w:r>
     </w:p>
     <w:p>
@@ -6898,7 +7307,15 @@
         <w:t xml:space="preserve"> the internal functionality of the web framework that </w:t>
       </w:r>
       <w:r>
-        <w:t xml:space="preserve">you have chosed for the implementation. </w:t>
+        <w:t xml:space="preserve">you have </w:t>
+      </w:r>
+      <w:proofErr w:type="spellStart"/>
+      <w:r>
+        <w:t>chosed</w:t>
+      </w:r>
+      <w:proofErr w:type="spellEnd"/>
+      <w:r>
+        <w:t xml:space="preserve"> for the implementation. </w:t>
       </w:r>
       <w:r>
         <w:t>Add further sections if required by the specification of your web application</w:t>
@@ -6989,9 +7406,21 @@
           <w:szCs w:val="26"/>
           <w:lang w:val="en-IE"/>
         </w:rPr>
-        <w:t>User Authenticaion</w:t>
+        <w:t xml:space="preserve">User </w:t>
+      </w:r>
+      <w:proofErr w:type="spellStart"/>
+      <w:r>
+        <w:rPr>
+          <w:rFonts w:asciiTheme="majorHAnsi" w:eastAsiaTheme="majorEastAsia" w:hAnsiTheme="majorHAnsi" w:cstheme="majorBidi"/>
+          <w:color w:val="2E74B5" w:themeColor="accent1" w:themeShade="BF"/>
+          <w:sz w:val="26"/>
+          <w:szCs w:val="26"/>
+          <w:lang w:val="en-IE"/>
+        </w:rPr>
+        <w:t>Authenticaion</w:t>
       </w:r>
       <w:bookmarkEnd w:id="47"/>
+      <w:proofErr w:type="spellEnd"/>
     </w:p>
     <w:p>
       <w:pPr>
@@ -9627,8 +10056,13 @@
         <w:ind w:left="720"/>
       </w:pPr>
       <w:bookmarkStart w:id="85" w:name="_Toc1162930298"/>
-      <w:r>
-        <w:t>Github Project</w:t>
+      <w:proofErr w:type="spellStart"/>
+      <w:r>
+        <w:t>Github</w:t>
+      </w:r>
+      <w:proofErr w:type="spellEnd"/>
+      <w:r>
+        <w:t xml:space="preserve"> Project</w:t>
       </w:r>
       <w:bookmarkEnd w:id="85"/>
     </w:p>
@@ -9730,7 +10164,15 @@
       </w:pPr>
       <w:bookmarkStart w:id="92" w:name="_Toc649792346"/>
       <w:r>
-        <w:t>How could the project could be developed further?</w:t>
+        <w:t xml:space="preserve">How </w:t>
+      </w:r>
+      <w:proofErr w:type="gramStart"/>
+      <w:r>
+        <w:t>could the project could</w:t>
+      </w:r>
+      <w:proofErr w:type="gramEnd"/>
+      <w:r>
+        <w:t xml:space="preserve"> be developed further?</w:t>
       </w:r>
       <w:bookmarkEnd w:id="92"/>
     </w:p>
@@ -9812,7 +10254,15 @@
         <w:t xml:space="preserve"> competencies and skills</w:t>
       </w:r>
       <w:r>
-        <w:t xml:space="preserve"> that would help you with your development in the work place.</w:t>
+        <w:t xml:space="preserve"> that would help you with your development in the </w:t>
+      </w:r>
+      <w:proofErr w:type="gramStart"/>
+      <w:r>
+        <w:t>work place</w:t>
+      </w:r>
+      <w:proofErr w:type="gramEnd"/>
+      <w:r>
+        <w:t>.</w:t>
       </w:r>
     </w:p>
     <w:p>
@@ -14028,6 +14478,12 @@
 </file>
 
 <file path=customXml/item1.xml><?xml version="1.0" encoding="utf-8"?>
+<p:properties xmlns:p="http://schemas.microsoft.com/office/2006/metadata/properties" xmlns:xsi="http://www.w3.org/2001/XMLSchema-instance" xmlns:pc="http://schemas.microsoft.com/office/infopath/2007/PartnerControls">
+  <documentManagement/>
+</p:properties>
+</file>
+
+<file path=customXml/item2.xml><?xml version="1.0" encoding="utf-8"?>
 <?mso-contentType ?>
 <FormTemplates xmlns="http://schemas.microsoft.com/sharepoint/v3/contenttype/forms">
   <Display>DocumentLibraryForm</Display>
@@ -14036,17 +14492,7 @@
 </FormTemplates>
 </file>
 
-<file path=customXml/item2.xml><?xml version="1.0" encoding="utf-8"?>
-<p:properties xmlns:p="http://schemas.microsoft.com/office/2006/metadata/properties" xmlns:xsi="http://www.w3.org/2001/XMLSchema-instance" xmlns:pc="http://schemas.microsoft.com/office/infopath/2007/PartnerControls">
-  <documentManagement/>
-</p:properties>
-</file>
-
 <file path=customXml/item3.xml><?xml version="1.0" encoding="utf-8"?>
-<b:Sources xmlns:b="http://schemas.openxmlformats.org/officeDocument/2006/bibliography" xmlns="http://schemas.openxmlformats.org/officeDocument/2006/bibliography" SelectedStyle="\APASixthEditionOfficeOnline.xsl" StyleName="APA" Version="6"/>
-</file>
-
-<file path=customXml/item4.xml><?xml version="1.0" encoding="utf-8"?>
 <ct:contentTypeSchema xmlns:ct="http://schemas.microsoft.com/office/2006/metadata/contentType" xmlns:ma="http://schemas.microsoft.com/office/2006/metadata/properties/metaAttributes" ct:_="" ma:_="" ma:contentTypeName="Document" ma:contentTypeID="0x0101009DD9A7A92E247C46BBFB0ECFFECF0422" ma:contentTypeVersion="2" ma:contentTypeDescription="Create a new document." ma:contentTypeScope="" ma:versionID="d43cfecf2615346524c79078232ae975">
   <xsd:schema xmlns:xsd="http://www.w3.org/2001/XMLSchema" xmlns:xs="http://www.w3.org/2001/XMLSchema" xmlns:p="http://schemas.microsoft.com/office/2006/metadata/properties" xmlns:ns2="aad6f7cb-27ea-400e-9bc9-f6e80110ed1e" targetNamespace="http://schemas.microsoft.com/office/2006/metadata/properties" ma:root="true" ma:fieldsID="7b3566a50b98dca94395d24885ed6f29" ns2:_="">
     <xsd:import namespace="aad6f7cb-27ea-400e-9bc9-f6e80110ed1e"/>
@@ -14178,15 +14624,11 @@
 </ct:contentTypeSchema>
 </file>
 
-<file path=customXml/itemProps1.xml><?xml version="1.0" encoding="utf-8"?>
-<ds:datastoreItem xmlns:ds="http://schemas.openxmlformats.org/officeDocument/2006/customXml" ds:itemID="{483909C0-ED7B-433C-936F-326EC26BCE5F}">
-  <ds:schemaRefs>
-    <ds:schemaRef ds:uri="http://schemas.microsoft.com/sharepoint/v3/contenttype/forms"/>
-  </ds:schemaRefs>
-</ds:datastoreItem>
+<file path=customXml/item4.xml><?xml version="1.0" encoding="utf-8"?>
+<b:Sources xmlns:b="http://schemas.openxmlformats.org/officeDocument/2006/bibliography" xmlns="http://schemas.openxmlformats.org/officeDocument/2006/bibliography" SelectedStyle="\APASixthEditionOfficeOnline.xsl" StyleName="APA" Version="6"/>
 </file>
 
-<file path=customXml/itemProps2.xml><?xml version="1.0" encoding="utf-8"?>
+<file path=customXml/itemProps1.xml><?xml version="1.0" encoding="utf-8"?>
 <ds:datastoreItem xmlns:ds="http://schemas.openxmlformats.org/officeDocument/2006/customXml" ds:itemID="{9600F9D6-DACC-419E-94CB-B2C0BCD0AEFC}">
   <ds:schemaRefs>
     <ds:schemaRef ds:uri="http://schemas.microsoft.com/office/2006/metadata/properties"/>
@@ -14195,15 +14637,15 @@
 </ds:datastoreItem>
 </file>
 
-<file path=customXml/itemProps3.xml><?xml version="1.0" encoding="utf-8"?>
-<ds:datastoreItem xmlns:ds="http://schemas.openxmlformats.org/officeDocument/2006/customXml" ds:itemID="{7E3DCDD7-9685-4ADC-A15A-305EC8AF2EA8}">
+<file path=customXml/itemProps2.xml><?xml version="1.0" encoding="utf-8"?>
+<ds:datastoreItem xmlns:ds="http://schemas.openxmlformats.org/officeDocument/2006/customXml" ds:itemID="{483909C0-ED7B-433C-936F-326EC26BCE5F}">
   <ds:schemaRefs>
-    <ds:schemaRef ds:uri="http://schemas.openxmlformats.org/officeDocument/2006/bibliography"/>
+    <ds:schemaRef ds:uri="http://schemas.microsoft.com/sharepoint/v3/contenttype/forms"/>
   </ds:schemaRefs>
 </ds:datastoreItem>
 </file>
 
-<file path=customXml/itemProps4.xml><?xml version="1.0" encoding="utf-8"?>
+<file path=customXml/itemProps3.xml><?xml version="1.0" encoding="utf-8"?>
 <ds:datastoreItem xmlns:ds="http://schemas.openxmlformats.org/officeDocument/2006/customXml" ds:itemID="{C3EE8D13-8E90-418F-9918-96A4CB871159}">
   <ds:schemaRefs>
     <ds:schemaRef ds:uri="http://schemas.microsoft.com/office/2006/metadata/contentType"/>
@@ -14219,4 +14661,12 @@
     <ds:schemaRef ds:uri="http://schemas.microsoft.com/internal/obd"/>
   </ds:schemaRefs>
 </ds:datastoreItem>
+</file>
+
+<file path=customXml/itemProps4.xml><?xml version="1.0" encoding="utf-8"?>
+<ds:datastoreItem xmlns:ds="http://schemas.openxmlformats.org/officeDocument/2006/customXml" ds:itemID="{7E3DCDD7-9685-4ADC-A15A-305EC8AF2EA8}">
+  <ds:schemaRefs>
+    <ds:schemaRef ds:uri="http://schemas.openxmlformats.org/officeDocument/2006/bibliography"/>
+  </ds:schemaRefs>
+</ds:datastoreItem>
 </file>
</xml_diff>

<commit_message>
Updated report and use case diagrams
</commit_message>
<xml_diff>
--- a/SoftwareProjectReport-ManuJose.docx
+++ b/SoftwareProjectReport-ManuJose.docx
@@ -1,6 +1,6 @@
 
 <file path=word/document.xml><?xml version="1.0" encoding="utf-8"?>
-<w:document xmlns:wpc="http://schemas.microsoft.com/office/word/2010/wordprocessingCanvas" xmlns:cx="http://schemas.microsoft.com/office/drawing/2014/chartex" xmlns:cx1="http://schemas.microsoft.com/office/drawing/2015/9/8/chartex" xmlns:cx2="http://schemas.microsoft.com/office/drawing/2015/10/21/chartex" xmlns:cx3="http://schemas.microsoft.com/office/drawing/2016/5/9/chartex" xmlns:cx4="http://schemas.microsoft.com/office/drawing/2016/5/10/chartex" xmlns:cx5="http://schemas.microsoft.com/office/drawing/2016/5/11/chartex" xmlns:cx6="http://schemas.microsoft.com/office/drawing/2016/5/12/chartex" xmlns:cx7="http://schemas.microsoft.com/office/drawing/2016/5/13/chartex" xmlns:cx8="http://schemas.microsoft.com/office/drawing/2016/5/14/chartex" xmlns:mc="http://schemas.openxmlformats.org/markup-compatibility/2006" xmlns:aink="http://schemas.microsoft.com/office/drawing/2016/ink" xmlns:am3d="http://schemas.microsoft.com/office/drawing/2017/model3d" xmlns:o="urn:schemas-microsoft-com:office:office" xmlns:r="http://schemas.openxmlformats.org/officeDocument/2006/relationships" xmlns:m="http://schemas.openxmlformats.org/officeDocument/2006/math" xmlns:v="urn:schemas-microsoft-com:vml" xmlns:wp14="http://schemas.microsoft.com/office/word/2010/wordprocessingDrawing" xmlns:wp="http://schemas.openxmlformats.org/drawingml/2006/wordprocessingDrawing" xmlns:w10="urn:schemas-microsoft-com:office:word" xmlns:w="http://schemas.openxmlformats.org/wordprocessingml/2006/main" xmlns:w14="http://schemas.microsoft.com/office/word/2010/wordml" xmlns:w15="http://schemas.microsoft.com/office/word/2012/wordml" xmlns:w16cex="http://schemas.microsoft.com/office/word/2018/wordml/cex" xmlns:w16cid="http://schemas.microsoft.com/office/word/2016/wordml/cid" xmlns:w16="http://schemas.microsoft.com/office/word/2018/wordml" xmlns:w16sdtdh="http://schemas.microsoft.com/office/word/2020/wordml/sdtdatahash" xmlns:w16se="http://schemas.microsoft.com/office/word/2015/wordml/symex" xmlns:wpg="http://schemas.microsoft.com/office/word/2010/wordprocessingGroup" xmlns:wpi="http://schemas.microsoft.com/office/word/2010/wordprocessingInk" xmlns:wne="http://schemas.microsoft.com/office/word/2006/wordml" xmlns:wps="http://schemas.microsoft.com/office/word/2010/wordprocessingShape" mc:Ignorable="w14 w15 w16se w16cid w16 w16cex w16sdtdh wp14">
+<w:document xmlns:wpc="http://schemas.microsoft.com/office/word/2010/wordprocessingCanvas" xmlns:cx="http://schemas.microsoft.com/office/drawing/2014/chartex" xmlns:cx1="http://schemas.microsoft.com/office/drawing/2015/9/8/chartex" xmlns:cx2="http://schemas.microsoft.com/office/drawing/2015/10/21/chartex" xmlns:cx3="http://schemas.microsoft.com/office/drawing/2016/5/9/chartex" xmlns:cx4="http://schemas.microsoft.com/office/drawing/2016/5/10/chartex" xmlns:cx5="http://schemas.microsoft.com/office/drawing/2016/5/11/chartex" xmlns:cx6="http://schemas.microsoft.com/office/drawing/2016/5/12/chartex" xmlns:cx7="http://schemas.microsoft.com/office/drawing/2016/5/13/chartex" xmlns:cx8="http://schemas.microsoft.com/office/drawing/2016/5/14/chartex" xmlns:mc="http://schemas.openxmlformats.org/markup-compatibility/2006" xmlns:aink="http://schemas.microsoft.com/office/drawing/2016/ink" xmlns:am3d="http://schemas.microsoft.com/office/drawing/2017/model3d" xmlns:o="urn:schemas-microsoft-com:office:office" xmlns:r="http://schemas.openxmlformats.org/officeDocument/2006/relationships" xmlns:m="http://schemas.openxmlformats.org/officeDocument/2006/math" xmlns:v="urn:schemas-microsoft-com:vml" xmlns:wp14="http://schemas.microsoft.com/office/word/2010/wordprocessingDrawing" xmlns:wp="http://schemas.openxmlformats.org/drawingml/2006/wordprocessingDrawing" xmlns:w10="urn:schemas-microsoft-com:office:word" xmlns:w="http://schemas.openxmlformats.org/wordprocessingml/2006/main" xmlns:w14="http://schemas.microsoft.com/office/word/2010/wordml" xmlns:w15="http://schemas.microsoft.com/office/word/2012/wordml" xmlns:w16cid="http://schemas.microsoft.com/office/word/2016/wordml/cid" xmlns:w16se="http://schemas.microsoft.com/office/word/2015/wordml/symex" xmlns:wpg="http://schemas.microsoft.com/office/word/2010/wordprocessingGroup" xmlns:wpi="http://schemas.microsoft.com/office/word/2010/wordprocessingInk" xmlns:wne="http://schemas.microsoft.com/office/word/2006/wordml" xmlns:wps="http://schemas.microsoft.com/office/word/2010/wordprocessingShape" mc:Ignorable="w14 w15 w16se w16cid wp14">
   <w:body>
     <w:p>
       <w:pPr>
@@ -209,7 +209,6 @@
           <w:docPartUnique/>
         </w:docPartObj>
       </w:sdtPr>
-      <w:sdtEndPr/>
       <w:sdtContent>
         <w:p>
           <w:pPr>
@@ -711,6 +710,60 @@
             </w:r>
             <w:r>
               <w:rPr>
+                <w:noProof/>
+              </w:rPr>
+              <w:lastRenderedPageBreak/>
+              <w:drawing>
+                <wp:inline distT="0" distB="0" distL="0" distR="0" wp14:anchorId="6AD64A21" wp14:editId="4EA49CB4">
+                  <wp:extent cx="5724525" cy="2743200"/>
+                  <wp:effectExtent l="0" t="0" r="9525" b="0"/>
+                  <wp:docPr id="6" name="Picture 6"/>
+                  <wp:cNvGraphicFramePr>
+                    <a:graphicFrameLocks xmlns:a="http://schemas.openxmlformats.org/drawingml/2006/main" noChangeAspect="1"/>
+                  </wp:cNvGraphicFramePr>
+                  <a:graphic xmlns:a="http://schemas.openxmlformats.org/drawingml/2006/main">
+                    <a:graphicData uri="http://schemas.openxmlformats.org/drawingml/2006/picture">
+                      <pic:pic xmlns:pic="http://schemas.openxmlformats.org/drawingml/2006/picture">
+                        <pic:nvPicPr>
+                          <pic:cNvPr id="0" name="Picture 2"/>
+                          <pic:cNvPicPr>
+                            <a:picLocks noChangeAspect="1" noChangeArrowheads="1"/>
+                          </pic:cNvPicPr>
+                        </pic:nvPicPr>
+                        <pic:blipFill>
+                          <a:blip r:embed="rId12">
+                            <a:extLst>
+                              <a:ext uri="{28A0092B-C50C-407E-A947-70E740481C1C}">
+                                <a14:useLocalDpi xmlns:a14="http://schemas.microsoft.com/office/drawing/2010/main" val="0"/>
+                              </a:ext>
+                            </a:extLst>
+                          </a:blip>
+                          <a:srcRect/>
+                          <a:stretch>
+                            <a:fillRect/>
+                          </a:stretch>
+                        </pic:blipFill>
+                        <pic:spPr bwMode="auto">
+                          <a:xfrm>
+                            <a:off x="0" y="0"/>
+                            <a:ext cx="5724525" cy="2743200"/>
+                          </a:xfrm>
+                          <a:prstGeom prst="rect">
+                            <a:avLst/>
+                          </a:prstGeom>
+                          <a:noFill/>
+                          <a:ln>
+                            <a:noFill/>
+                          </a:ln>
+                        </pic:spPr>
+                      </pic:pic>
+                    </a:graphicData>
+                  </a:graphic>
+                </wp:inline>
+              </w:drawing>
+            </w:r>
+            <w:r>
+              <w:rPr>
                 <w:rStyle w:val="Hyperlink"/>
               </w:rPr>
               <w:t>Environmental Impact</w:t>
@@ -4308,15 +4361,7 @@
         <w:t xml:space="preserve"> 3</w:t>
       </w:r>
       <w:r>
-        <w:t xml:space="preserve"> users to find out what the important features for them for the app are.  There may be various issues that arise in multiple interviews. These can be grouped together into </w:t>
-      </w:r>
-      <w:proofErr w:type="gramStart"/>
-      <w:r>
-        <w:t>a number of</w:t>
-      </w:r>
-      <w:proofErr w:type="gramEnd"/>
-      <w:r>
-        <w:t xml:space="preserve"> themes.</w:t>
+        <w:t xml:space="preserve"> users to find out what the important features for them for the app are.  There may be various issues that arise in multiple interviews. These can be grouped together into a number of themes.</w:t>
       </w:r>
     </w:p>
     <w:p/>
@@ -4463,7 +4508,7 @@
                     <pic:cNvPicPr/>
                   </pic:nvPicPr>
                   <pic:blipFill>
-                    <a:blip r:embed="rId12">
+                    <a:blip r:embed="rId13">
                       <a:extLst>
                         <a:ext uri="{28A0092B-C50C-407E-A947-70E740481C1C}">
                           <a14:useLocalDpi xmlns:a14="http://schemas.microsoft.com/office/drawing/2010/main" val="0"/>
@@ -4691,7 +4736,7 @@
                     <pic:cNvPicPr/>
                   </pic:nvPicPr>
                   <pic:blipFill>
-                    <a:blip r:embed="rId13">
+                    <a:blip r:embed="rId14">
                       <a:extLst>
                         <a:ext uri="{28A0092B-C50C-407E-A947-70E740481C1C}">
                           <a14:useLocalDpi xmlns:a14="http://schemas.microsoft.com/office/drawing/2010/main" val="0"/>
@@ -4753,18 +4798,13 @@
     </w:p>
     <w:p>
       <w:r>
-        <w:rPr>
-          <w:rFonts w:ascii="Calibri" w:eastAsia="Calibri" w:hAnsi="Calibri" w:cs="Calibri"/>
-          <w:sz w:val="28"/>
-          <w:szCs w:val="28"/>
-        </w:rPr>
-        <w:t>A company has a website that sells video games for different consoles. They would need a database for all their games and order places. For each order place, they would need games bought, total price, date of the order, and how long it will take to deliver. The database needs to keep track of all games that are being sold. Customers will have to input their information when registering an account. Customers will also have to input their card details when making a payment for their order.</w:t>
-      </w:r>
-      <w:r>
-        <w:rPr>
-          <w:rFonts w:ascii="Calibri" w:eastAsia="Calibri" w:hAnsi="Calibri" w:cs="Calibri"/>
-        </w:rPr>
-        <w:t xml:space="preserve"> </w:t>
+        <w:t xml:space="preserve">The Golf Club website can be used to make bookings for golf and the restaurant. They will need a database to manage the members and the golf and restaurant bookings. The members and club manager should be able to make and delete these bookings. The bookings themselves will need </w:t>
+      </w:r>
+      <w:r>
+        <w:t>a</w:t>
+      </w:r>
+      <w:r>
+        <w:t xml:space="preserve"> date, time, number of people, and for the golf bookings, the number of holes being played and the course being used is also required. The members will have the members name, phone and email addresses. Members will input this information when registering a membership.</w:t>
       </w:r>
     </w:p>
     <w:p>
@@ -4776,25 +4816,6 @@
         <w:t>Business Reporting Requirements</w:t>
       </w:r>
       <w:bookmarkEnd w:id="37"/>
-    </w:p>
-    <w:p>
-      <w:pPr>
-        <w:rPr>
-          <w:rFonts w:ascii="Calibri" w:eastAsia="Calibri" w:hAnsi="Calibri" w:cs="Calibri"/>
-        </w:rPr>
-      </w:pPr>
-      <w:r>
-        <w:rPr>
-          <w:rFonts w:ascii="Calibri" w:eastAsia="Calibri" w:hAnsi="Calibri" w:cs="Calibri"/>
-        </w:rPr>
-        <w:t xml:space="preserve">Substitute in here </w:t>
-      </w:r>
-      <w:r>
-        <w:rPr>
-          <w:rFonts w:ascii="Calibri" w:eastAsia="Calibri" w:hAnsi="Calibri" w:cs="Calibri"/>
-        </w:rPr>
-        <w:t>the information the users of your application will want to be able to view.</w:t>
-      </w:r>
     </w:p>
     <w:p>
       <w:pPr>
@@ -4808,33 +4829,41 @@
           <w:rFonts w:eastAsiaTheme="minorEastAsia"/>
         </w:rPr>
       </w:pPr>
-      <w:proofErr w:type="spellStart"/>
       <w:r>
         <w:rPr>
           <w:rFonts w:ascii="Calibri" w:eastAsia="Calibri" w:hAnsi="Calibri" w:cs="Calibri"/>
         </w:rPr>
-        <w:t>Organisers</w:t>
-      </w:r>
-      <w:proofErr w:type="spellEnd"/>
+        <w:t>The manager</w:t>
+      </w:r>
       <w:r>
         <w:rPr>
           <w:rFonts w:ascii="Calibri" w:eastAsia="Calibri" w:hAnsi="Calibri" w:cs="Calibri"/>
         </w:rPr>
-        <w:t xml:space="preserve"> need to be able to create, read, update, and </w:t>
-      </w:r>
-      <w:proofErr w:type="gramStart"/>
+        <w:t xml:space="preserve"> need</w:t>
+      </w:r>
       <w:r>
         <w:rPr>
           <w:rFonts w:ascii="Calibri" w:eastAsia="Calibri" w:hAnsi="Calibri" w:cs="Calibri"/>
         </w:rPr>
-        <w:t>delete:</w:t>
-      </w:r>
-      <w:proofErr w:type="gramEnd"/>
+        <w:t>s</w:t>
+      </w:r>
       <w:r>
         <w:rPr>
           <w:rFonts w:ascii="Calibri" w:eastAsia="Calibri" w:hAnsi="Calibri" w:cs="Calibri"/>
         </w:rPr>
-        <w:t xml:space="preserve"> festivals, stages, shows, performers, and genres.</w:t>
+        <w:t xml:space="preserve"> to be able to create, read, update, and delete</w:t>
+      </w:r>
+      <w:r>
+        <w:rPr>
+          <w:rFonts w:ascii="Calibri" w:eastAsia="Calibri" w:hAnsi="Calibri" w:cs="Calibri"/>
+        </w:rPr>
+        <w:t xml:space="preserve"> restaurant bookings, golf bookings, member information and golf course information</w:t>
+      </w:r>
+      <w:r>
+        <w:rPr>
+          <w:rFonts w:ascii="Calibri" w:eastAsia="Calibri" w:hAnsi="Calibri" w:cs="Calibri"/>
+        </w:rPr>
+        <w:t>.</w:t>
       </w:r>
     </w:p>
     <w:p>
@@ -4853,7 +4882,37 @@
         <w:rPr>
           <w:rFonts w:ascii="Calibri" w:eastAsia="Calibri" w:hAnsi="Calibri" w:cs="Calibri"/>
         </w:rPr>
-        <w:t>Users will need to be able to find all festivals ordered by their start date.</w:t>
+        <w:t>Members</w:t>
+      </w:r>
+      <w:r>
+        <w:rPr>
+          <w:rFonts w:ascii="Calibri" w:eastAsia="Calibri" w:hAnsi="Calibri" w:cs="Calibri"/>
+        </w:rPr>
+        <w:t xml:space="preserve"> will need to be able to find </w:t>
+      </w:r>
+      <w:r>
+        <w:rPr>
+          <w:rFonts w:ascii="Calibri" w:eastAsia="Calibri" w:hAnsi="Calibri" w:cs="Calibri"/>
+        </w:rPr>
+        <w:t xml:space="preserve">and view </w:t>
+      </w:r>
+      <w:r>
+        <w:rPr>
+          <w:rFonts w:ascii="Calibri" w:eastAsia="Calibri" w:hAnsi="Calibri" w:cs="Calibri"/>
+        </w:rPr>
+        <w:t xml:space="preserve">all </w:t>
+      </w:r>
+      <w:r>
+        <w:rPr>
+          <w:rFonts w:ascii="Calibri" w:eastAsia="Calibri" w:hAnsi="Calibri" w:cs="Calibri"/>
+        </w:rPr>
+        <w:t>of their own bookings</w:t>
+      </w:r>
+      <w:r>
+        <w:rPr>
+          <w:rFonts w:ascii="Calibri" w:eastAsia="Calibri" w:hAnsi="Calibri" w:cs="Calibri"/>
+        </w:rPr>
+        <w:t>.</w:t>
       </w:r>
     </w:p>
     <w:p>
@@ -4872,7 +4931,13 @@
         <w:rPr>
           <w:rFonts w:ascii="Calibri" w:eastAsia="Calibri" w:hAnsi="Calibri" w:cs="Calibri"/>
         </w:rPr>
-        <w:t>Users may want to find a festival by a specific start date.</w:t>
+        <w:t>The manager needs to be able to view all bookings</w:t>
+      </w:r>
+      <w:r>
+        <w:rPr>
+          <w:rFonts w:ascii="Calibri" w:eastAsia="Calibri" w:hAnsi="Calibri" w:cs="Calibri"/>
+        </w:rPr>
+        <w:t>.</w:t>
       </w:r>
     </w:p>
     <w:p>
@@ -4891,7 +4956,7 @@
         <w:rPr>
           <w:rFonts w:ascii="Calibri" w:eastAsia="Calibri" w:hAnsi="Calibri" w:cs="Calibri"/>
         </w:rPr>
-        <w:t>Users need to find all festivals using a list of genres.</w:t>
+        <w:t>The manager may need to be able to view and list all the employees where they’re working and their contact details.</w:t>
       </w:r>
     </w:p>
     <w:p>
@@ -4910,129 +4975,7 @@
         <w:rPr>
           <w:rFonts w:ascii="Calibri" w:eastAsia="Calibri" w:hAnsi="Calibri" w:cs="Calibri"/>
         </w:rPr>
-        <w:t>Users need to find the stage for a specific show.</w:t>
-      </w:r>
-    </w:p>
-    <w:p>
-      <w:pPr>
-        <w:pStyle w:val="ListParagraph"/>
-        <w:numPr>
-          <w:ilvl w:val="0"/>
-          <w:numId w:val="27"/>
-        </w:numPr>
-        <w:spacing w:after="160" w:line="259" w:lineRule="auto"/>
-        <w:rPr>
-          <w:rFonts w:eastAsiaTheme="minorEastAsia"/>
-        </w:rPr>
-      </w:pPr>
-      <w:r>
-        <w:rPr>
-          <w:rFonts w:ascii="Calibri" w:eastAsia="Calibri" w:hAnsi="Calibri" w:cs="Calibri"/>
-        </w:rPr>
-        <w:t>Users need to find the shows using a performers name.</w:t>
-      </w:r>
-    </w:p>
-    <w:p>
-      <w:pPr>
-        <w:pStyle w:val="ListParagraph"/>
-        <w:numPr>
-          <w:ilvl w:val="0"/>
-          <w:numId w:val="27"/>
-        </w:numPr>
-        <w:spacing w:after="160" w:line="259" w:lineRule="auto"/>
-        <w:rPr>
-          <w:rFonts w:eastAsiaTheme="minorEastAsia"/>
-        </w:rPr>
-      </w:pPr>
-      <w:r>
-        <w:rPr>
-          <w:rFonts w:ascii="Calibri" w:eastAsia="Calibri" w:hAnsi="Calibri" w:cs="Calibri"/>
-        </w:rPr>
-        <w:t>Performers may need to find the list of festival contacts.</w:t>
-      </w:r>
-    </w:p>
-    <w:p>
-      <w:pPr>
-        <w:pStyle w:val="ListParagraph"/>
-        <w:numPr>
-          <w:ilvl w:val="0"/>
-          <w:numId w:val="27"/>
-        </w:numPr>
-        <w:spacing w:after="160" w:line="259" w:lineRule="auto"/>
-        <w:rPr>
-          <w:rFonts w:eastAsiaTheme="minorEastAsia"/>
-        </w:rPr>
-      </w:pPr>
-      <w:r>
-        <w:rPr>
-          <w:rFonts w:ascii="Calibri" w:eastAsia="Calibri" w:hAnsi="Calibri" w:cs="Calibri"/>
-        </w:rPr>
-        <w:t>Users need to find festivals by location and the location needs to be displayed on a Google Map</w:t>
-      </w:r>
-    </w:p>
-    <w:p>
-      <w:pPr>
-        <w:pStyle w:val="ListParagraph"/>
-        <w:numPr>
-          <w:ilvl w:val="0"/>
-          <w:numId w:val="27"/>
-        </w:numPr>
-        <w:spacing w:after="160" w:line="259" w:lineRule="auto"/>
-        <w:rPr>
-          <w:rFonts w:eastAsiaTheme="minorEastAsia"/>
-        </w:rPr>
-      </w:pPr>
-      <w:r>
-        <w:rPr>
-          <w:rFonts w:ascii="Calibri" w:eastAsia="Calibri" w:hAnsi="Calibri" w:cs="Calibri"/>
-        </w:rPr>
-        <w:t>User may need to find festivals by city</w:t>
-      </w:r>
-    </w:p>
-    <w:p>
-      <w:pPr>
-        <w:pStyle w:val="ListParagraph"/>
-        <w:numPr>
-          <w:ilvl w:val="0"/>
-          <w:numId w:val="27"/>
-        </w:numPr>
-        <w:spacing w:after="160" w:line="259" w:lineRule="auto"/>
-        <w:rPr>
-          <w:rFonts w:eastAsiaTheme="minorEastAsia"/>
-        </w:rPr>
-      </w:pPr>
-      <w:r>
-        <w:rPr>
-          <w:rFonts w:ascii="Calibri" w:eastAsia="Calibri" w:hAnsi="Calibri" w:cs="Calibri"/>
-        </w:rPr>
-        <w:t>Users need to find stages within a festival by the stage’s location</w:t>
-      </w:r>
-    </w:p>
-    <w:p>
-      <w:pPr>
-        <w:pStyle w:val="ListParagraph"/>
-        <w:numPr>
-          <w:ilvl w:val="0"/>
-          <w:numId w:val="27"/>
-        </w:numPr>
-        <w:spacing w:after="160" w:line="259" w:lineRule="auto"/>
-        <w:rPr>
-          <w:rFonts w:eastAsiaTheme="minorEastAsia"/>
-        </w:rPr>
-      </w:pPr>
-      <w:proofErr w:type="spellStart"/>
-      <w:r>
-        <w:rPr>
-          <w:rFonts w:ascii="Calibri" w:eastAsia="Calibri" w:hAnsi="Calibri" w:cs="Calibri"/>
-        </w:rPr>
-        <w:t>Organisers</w:t>
-      </w:r>
-      <w:proofErr w:type="spellEnd"/>
-      <w:r>
-        <w:rPr>
-          <w:rFonts w:ascii="Calibri" w:eastAsia="Calibri" w:hAnsi="Calibri" w:cs="Calibri"/>
-        </w:rPr>
-        <w:t xml:space="preserve"> need to display a list of employees that are assigned to a specific festival</w:t>
+        <w:t>Members need to be able to delete/cancel their membership.</w:t>
       </w:r>
       <w:r>
         <w:br/>
@@ -5040,14 +4983,6 @@
     </w:p>
     <w:p>
       <w:pPr>
-        <w:spacing w:after="160" w:line="259" w:lineRule="auto"/>
-        <w:rPr>
-          <w:rFonts w:eastAsiaTheme="minorEastAsia"/>
-        </w:rPr>
-      </w:pPr>
-    </w:p>
-    <w:p>
-      <w:pPr>
         <w:pStyle w:val="Heading2"/>
         <w:rPr>
           <w:rFonts w:eastAsia="Calibri"/>
@@ -5058,17 +4993,9 @@
         <w:rPr>
           <w:rFonts w:eastAsia="Calibri"/>
         </w:rPr>
-        <w:t xml:space="preserve">Textual Representation of </w:t>
-      </w:r>
-      <w:proofErr w:type="gramStart"/>
-      <w:r>
-        <w:rPr>
-          <w:rFonts w:eastAsia="Calibri"/>
-        </w:rPr>
-        <w:t>Data-Set</w:t>
+        <w:t>Textual Representation of Data-Set</w:t>
       </w:r>
       <w:bookmarkEnd w:id="38"/>
-      <w:proofErr w:type="gramEnd"/>
     </w:p>
     <w:p>
       <w:pPr>
@@ -5092,65 +5019,8 @@
           <w:sz w:val="26"/>
           <w:szCs w:val="26"/>
         </w:rPr>
-        <w:t xml:space="preserve">FESTIVAL </w:t>
-      </w:r>
-      <w:r>
-        <w:rPr>
-          <w:rFonts w:ascii="Consolas" w:eastAsia="Consolas" w:hAnsi="Consolas" w:cs="Consolas"/>
-          <w:color w:val="000000" w:themeColor="text1"/>
-        </w:rPr>
-        <w:t xml:space="preserve">(title, description, latitude, longitude, city, </w:t>
-      </w:r>
-      <w:proofErr w:type="spellStart"/>
-      <w:r>
-        <w:rPr>
-          <w:rFonts w:ascii="Consolas" w:eastAsia="Consolas" w:hAnsi="Consolas" w:cs="Consolas"/>
-          <w:color w:val="000000" w:themeColor="text1"/>
-        </w:rPr>
-        <w:t>start_date</w:t>
-      </w:r>
-      <w:proofErr w:type="spellEnd"/>
-      <w:r>
-        <w:rPr>
-          <w:rFonts w:ascii="Consolas" w:eastAsia="Consolas" w:hAnsi="Consolas" w:cs="Consolas"/>
-          <w:color w:val="000000" w:themeColor="text1"/>
-        </w:rPr>
-        <w:t xml:space="preserve">, </w:t>
-      </w:r>
-      <w:proofErr w:type="spellStart"/>
-      <w:r>
-        <w:rPr>
-          <w:rFonts w:ascii="Consolas" w:eastAsia="Consolas" w:hAnsi="Consolas" w:cs="Consolas"/>
-          <w:color w:val="000000" w:themeColor="text1"/>
-        </w:rPr>
-        <w:t>end_date</w:t>
-      </w:r>
-      <w:proofErr w:type="spellEnd"/>
-      <w:r>
-        <w:rPr>
-          <w:rFonts w:ascii="Consolas" w:eastAsia="Consolas" w:hAnsi="Consolas" w:cs="Consolas"/>
-          <w:color w:val="000000" w:themeColor="text1"/>
-        </w:rPr>
-        <w:t xml:space="preserve">, </w:t>
-      </w:r>
-      <w:proofErr w:type="spellStart"/>
-      <w:r>
-        <w:rPr>
-          <w:rFonts w:ascii="Consolas" w:eastAsia="Consolas" w:hAnsi="Consolas" w:cs="Consolas"/>
-          <w:color w:val="000000" w:themeColor="text1"/>
-        </w:rPr>
-        <w:t>image_id</w:t>
-      </w:r>
-      <w:proofErr w:type="spellEnd"/>
-      <w:r>
-        <w:rPr>
-          <w:rFonts w:ascii="Consolas" w:eastAsia="Consolas" w:hAnsi="Consolas" w:cs="Consolas"/>
-          <w:color w:val="000000" w:themeColor="text1"/>
-        </w:rPr>
-        <w:t>)</w:t>
-      </w:r>
-    </w:p>
-    <w:p>
+        <w:t>MEMBER</w:t>
+      </w:r>
       <w:r>
         <w:rPr>
           <w:rFonts w:ascii="Consolas" w:eastAsia="Consolas" w:hAnsi="Consolas" w:cs="Consolas"/>
@@ -5159,57 +5029,68 @@
           <w:sz w:val="26"/>
           <w:szCs w:val="26"/>
         </w:rPr>
-        <w:lastRenderedPageBreak/>
-        <w:t xml:space="preserve">PERFORMER </w:t>
+        <w:t xml:space="preserve"> </w:t>
       </w:r>
       <w:r>
         <w:rPr>
           <w:rFonts w:ascii="Consolas" w:eastAsia="Consolas" w:hAnsi="Consolas" w:cs="Consolas"/>
           <w:color w:val="000000" w:themeColor="text1"/>
         </w:rPr>
-        <w:t xml:space="preserve">(title, description, </w:t>
-      </w:r>
-      <w:proofErr w:type="spellStart"/>
+        <w:t>(</w:t>
+      </w:r>
       <w:r>
         <w:rPr>
           <w:rFonts w:ascii="Consolas" w:eastAsia="Consolas" w:hAnsi="Consolas" w:cs="Consolas"/>
           <w:color w:val="000000" w:themeColor="text1"/>
         </w:rPr>
-        <w:t>contact_email</w:t>
-      </w:r>
-      <w:proofErr w:type="spellEnd"/>
+        <w:t>id</w:t>
+      </w:r>
       <w:r>
         <w:rPr>
           <w:rFonts w:ascii="Consolas" w:eastAsia="Consolas" w:hAnsi="Consolas" w:cs="Consolas"/>
           <w:color w:val="000000" w:themeColor="text1"/>
         </w:rPr>
-        <w:t xml:space="preserve">, </w:t>
-      </w:r>
-      <w:proofErr w:type="spellStart"/>
+        <w:t>,</w:t>
+      </w:r>
       <w:r>
         <w:rPr>
           <w:rFonts w:ascii="Consolas" w:eastAsia="Consolas" w:hAnsi="Consolas" w:cs="Consolas"/>
           <w:color w:val="000000" w:themeColor="text1"/>
         </w:rPr>
-        <w:t>contact_phone</w:t>
-      </w:r>
-      <w:proofErr w:type="spellEnd"/>
+        <w:t xml:space="preserve"> </w:t>
+      </w:r>
+      <w:proofErr w:type="spellStart"/>
       <w:r>
         <w:rPr>
           <w:rFonts w:ascii="Consolas" w:eastAsia="Consolas" w:hAnsi="Consolas" w:cs="Consolas"/>
           <w:color w:val="000000" w:themeColor="text1"/>
         </w:rPr>
-        <w:t xml:space="preserve">, </w:t>
-      </w:r>
-      <w:proofErr w:type="spellStart"/>
+        <w:t>fname</w:t>
+      </w:r>
+      <w:proofErr w:type="spellEnd"/>
       <w:r>
         <w:rPr>
           <w:rFonts w:ascii="Consolas" w:eastAsia="Consolas" w:hAnsi="Consolas" w:cs="Consolas"/>
           <w:color w:val="000000" w:themeColor="text1"/>
         </w:rPr>
-        <w:t>image_id</w:t>
+        <w:t xml:space="preserve">, </w:t>
+      </w:r>
+      <w:proofErr w:type="spellStart"/>
+      <w:r>
+        <w:rPr>
+          <w:rFonts w:ascii="Consolas" w:eastAsia="Consolas" w:hAnsi="Consolas" w:cs="Consolas"/>
+          <w:color w:val="000000" w:themeColor="text1"/>
+        </w:rPr>
+        <w:t>lname</w:t>
       </w:r>
       <w:proofErr w:type="spellEnd"/>
+      <w:r>
+        <w:rPr>
+          <w:rFonts w:ascii="Consolas" w:eastAsia="Consolas" w:hAnsi="Consolas" w:cs="Consolas"/>
+          <w:color w:val="000000" w:themeColor="text1"/>
+        </w:rPr>
+        <w:t>, phone, email</w:t>
+      </w:r>
       <w:r>
         <w:rPr>
           <w:rFonts w:ascii="Consolas" w:eastAsia="Consolas" w:hAnsi="Consolas" w:cs="Consolas"/>
@@ -5227,17 +5108,8 @@
           <w:sz w:val="26"/>
           <w:szCs w:val="26"/>
         </w:rPr>
-        <w:t xml:space="preserve">GENRE </w:t>
-      </w:r>
-      <w:r>
-        <w:rPr>
-          <w:rFonts w:ascii="Consolas" w:eastAsia="Consolas" w:hAnsi="Consolas" w:cs="Consolas"/>
-          <w:color w:val="000000" w:themeColor="text1"/>
-        </w:rPr>
-        <w:t>(title, description)</w:t>
-      </w:r>
-    </w:p>
-    <w:p>
+        <w:t>GOLF_BOOKING</w:t>
+      </w:r>
       <w:r>
         <w:rPr>
           <w:rFonts w:ascii="Consolas" w:eastAsia="Consolas" w:hAnsi="Consolas" w:cs="Consolas"/>
@@ -5246,14 +5118,67 @@
           <w:sz w:val="26"/>
           <w:szCs w:val="26"/>
         </w:rPr>
-        <w:t xml:space="preserve">IMAGE </w:t>
+        <w:t xml:space="preserve"> </w:t>
       </w:r>
       <w:r>
         <w:rPr>
           <w:rFonts w:ascii="Consolas" w:eastAsia="Consolas" w:hAnsi="Consolas" w:cs="Consolas"/>
           <w:color w:val="000000" w:themeColor="text1"/>
         </w:rPr>
-        <w:t>(id, filename)</w:t>
+        <w:t>(</w:t>
+      </w:r>
+      <w:r>
+        <w:rPr>
+          <w:rFonts w:ascii="Consolas" w:eastAsia="Consolas" w:hAnsi="Consolas" w:cs="Consolas"/>
+          <w:color w:val="000000" w:themeColor="text1"/>
+        </w:rPr>
+        <w:t>id</w:t>
+      </w:r>
+      <w:r>
+        <w:rPr>
+          <w:rFonts w:ascii="Consolas" w:eastAsia="Consolas" w:hAnsi="Consolas" w:cs="Consolas"/>
+          <w:color w:val="000000" w:themeColor="text1"/>
+        </w:rPr>
+        <w:t xml:space="preserve">, </w:t>
+      </w:r>
+      <w:r>
+        <w:rPr>
+          <w:rFonts w:ascii="Consolas" w:eastAsia="Consolas" w:hAnsi="Consolas" w:cs="Consolas"/>
+          <w:color w:val="000000" w:themeColor="text1"/>
+        </w:rPr>
+        <w:t xml:space="preserve">date, time, </w:t>
+      </w:r>
+      <w:proofErr w:type="spellStart"/>
+      <w:r>
+        <w:rPr>
+          <w:rFonts w:ascii="Consolas" w:eastAsia="Consolas" w:hAnsi="Consolas" w:cs="Consolas"/>
+          <w:color w:val="000000" w:themeColor="text1"/>
+        </w:rPr>
+        <w:t>course_id</w:t>
+      </w:r>
+      <w:proofErr w:type="spellEnd"/>
+      <w:r>
+        <w:rPr>
+          <w:rFonts w:ascii="Consolas" w:eastAsia="Consolas" w:hAnsi="Consolas" w:cs="Consolas"/>
+          <w:color w:val="000000" w:themeColor="text1"/>
+        </w:rPr>
+        <w:t xml:space="preserve">, </w:t>
+      </w:r>
+      <w:proofErr w:type="spellStart"/>
+      <w:r>
+        <w:rPr>
+          <w:rFonts w:ascii="Consolas" w:eastAsia="Consolas" w:hAnsi="Consolas" w:cs="Consolas"/>
+          <w:color w:val="000000" w:themeColor="text1"/>
+        </w:rPr>
+        <w:t>golfer_amount</w:t>
+      </w:r>
+      <w:proofErr w:type="spellEnd"/>
+      <w:r>
+        <w:rPr>
+          <w:rFonts w:ascii="Consolas" w:eastAsia="Consolas" w:hAnsi="Consolas" w:cs="Consolas"/>
+          <w:color w:val="000000" w:themeColor="text1"/>
+        </w:rPr>
+        <w:t>)</w:t>
       </w:r>
     </w:p>
     <w:p>
@@ -5265,81 +5190,8 @@
           <w:sz w:val="26"/>
           <w:szCs w:val="26"/>
         </w:rPr>
-        <w:t xml:space="preserve">SHOW </w:t>
-      </w:r>
-      <w:r>
-        <w:rPr>
-          <w:rFonts w:ascii="Consolas" w:eastAsia="Consolas" w:hAnsi="Consolas" w:cs="Consolas"/>
-          <w:color w:val="000000" w:themeColor="text1"/>
-        </w:rPr>
-        <w:t xml:space="preserve">(date, </w:t>
-      </w:r>
-      <w:proofErr w:type="spellStart"/>
-      <w:r>
-        <w:rPr>
-          <w:rFonts w:ascii="Consolas" w:eastAsia="Consolas" w:hAnsi="Consolas" w:cs="Consolas"/>
-          <w:color w:val="000000" w:themeColor="text1"/>
-        </w:rPr>
-        <w:t>start_time</w:t>
-      </w:r>
-      <w:proofErr w:type="spellEnd"/>
-      <w:r>
-        <w:rPr>
-          <w:rFonts w:ascii="Consolas" w:eastAsia="Consolas" w:hAnsi="Consolas" w:cs="Consolas"/>
-          <w:color w:val="000000" w:themeColor="text1"/>
-        </w:rPr>
-        <w:t xml:space="preserve">, </w:t>
-      </w:r>
-      <w:proofErr w:type="spellStart"/>
-      <w:r>
-        <w:rPr>
-          <w:rFonts w:ascii="Consolas" w:eastAsia="Consolas" w:hAnsi="Consolas" w:cs="Consolas"/>
-          <w:color w:val="000000" w:themeColor="text1"/>
-        </w:rPr>
-        <w:t>end_time</w:t>
-      </w:r>
-      <w:proofErr w:type="spellEnd"/>
-      <w:r>
-        <w:rPr>
-          <w:rFonts w:ascii="Consolas" w:eastAsia="Consolas" w:hAnsi="Consolas" w:cs="Consolas"/>
-          <w:color w:val="000000" w:themeColor="text1"/>
-        </w:rPr>
-        <w:t xml:space="preserve">, </w:t>
-      </w:r>
-      <w:proofErr w:type="spellStart"/>
-      <w:r>
-        <w:rPr>
-          <w:rFonts w:ascii="Consolas" w:eastAsia="Consolas" w:hAnsi="Consolas" w:cs="Consolas"/>
-          <w:color w:val="000000" w:themeColor="text1"/>
-        </w:rPr>
-        <w:t>performer_id</w:t>
-      </w:r>
-      <w:proofErr w:type="spellEnd"/>
-      <w:r>
-        <w:rPr>
-          <w:rFonts w:ascii="Consolas" w:eastAsia="Consolas" w:hAnsi="Consolas" w:cs="Consolas"/>
-          <w:color w:val="000000" w:themeColor="text1"/>
-        </w:rPr>
-        <w:t xml:space="preserve">, </w:t>
-      </w:r>
-      <w:proofErr w:type="spellStart"/>
-      <w:r>
-        <w:rPr>
-          <w:rFonts w:ascii="Consolas" w:eastAsia="Consolas" w:hAnsi="Consolas" w:cs="Consolas"/>
-          <w:color w:val="000000" w:themeColor="text1"/>
-        </w:rPr>
-        <w:t>stage_id</w:t>
-      </w:r>
-      <w:proofErr w:type="spellEnd"/>
-      <w:r>
-        <w:rPr>
-          <w:rFonts w:ascii="Consolas" w:eastAsia="Consolas" w:hAnsi="Consolas" w:cs="Consolas"/>
-          <w:color w:val="000000" w:themeColor="text1"/>
-        </w:rPr>
-        <w:t>)</w:t>
-      </w:r>
-    </w:p>
-    <w:p>
+        <w:t>RESTAURANT_BOOKING</w:t>
+      </w:r>
       <w:r>
         <w:rPr>
           <w:rFonts w:ascii="Consolas" w:eastAsia="Consolas" w:hAnsi="Consolas" w:cs="Consolas"/>
@@ -5348,24 +5200,22 @@
           <w:sz w:val="26"/>
           <w:szCs w:val="26"/>
         </w:rPr>
-        <w:t xml:space="preserve">STAGE </w:t>
+        <w:t xml:space="preserve"> </w:t>
       </w:r>
       <w:r>
         <w:rPr>
           <w:rFonts w:ascii="Consolas" w:eastAsia="Consolas" w:hAnsi="Consolas" w:cs="Consolas"/>
           <w:color w:val="000000" w:themeColor="text1"/>
         </w:rPr>
-        <w:t xml:space="preserve">(title, description, location, </w:t>
-      </w:r>
-      <w:proofErr w:type="spellStart"/>
+        <w:t>(</w:t>
+      </w:r>
       <w:r>
         <w:rPr>
           <w:rFonts w:ascii="Consolas" w:eastAsia="Consolas" w:hAnsi="Consolas" w:cs="Consolas"/>
           <w:color w:val="000000" w:themeColor="text1"/>
         </w:rPr>
-        <w:t>festival_id</w:t>
-      </w:r>
-      <w:proofErr w:type="spellEnd"/>
+        <w:t>id</w:t>
+      </w:r>
       <w:r>
         <w:rPr>
           <w:rFonts w:ascii="Consolas" w:eastAsia="Consolas" w:hAnsi="Consolas" w:cs="Consolas"/>
@@ -5373,13 +5223,20 @@
         </w:rPr>
         <w:t xml:space="preserve">, </w:t>
       </w:r>
-      <w:proofErr w:type="spellStart"/>
       <w:r>
         <w:rPr>
           <w:rFonts w:ascii="Consolas" w:eastAsia="Consolas" w:hAnsi="Consolas" w:cs="Consolas"/>
           <w:color w:val="000000" w:themeColor="text1"/>
         </w:rPr>
-        <w:t>image_id</w:t>
+        <w:t xml:space="preserve">date, time, </w:t>
+      </w:r>
+      <w:proofErr w:type="spellStart"/>
+      <w:r>
+        <w:rPr>
+          <w:rFonts w:ascii="Consolas" w:eastAsia="Consolas" w:hAnsi="Consolas" w:cs="Consolas"/>
+          <w:color w:val="000000" w:themeColor="text1"/>
+        </w:rPr>
+        <w:t>guest_amount</w:t>
       </w:r>
       <w:proofErr w:type="spellEnd"/>
       <w:r>
@@ -5399,15 +5256,7 @@
           <w:sz w:val="26"/>
           <w:szCs w:val="26"/>
         </w:rPr>
-        <w:t>GENRE</w:t>
-      </w:r>
-      <w:r>
-        <w:rPr>
-          <w:rFonts w:ascii="Consolas" w:eastAsia="Consolas" w:hAnsi="Consolas" w:cs="Consolas"/>
-          <w:sz w:val="26"/>
-          <w:szCs w:val="26"/>
-        </w:rPr>
-        <w:t>_</w:t>
+        <w:t>COURSE</w:t>
       </w:r>
       <w:r>
         <w:rPr>
@@ -5417,40 +5266,22 @@
           <w:sz w:val="26"/>
           <w:szCs w:val="26"/>
         </w:rPr>
-        <w:t xml:space="preserve">PERFORMER </w:t>
+        <w:t xml:space="preserve"> </w:t>
       </w:r>
       <w:r>
         <w:rPr>
           <w:rFonts w:ascii="Consolas" w:eastAsia="Consolas" w:hAnsi="Consolas" w:cs="Consolas"/>
           <w:color w:val="000000" w:themeColor="text1"/>
         </w:rPr>
-        <w:t xml:space="preserve">(id, </w:t>
-      </w:r>
-      <w:proofErr w:type="spellStart"/>
+        <w:t>(id,</w:t>
+      </w:r>
       <w:r>
         <w:rPr>
           <w:rFonts w:ascii="Consolas" w:eastAsia="Consolas" w:hAnsi="Consolas" w:cs="Consolas"/>
           <w:color w:val="000000" w:themeColor="text1"/>
         </w:rPr>
-        <w:t>genre_id</w:t>
-      </w:r>
-      <w:proofErr w:type="spellEnd"/>
-      <w:r>
-        <w:rPr>
-          <w:rFonts w:ascii="Consolas" w:eastAsia="Consolas" w:hAnsi="Consolas" w:cs="Consolas"/>
-          <w:color w:val="000000" w:themeColor="text1"/>
-        </w:rPr>
-        <w:t xml:space="preserve">, </w:t>
-      </w:r>
-      <w:proofErr w:type="spellStart"/>
-      <w:r>
-        <w:rPr>
-          <w:rFonts w:ascii="Consolas" w:eastAsia="Consolas" w:hAnsi="Consolas" w:cs="Consolas"/>
-          <w:color w:val="000000" w:themeColor="text1"/>
-        </w:rPr>
-        <w:t>performer_id</w:t>
-      </w:r>
-      <w:proofErr w:type="spellEnd"/>
+        <w:t xml:space="preserve"> length, difficulty</w:t>
+      </w:r>
       <w:r>
         <w:rPr>
           <w:rFonts w:ascii="Consolas" w:eastAsia="Consolas" w:hAnsi="Consolas" w:cs="Consolas"/>
@@ -5468,17 +5299,8 @@
           <w:sz w:val="26"/>
           <w:szCs w:val="26"/>
         </w:rPr>
-        <w:t xml:space="preserve">EMPLOYEE </w:t>
-      </w:r>
-      <w:r>
-        <w:rPr>
-          <w:rFonts w:ascii="Consolas" w:eastAsia="Consolas" w:hAnsi="Consolas" w:cs="Consolas"/>
-          <w:color w:val="000000" w:themeColor="text1"/>
-        </w:rPr>
-        <w:t>(name, phone, email)</w:t>
-      </w:r>
-    </w:p>
-    <w:p>
+        <w:t>MEMBER_GOLF</w:t>
+      </w:r>
       <w:r>
         <w:rPr>
           <w:rFonts w:ascii="Consolas" w:eastAsia="Consolas" w:hAnsi="Consolas" w:cs="Consolas"/>
@@ -5487,14 +5309,6 @@
           <w:sz w:val="26"/>
           <w:szCs w:val="26"/>
         </w:rPr>
-        <w:t>FESTIVAL_EMPLOYEE</w:t>
-      </w:r>
-      <w:r>
-        <w:rPr>
-          <w:rFonts w:ascii="Consolas" w:eastAsia="Consolas" w:hAnsi="Consolas" w:cs="Consolas"/>
-          <w:sz w:val="26"/>
-          <w:szCs w:val="26"/>
-        </w:rPr>
         <w:t xml:space="preserve"> </w:t>
       </w:r>
       <w:r>
@@ -5504,974 +5318,298 @@
         </w:rPr>
         <w:t>(</w:t>
       </w:r>
-      <w:proofErr w:type="spellStart"/>
       <w:r>
         <w:rPr>
           <w:rFonts w:ascii="Consolas" w:eastAsia="Consolas" w:hAnsi="Consolas" w:cs="Consolas"/>
           <w:color w:val="000000" w:themeColor="text1"/>
         </w:rPr>
-        <w:t>employee_id</w:t>
-      </w:r>
-      <w:proofErr w:type="spellEnd"/>
+        <w:t>id</w:t>
+      </w:r>
       <w:r>
         <w:rPr>
           <w:rFonts w:ascii="Consolas" w:eastAsia="Consolas" w:hAnsi="Consolas" w:cs="Consolas"/>
           <w:color w:val="000000" w:themeColor="text1"/>
         </w:rPr>
-        <w:t xml:space="preserve">, </w:t>
-      </w:r>
-      <w:proofErr w:type="spellStart"/>
+        <w:t>,</w:t>
+      </w:r>
       <w:r>
         <w:rPr>
           <w:rFonts w:ascii="Consolas" w:eastAsia="Consolas" w:hAnsi="Consolas" w:cs="Consolas"/>
           <w:color w:val="000000" w:themeColor="text1"/>
         </w:rPr>
-        <w:t>festival_id</w:t>
-      </w:r>
-      <w:proofErr w:type="spellEnd"/>
+        <w:t xml:space="preserve"> </w:t>
+      </w:r>
+      <w:proofErr w:type="spellStart"/>
       <w:r>
         <w:rPr>
           <w:rFonts w:ascii="Consolas" w:eastAsia="Consolas" w:hAnsi="Consolas" w:cs="Consolas"/>
           <w:color w:val="000000" w:themeColor="text1"/>
         </w:rPr>
-        <w:t>, role)</w:t>
-      </w:r>
-    </w:p>
-    <w:p>
-      <w:r>
-        <w:rPr>
-          <w:rFonts w:ascii="Calibri" w:eastAsia="Calibri" w:hAnsi="Calibri" w:cs="Calibri"/>
+        <w:t>member_id</w:t>
+      </w:r>
+      <w:proofErr w:type="spellEnd"/>
+      <w:r>
+        <w:rPr>
+          <w:rFonts w:ascii="Consolas" w:eastAsia="Consolas" w:hAnsi="Consolas" w:cs="Consolas"/>
+          <w:color w:val="000000" w:themeColor="text1"/>
+        </w:rPr>
+        <w:t>,</w:t>
+      </w:r>
+      <w:r>
+        <w:rPr>
+          <w:rFonts w:ascii="Consolas" w:eastAsia="Consolas" w:hAnsi="Consolas" w:cs="Consolas"/>
+          <w:color w:val="000000" w:themeColor="text1"/>
         </w:rPr>
         <w:t xml:space="preserve"> </w:t>
       </w:r>
-    </w:p>
-    <w:p>
-      <w:pPr>
-        <w:pStyle w:val="Heading2"/>
-      </w:pPr>
-      <w:bookmarkStart w:id="39" w:name="_Toc267226626"/>
-      <w:r>
-        <w:rPr>
-          <w:rFonts w:eastAsia="Calibri"/>
-        </w:rPr>
-        <w:t>Business Rules</w:t>
-      </w:r>
-      <w:bookmarkEnd w:id="39"/>
-    </w:p>
-    <w:p>
-      <w:r>
-        <w:t>Substitute in here the business rules for your database</w:t>
-      </w:r>
-    </w:p>
-    <w:p>
-      <w:pPr>
-        <w:ind w:left="360" w:hanging="360"/>
-      </w:pPr>
-      <w:r>
-        <w:rPr>
-          <w:rFonts w:ascii="Symbol" w:eastAsia="Symbol" w:hAnsi="Symbol" w:cs="Symbol"/>
-        </w:rPr>
-        <w:t></w:t>
-      </w:r>
-      <w:r>
-        <w:rPr>
-          <w:rFonts w:ascii="Times New Roman" w:eastAsia="Times New Roman" w:hAnsi="Times New Roman" w:cs="Times New Roman"/>
-          <w:sz w:val="14"/>
-          <w:szCs w:val="14"/>
-        </w:rPr>
-        <w:t xml:space="preserve">      </w:t>
-      </w:r>
-      <w:r>
-        <w:rPr>
-          <w:rFonts w:ascii="Calibri" w:eastAsia="Calibri" w:hAnsi="Calibri" w:cs="Calibri"/>
-          <w:sz w:val="26"/>
-          <w:szCs w:val="26"/>
-        </w:rPr>
-        <w:t xml:space="preserve">A </w:t>
-      </w:r>
-      <w:r>
-        <w:rPr>
-          <w:rFonts w:ascii="Calibri" w:eastAsia="Calibri" w:hAnsi="Calibri" w:cs="Calibri"/>
+      <w:proofErr w:type="spellStart"/>
+      <w:r>
+        <w:rPr>
+          <w:rFonts w:ascii="Consolas" w:eastAsia="Consolas" w:hAnsi="Consolas" w:cs="Consolas"/>
+          <w:color w:val="000000" w:themeColor="text1"/>
+        </w:rPr>
+        <w:t>golf_booking_id</w:t>
+      </w:r>
+      <w:proofErr w:type="spellEnd"/>
+      <w:r>
+        <w:rPr>
+          <w:rFonts w:ascii="Consolas" w:eastAsia="Consolas" w:hAnsi="Consolas" w:cs="Consolas"/>
+          <w:color w:val="000000" w:themeColor="text1"/>
+        </w:rPr>
+        <w:t>)</w:t>
+      </w:r>
+    </w:p>
+    <w:p>
+      <w:r>
+        <w:rPr>
+          <w:rFonts w:ascii="Consolas" w:eastAsia="Consolas" w:hAnsi="Consolas" w:cs="Consolas"/>
           <w:b/>
           <w:bCs/>
           <w:sz w:val="26"/>
           <w:szCs w:val="26"/>
         </w:rPr>
-        <w:t>Festival</w:t>
-      </w:r>
-      <w:r>
-        <w:rPr>
-          <w:rFonts w:ascii="Calibri" w:eastAsia="Calibri" w:hAnsi="Calibri" w:cs="Calibri"/>
-          <w:sz w:val="26"/>
-          <w:szCs w:val="26"/>
-        </w:rPr>
-        <w:t xml:space="preserve"> has many </w:t>
-      </w:r>
-      <w:r>
-        <w:rPr>
-          <w:rFonts w:ascii="Calibri" w:eastAsia="Calibri" w:hAnsi="Calibri" w:cs="Calibri"/>
+        <w:t>MEMBER_RESTAURANT</w:t>
+      </w:r>
+      <w:r>
+        <w:rPr>
+          <w:rFonts w:ascii="Consolas" w:eastAsia="Consolas" w:hAnsi="Consolas" w:cs="Consolas"/>
           <w:b/>
           <w:bCs/>
           <w:sz w:val="26"/>
           <w:szCs w:val="26"/>
         </w:rPr>
-        <w:t>Stages</w:t>
-      </w:r>
-      <w:r>
-        <w:rPr>
-          <w:rFonts w:ascii="Calibri" w:eastAsia="Calibri" w:hAnsi="Calibri" w:cs="Calibri"/>
-          <w:sz w:val="26"/>
-          <w:szCs w:val="26"/>
-        </w:rPr>
-        <w:t>.</w:t>
-      </w:r>
-    </w:p>
-    <w:p>
-      <w:pPr>
-        <w:ind w:left="360" w:hanging="360"/>
-      </w:pPr>
-      <w:r>
-        <w:rPr>
-          <w:rFonts w:ascii="Symbol" w:eastAsia="Symbol" w:hAnsi="Symbol" w:cs="Symbol"/>
-        </w:rPr>
-        <w:t></w:t>
-      </w:r>
-      <w:r>
-        <w:rPr>
-          <w:rFonts w:ascii="Times New Roman" w:eastAsia="Times New Roman" w:hAnsi="Times New Roman" w:cs="Times New Roman"/>
-          <w:sz w:val="14"/>
-          <w:szCs w:val="14"/>
-        </w:rPr>
-        <w:t xml:space="preserve">      </w:t>
-      </w:r>
-      <w:r>
-        <w:rPr>
-          <w:rFonts w:ascii="Calibri" w:eastAsia="Calibri" w:hAnsi="Calibri" w:cs="Calibri"/>
-          <w:sz w:val="26"/>
-          <w:szCs w:val="26"/>
-        </w:rPr>
-        <w:t xml:space="preserve">A </w:t>
-      </w:r>
-      <w:r>
-        <w:rPr>
-          <w:rFonts w:ascii="Calibri" w:eastAsia="Calibri" w:hAnsi="Calibri" w:cs="Calibri"/>
+        <w:t xml:space="preserve"> </w:t>
+      </w:r>
+      <w:r>
+        <w:rPr>
+          <w:rFonts w:ascii="Consolas" w:eastAsia="Consolas" w:hAnsi="Consolas" w:cs="Consolas"/>
+          <w:color w:val="000000" w:themeColor="text1"/>
+        </w:rPr>
+        <w:t>(</w:t>
+      </w:r>
+      <w:r>
+        <w:rPr>
+          <w:rFonts w:ascii="Consolas" w:eastAsia="Consolas" w:hAnsi="Consolas" w:cs="Consolas"/>
+          <w:color w:val="000000" w:themeColor="text1"/>
+        </w:rPr>
+        <w:t>id</w:t>
+      </w:r>
+      <w:r>
+        <w:rPr>
+          <w:rFonts w:ascii="Consolas" w:eastAsia="Consolas" w:hAnsi="Consolas" w:cs="Consolas"/>
+          <w:color w:val="000000" w:themeColor="text1"/>
+        </w:rPr>
+        <w:t>,</w:t>
+      </w:r>
+      <w:r>
+        <w:rPr>
+          <w:rFonts w:ascii="Consolas" w:eastAsia="Consolas" w:hAnsi="Consolas" w:cs="Consolas"/>
+          <w:color w:val="000000" w:themeColor="text1"/>
+        </w:rPr>
+        <w:t xml:space="preserve"> </w:t>
+      </w:r>
+      <w:proofErr w:type="spellStart"/>
+      <w:r>
+        <w:rPr>
+          <w:rFonts w:ascii="Consolas" w:eastAsia="Consolas" w:hAnsi="Consolas" w:cs="Consolas"/>
+          <w:color w:val="000000" w:themeColor="text1"/>
+        </w:rPr>
+        <w:t>member_id</w:t>
+      </w:r>
+      <w:proofErr w:type="spellEnd"/>
+      <w:r>
+        <w:rPr>
+          <w:rFonts w:ascii="Consolas" w:eastAsia="Consolas" w:hAnsi="Consolas" w:cs="Consolas"/>
+          <w:color w:val="000000" w:themeColor="text1"/>
+        </w:rPr>
+        <w:t xml:space="preserve">, </w:t>
+      </w:r>
+      <w:proofErr w:type="spellStart"/>
+      <w:r>
+        <w:rPr>
+          <w:rFonts w:ascii="Consolas" w:eastAsia="Consolas" w:hAnsi="Consolas" w:cs="Consolas"/>
+          <w:color w:val="000000" w:themeColor="text1"/>
+        </w:rPr>
+        <w:t>restaurant_booking_id</w:t>
+      </w:r>
+      <w:proofErr w:type="spellEnd"/>
+      <w:r>
+        <w:rPr>
+          <w:rFonts w:ascii="Consolas" w:eastAsia="Consolas" w:hAnsi="Consolas" w:cs="Consolas"/>
+          <w:color w:val="000000" w:themeColor="text1"/>
+        </w:rPr>
+        <w:t>)</w:t>
+      </w:r>
+    </w:p>
+    <w:p>
+      <w:r>
+        <w:rPr>
+          <w:rFonts w:ascii="Consolas" w:eastAsia="Consolas" w:hAnsi="Consolas" w:cs="Consolas"/>
           <w:b/>
           <w:bCs/>
           <w:sz w:val="26"/>
           <w:szCs w:val="26"/>
         </w:rPr>
-        <w:t>Stage</w:t>
-      </w:r>
-      <w:r>
+        <w:t xml:space="preserve">EMPLOYEE </w:t>
+      </w:r>
+      <w:r>
+        <w:rPr>
+          <w:rFonts w:ascii="Consolas" w:eastAsia="Consolas" w:hAnsi="Consolas" w:cs="Consolas"/>
+          <w:color w:val="000000" w:themeColor="text1"/>
+        </w:rPr>
+        <w:t>(</w:t>
+      </w:r>
+      <w:r>
+        <w:rPr>
+          <w:rFonts w:ascii="Consolas" w:eastAsia="Consolas" w:hAnsi="Consolas" w:cs="Consolas"/>
+          <w:color w:val="000000" w:themeColor="text1"/>
+        </w:rPr>
+        <w:t xml:space="preserve">id, </w:t>
+      </w:r>
+      <w:r>
+        <w:rPr>
+          <w:rFonts w:ascii="Consolas" w:eastAsia="Consolas" w:hAnsi="Consolas" w:cs="Consolas"/>
+          <w:color w:val="000000" w:themeColor="text1"/>
+        </w:rPr>
+        <w:t>name, phone, email)</w:t>
+      </w:r>
+    </w:p>
+    <w:p/>
+    <w:p/>
+    <w:p>
+      <w:pPr>
+        <w:pStyle w:val="Heading2"/>
+        <w:rPr>
+          <w:rFonts w:eastAsia="Calibri"/>
+        </w:rPr>
+      </w:pPr>
+      <w:bookmarkStart w:id="39" w:name="_Toc267226626"/>
+      <w:r>
+        <w:rPr>
+          <w:rFonts w:eastAsia="Calibri"/>
+        </w:rPr>
+        <w:lastRenderedPageBreak/>
+        <w:t>Business Rules</w:t>
+      </w:r>
+      <w:bookmarkEnd w:id="39"/>
+    </w:p>
+    <w:p>
+      <w:pPr>
+        <w:pStyle w:val="ListParagraph"/>
+        <w:numPr>
+          <w:ilvl w:val="0"/>
+          <w:numId w:val="28"/>
+        </w:numPr>
         <w:rPr>
           <w:rFonts w:ascii="Calibri" w:eastAsia="Calibri" w:hAnsi="Calibri" w:cs="Calibri"/>
-          <w:sz w:val="26"/>
-          <w:szCs w:val="26"/>
-        </w:rPr>
-        <w:t xml:space="preserve"> belongs to one </w:t>
-      </w:r>
-      <w:r>
-        <w:rPr>
-          <w:rFonts w:ascii="Calibri" w:eastAsia="Calibri" w:hAnsi="Calibri" w:cs="Calibri"/>
-          <w:b/>
           <w:bCs/>
           <w:sz w:val="26"/>
           <w:szCs w:val="26"/>
         </w:rPr>
-        <w:t>Festival</w:t>
-      </w:r>
+      </w:pPr>
       <w:r>
         <w:rPr>
           <w:rFonts w:ascii="Calibri" w:eastAsia="Calibri" w:hAnsi="Calibri" w:cs="Calibri"/>
-          <w:sz w:val="26"/>
-          <w:szCs w:val="26"/>
-        </w:rPr>
-        <w:t>.</w:t>
-      </w:r>
-    </w:p>
-    <w:p>
-      <w:pPr>
-        <w:ind w:left="360" w:hanging="360"/>
-      </w:pPr>
-      <w:r>
-        <w:rPr>
-          <w:rFonts w:ascii="Symbol" w:eastAsia="Symbol" w:hAnsi="Symbol" w:cs="Symbol"/>
-        </w:rPr>
-        <w:t></w:t>
-      </w:r>
-      <w:r>
-        <w:rPr>
-          <w:rFonts w:ascii="Times New Roman" w:eastAsia="Times New Roman" w:hAnsi="Times New Roman" w:cs="Times New Roman"/>
-          <w:sz w:val="14"/>
-          <w:szCs w:val="14"/>
-        </w:rPr>
-        <w:t xml:space="preserve">      </w:t>
-      </w:r>
-      <w:r>
-        <w:rPr>
-          <w:rFonts w:ascii="Calibri" w:eastAsia="Calibri" w:hAnsi="Calibri" w:cs="Calibri"/>
-          <w:sz w:val="26"/>
-          <w:szCs w:val="26"/>
-        </w:rPr>
-        <w:t xml:space="preserve">A </w:t>
-      </w:r>
-      <w:r>
-        <w:rPr>
-          <w:rFonts w:ascii="Calibri" w:eastAsia="Calibri" w:hAnsi="Calibri" w:cs="Calibri"/>
-          <w:b/>
           <w:bCs/>
           <w:sz w:val="26"/>
           <w:szCs w:val="26"/>
         </w:rPr>
-        <w:t>Stage</w:t>
-      </w:r>
-      <w:r>
+        <w:t>A Member can have many Bookings</w:t>
+      </w:r>
+    </w:p>
+    <w:p>
+      <w:pPr>
+        <w:pStyle w:val="ListParagraph"/>
+        <w:numPr>
+          <w:ilvl w:val="0"/>
+          <w:numId w:val="28"/>
+        </w:numPr>
         <w:rPr>
           <w:rFonts w:ascii="Calibri" w:eastAsia="Calibri" w:hAnsi="Calibri" w:cs="Calibri"/>
-          <w:sz w:val="26"/>
-          <w:szCs w:val="26"/>
-        </w:rPr>
-        <w:t xml:space="preserve"> hosts many </w:t>
-      </w:r>
-      <w:r>
-        <w:rPr>
-          <w:rFonts w:ascii="Calibri" w:eastAsia="Calibri" w:hAnsi="Calibri" w:cs="Calibri"/>
-          <w:b/>
           <w:bCs/>
           <w:sz w:val="26"/>
           <w:szCs w:val="26"/>
         </w:rPr>
-        <w:t>Shows</w:t>
-      </w:r>
+      </w:pPr>
       <w:r>
         <w:rPr>
           <w:rFonts w:ascii="Calibri" w:eastAsia="Calibri" w:hAnsi="Calibri" w:cs="Calibri"/>
-          <w:sz w:val="26"/>
-          <w:szCs w:val="26"/>
-        </w:rPr>
-        <w:t>.</w:t>
-      </w:r>
-    </w:p>
-    <w:p>
-      <w:pPr>
-        <w:ind w:left="360" w:hanging="360"/>
-      </w:pPr>
-      <w:r>
-        <w:rPr>
-          <w:rFonts w:ascii="Symbol" w:eastAsia="Symbol" w:hAnsi="Symbol" w:cs="Symbol"/>
-        </w:rPr>
-        <w:t></w:t>
-      </w:r>
-      <w:r>
-        <w:rPr>
-          <w:rFonts w:ascii="Times New Roman" w:eastAsia="Times New Roman" w:hAnsi="Times New Roman" w:cs="Times New Roman"/>
-          <w:sz w:val="14"/>
-          <w:szCs w:val="14"/>
-        </w:rPr>
-        <w:t xml:space="preserve">      </w:t>
-      </w:r>
-      <w:r>
-        <w:rPr>
-          <w:rFonts w:ascii="Calibri" w:eastAsia="Calibri" w:hAnsi="Calibri" w:cs="Calibri"/>
-          <w:sz w:val="26"/>
-          <w:szCs w:val="26"/>
-        </w:rPr>
-        <w:t xml:space="preserve">A </w:t>
-      </w:r>
-      <w:r>
-        <w:rPr>
-          <w:rFonts w:ascii="Calibri" w:eastAsia="Calibri" w:hAnsi="Calibri" w:cs="Calibri"/>
-          <w:b/>
           <w:bCs/>
           <w:sz w:val="26"/>
           <w:szCs w:val="26"/>
         </w:rPr>
-        <w:t>Show</w:t>
-      </w:r>
-      <w:r>
+        <w:t>A booking belongs to one member</w:t>
+      </w:r>
+    </w:p>
+    <w:p>
+      <w:pPr>
+        <w:pStyle w:val="ListParagraph"/>
+        <w:numPr>
+          <w:ilvl w:val="0"/>
+          <w:numId w:val="28"/>
+        </w:numPr>
         <w:rPr>
           <w:rFonts w:ascii="Calibri" w:eastAsia="Calibri" w:hAnsi="Calibri" w:cs="Calibri"/>
-          <w:sz w:val="26"/>
-          <w:szCs w:val="26"/>
-        </w:rPr>
-        <w:t xml:space="preserve"> is performed on one </w:t>
-      </w:r>
-      <w:r>
-        <w:rPr>
-          <w:rFonts w:ascii="Calibri" w:eastAsia="Calibri" w:hAnsi="Calibri" w:cs="Calibri"/>
-          <w:b/>
           <w:bCs/>
           <w:sz w:val="26"/>
           <w:szCs w:val="26"/>
         </w:rPr>
-        <w:t>Stage</w:t>
-      </w:r>
+      </w:pPr>
       <w:r>
         <w:rPr>
           <w:rFonts w:ascii="Calibri" w:eastAsia="Calibri" w:hAnsi="Calibri" w:cs="Calibri"/>
-          <w:sz w:val="26"/>
-          <w:szCs w:val="26"/>
-        </w:rPr>
-        <w:t>.</w:t>
-      </w:r>
-    </w:p>
-    <w:p>
-      <w:pPr>
-        <w:ind w:left="360" w:hanging="360"/>
-      </w:pPr>
-      <w:r>
-        <w:rPr>
-          <w:rFonts w:ascii="Symbol" w:eastAsia="Symbol" w:hAnsi="Symbol" w:cs="Symbol"/>
-        </w:rPr>
-        <w:t></w:t>
-      </w:r>
-      <w:r>
-        <w:rPr>
-          <w:rFonts w:ascii="Times New Roman" w:eastAsia="Times New Roman" w:hAnsi="Times New Roman" w:cs="Times New Roman"/>
-          <w:sz w:val="14"/>
-          <w:szCs w:val="14"/>
-        </w:rPr>
-        <w:t xml:space="preserve">      </w:t>
-      </w:r>
-      <w:r>
-        <w:rPr>
-          <w:rFonts w:ascii="Calibri" w:eastAsia="Calibri" w:hAnsi="Calibri" w:cs="Calibri"/>
-          <w:sz w:val="26"/>
-          <w:szCs w:val="26"/>
-        </w:rPr>
-        <w:t xml:space="preserve">A </w:t>
-      </w:r>
-      <w:r>
-        <w:rPr>
-          <w:rFonts w:ascii="Calibri" w:eastAsia="Calibri" w:hAnsi="Calibri" w:cs="Calibri"/>
-          <w:b/>
           <w:bCs/>
           <w:sz w:val="26"/>
           <w:szCs w:val="26"/>
         </w:rPr>
-        <w:t>Performer</w:t>
-      </w:r>
-      <w:r>
+        <w:t>A booking has one course</w:t>
+      </w:r>
+    </w:p>
+    <w:p>
+      <w:pPr>
+        <w:pStyle w:val="ListParagraph"/>
+        <w:numPr>
+          <w:ilvl w:val="0"/>
+          <w:numId w:val="28"/>
+        </w:numPr>
         <w:rPr>
           <w:rFonts w:ascii="Calibri" w:eastAsia="Calibri" w:hAnsi="Calibri" w:cs="Calibri"/>
-          <w:sz w:val="26"/>
-          <w:szCs w:val="26"/>
-        </w:rPr>
-        <w:t xml:space="preserve"> can perform in many </w:t>
-      </w:r>
-      <w:r>
-        <w:rPr>
-          <w:rFonts w:ascii="Calibri" w:eastAsia="Calibri" w:hAnsi="Calibri" w:cs="Calibri"/>
-          <w:b/>
           <w:bCs/>
           <w:sz w:val="26"/>
           <w:szCs w:val="26"/>
         </w:rPr>
-        <w:t>Shows</w:t>
-      </w:r>
+      </w:pPr>
       <w:r>
         <w:rPr>
           <w:rFonts w:ascii="Calibri" w:eastAsia="Calibri" w:hAnsi="Calibri" w:cs="Calibri"/>
-          <w:sz w:val="26"/>
-          <w:szCs w:val="26"/>
-        </w:rPr>
-        <w:t>.</w:t>
-      </w:r>
-    </w:p>
-    <w:p>
-      <w:pPr>
-        <w:ind w:left="360" w:hanging="360"/>
-      </w:pPr>
-      <w:r>
-        <w:rPr>
-          <w:rFonts w:ascii="Symbol" w:eastAsia="Symbol" w:hAnsi="Symbol" w:cs="Symbol"/>
-        </w:rPr>
-        <w:t></w:t>
-      </w:r>
-      <w:r>
-        <w:rPr>
-          <w:rFonts w:ascii="Times New Roman" w:eastAsia="Times New Roman" w:hAnsi="Times New Roman" w:cs="Times New Roman"/>
-          <w:sz w:val="14"/>
-          <w:szCs w:val="14"/>
-        </w:rPr>
-        <w:t xml:space="preserve">      </w:t>
-      </w:r>
-      <w:r>
-        <w:rPr>
-          <w:rFonts w:ascii="Calibri" w:eastAsia="Calibri" w:hAnsi="Calibri" w:cs="Calibri"/>
-          <w:sz w:val="26"/>
-          <w:szCs w:val="26"/>
-        </w:rPr>
-        <w:t xml:space="preserve">A </w:t>
-      </w:r>
-      <w:r>
-        <w:rPr>
-          <w:rFonts w:ascii="Calibri" w:eastAsia="Calibri" w:hAnsi="Calibri" w:cs="Calibri"/>
-          <w:b/>
           <w:bCs/>
           <w:sz w:val="26"/>
           <w:szCs w:val="26"/>
         </w:rPr>
-        <w:t>Show</w:t>
-      </w:r>
-      <w:r>
-        <w:rPr>
-          <w:rFonts w:ascii="Calibri" w:eastAsia="Calibri" w:hAnsi="Calibri" w:cs="Calibri"/>
-          <w:sz w:val="26"/>
-          <w:szCs w:val="26"/>
-        </w:rPr>
-        <w:t xml:space="preserve"> is performed by one </w:t>
-      </w:r>
-      <w:r>
-        <w:rPr>
-          <w:rFonts w:ascii="Calibri" w:eastAsia="Calibri" w:hAnsi="Calibri" w:cs="Calibri"/>
-          <w:b/>
-          <w:bCs/>
-          <w:sz w:val="26"/>
-          <w:szCs w:val="26"/>
-        </w:rPr>
-        <w:t>Performer</w:t>
-      </w:r>
-      <w:r>
-        <w:rPr>
-          <w:rFonts w:ascii="Calibri" w:eastAsia="Calibri" w:hAnsi="Calibri" w:cs="Calibri"/>
-          <w:sz w:val="26"/>
-          <w:szCs w:val="26"/>
-        </w:rPr>
-        <w:t>.</w:t>
-      </w:r>
-    </w:p>
-    <w:p>
-      <w:pPr>
-        <w:ind w:left="360" w:hanging="360"/>
-      </w:pPr>
-      <w:r>
-        <w:rPr>
-          <w:rFonts w:ascii="Symbol" w:eastAsia="Symbol" w:hAnsi="Symbol" w:cs="Symbol"/>
-        </w:rPr>
-        <w:t></w:t>
-      </w:r>
-      <w:r>
-        <w:rPr>
-          <w:rFonts w:ascii="Times New Roman" w:eastAsia="Times New Roman" w:hAnsi="Times New Roman" w:cs="Times New Roman"/>
-          <w:sz w:val="14"/>
-          <w:szCs w:val="14"/>
-        </w:rPr>
-        <w:t xml:space="preserve">      </w:t>
-      </w:r>
-      <w:r>
-        <w:rPr>
-          <w:rFonts w:ascii="Calibri" w:eastAsia="Calibri" w:hAnsi="Calibri" w:cs="Calibri"/>
-          <w:sz w:val="26"/>
-          <w:szCs w:val="26"/>
-        </w:rPr>
-        <w:t xml:space="preserve">A </w:t>
-      </w:r>
-      <w:r>
-        <w:rPr>
-          <w:rFonts w:ascii="Calibri" w:eastAsia="Calibri" w:hAnsi="Calibri" w:cs="Calibri"/>
-          <w:b/>
-          <w:bCs/>
-          <w:sz w:val="26"/>
-          <w:szCs w:val="26"/>
-        </w:rPr>
-        <w:t>Performer</w:t>
-      </w:r>
-      <w:r>
-        <w:rPr>
-          <w:rFonts w:ascii="Calibri" w:eastAsia="Calibri" w:hAnsi="Calibri" w:cs="Calibri"/>
-          <w:sz w:val="26"/>
-          <w:szCs w:val="26"/>
-        </w:rPr>
-        <w:t xml:space="preserve"> can have many </w:t>
-      </w:r>
-      <w:r>
-        <w:rPr>
-          <w:rFonts w:ascii="Calibri" w:eastAsia="Calibri" w:hAnsi="Calibri" w:cs="Calibri"/>
-          <w:b/>
-          <w:bCs/>
-          <w:sz w:val="26"/>
-          <w:szCs w:val="26"/>
-        </w:rPr>
-        <w:t>Genres</w:t>
-      </w:r>
-      <w:r>
-        <w:rPr>
-          <w:rFonts w:ascii="Calibri" w:eastAsia="Calibri" w:hAnsi="Calibri" w:cs="Calibri"/>
-          <w:sz w:val="26"/>
-          <w:szCs w:val="26"/>
-        </w:rPr>
-        <w:t>.</w:t>
-      </w:r>
-    </w:p>
-    <w:p>
-      <w:pPr>
-        <w:ind w:left="360" w:hanging="360"/>
-      </w:pPr>
-      <w:r>
-        <w:rPr>
-          <w:rFonts w:ascii="Symbol" w:eastAsia="Symbol" w:hAnsi="Symbol" w:cs="Symbol"/>
-        </w:rPr>
-        <w:t></w:t>
-      </w:r>
-      <w:r>
-        <w:rPr>
-          <w:rFonts w:ascii="Times New Roman" w:eastAsia="Times New Roman" w:hAnsi="Times New Roman" w:cs="Times New Roman"/>
-          <w:sz w:val="14"/>
-          <w:szCs w:val="14"/>
-        </w:rPr>
-        <w:t xml:space="preserve">      </w:t>
-      </w:r>
-      <w:r>
-        <w:rPr>
-          <w:rFonts w:ascii="Calibri" w:eastAsia="Calibri" w:hAnsi="Calibri" w:cs="Calibri"/>
-          <w:sz w:val="26"/>
-          <w:szCs w:val="26"/>
-        </w:rPr>
-        <w:t xml:space="preserve">A </w:t>
-      </w:r>
-      <w:r>
-        <w:rPr>
-          <w:rFonts w:ascii="Calibri" w:eastAsia="Calibri" w:hAnsi="Calibri" w:cs="Calibri"/>
-          <w:b/>
-          <w:bCs/>
-          <w:sz w:val="26"/>
-          <w:szCs w:val="26"/>
-        </w:rPr>
-        <w:t>Genre</w:t>
-      </w:r>
-      <w:r>
-        <w:rPr>
-          <w:rFonts w:ascii="Calibri" w:eastAsia="Calibri" w:hAnsi="Calibri" w:cs="Calibri"/>
-          <w:sz w:val="26"/>
-          <w:szCs w:val="26"/>
-        </w:rPr>
-        <w:t xml:space="preserve"> can belong to many </w:t>
-      </w:r>
-      <w:r>
-        <w:rPr>
-          <w:rFonts w:ascii="Calibri" w:eastAsia="Calibri" w:hAnsi="Calibri" w:cs="Calibri"/>
-          <w:b/>
-          <w:bCs/>
-          <w:sz w:val="26"/>
-          <w:szCs w:val="26"/>
-        </w:rPr>
-        <w:t>Performers</w:t>
-      </w:r>
-      <w:r>
-        <w:rPr>
-          <w:rFonts w:ascii="Calibri" w:eastAsia="Calibri" w:hAnsi="Calibri" w:cs="Calibri"/>
-          <w:sz w:val="26"/>
-          <w:szCs w:val="26"/>
-        </w:rPr>
-        <w:t>.</w:t>
-      </w:r>
-    </w:p>
-    <w:p>
-      <w:pPr>
-        <w:ind w:left="360" w:hanging="360"/>
-      </w:pPr>
-      <w:r>
-        <w:rPr>
-          <w:rFonts w:ascii="Symbol" w:eastAsia="Symbol" w:hAnsi="Symbol" w:cs="Symbol"/>
-        </w:rPr>
-        <w:t></w:t>
-      </w:r>
-      <w:r>
-        <w:rPr>
-          <w:rFonts w:ascii="Times New Roman" w:eastAsia="Times New Roman" w:hAnsi="Times New Roman" w:cs="Times New Roman"/>
-          <w:sz w:val="14"/>
-          <w:szCs w:val="14"/>
-        </w:rPr>
-        <w:t xml:space="preserve">      </w:t>
-      </w:r>
-      <w:r>
-        <w:rPr>
-          <w:rFonts w:ascii="Calibri" w:eastAsia="Calibri" w:hAnsi="Calibri" w:cs="Calibri"/>
-          <w:sz w:val="26"/>
-          <w:szCs w:val="26"/>
-        </w:rPr>
-        <w:t xml:space="preserve">A </w:t>
-      </w:r>
-      <w:r>
-        <w:rPr>
-          <w:rFonts w:ascii="Calibri" w:eastAsia="Calibri" w:hAnsi="Calibri" w:cs="Calibri"/>
-          <w:b/>
-          <w:bCs/>
-          <w:sz w:val="26"/>
-          <w:szCs w:val="26"/>
-        </w:rPr>
-        <w:t>Performer</w:t>
-      </w:r>
-      <w:r>
-        <w:rPr>
-          <w:rFonts w:ascii="Calibri" w:eastAsia="Calibri" w:hAnsi="Calibri" w:cs="Calibri"/>
-          <w:sz w:val="26"/>
-          <w:szCs w:val="26"/>
-        </w:rPr>
-        <w:t xml:space="preserve"> can have a single </w:t>
-      </w:r>
-      <w:r>
-        <w:rPr>
-          <w:rFonts w:ascii="Calibri" w:eastAsia="Calibri" w:hAnsi="Calibri" w:cs="Calibri"/>
-          <w:b/>
-          <w:bCs/>
-          <w:sz w:val="26"/>
-          <w:szCs w:val="26"/>
-        </w:rPr>
-        <w:t>Image</w:t>
-      </w:r>
-      <w:r>
-        <w:rPr>
-          <w:rFonts w:ascii="Calibri" w:eastAsia="Calibri" w:hAnsi="Calibri" w:cs="Calibri"/>
-          <w:sz w:val="26"/>
-          <w:szCs w:val="26"/>
-        </w:rPr>
-        <w:t>.</w:t>
-      </w:r>
-    </w:p>
-    <w:p>
-      <w:pPr>
-        <w:ind w:left="360" w:hanging="360"/>
-      </w:pPr>
-      <w:r>
-        <w:rPr>
-          <w:rFonts w:ascii="Symbol" w:eastAsia="Symbol" w:hAnsi="Symbol" w:cs="Symbol"/>
-        </w:rPr>
-        <w:t></w:t>
-      </w:r>
-      <w:r>
-        <w:rPr>
-          <w:rFonts w:ascii="Times New Roman" w:eastAsia="Times New Roman" w:hAnsi="Times New Roman" w:cs="Times New Roman"/>
-          <w:sz w:val="14"/>
-          <w:szCs w:val="14"/>
-        </w:rPr>
-        <w:t xml:space="preserve">      </w:t>
-      </w:r>
-      <w:r>
-        <w:rPr>
-          <w:rFonts w:ascii="Calibri" w:eastAsia="Calibri" w:hAnsi="Calibri" w:cs="Calibri"/>
-          <w:sz w:val="26"/>
-          <w:szCs w:val="26"/>
-        </w:rPr>
-        <w:t xml:space="preserve">A </w:t>
-      </w:r>
-      <w:r>
-        <w:rPr>
-          <w:rFonts w:ascii="Calibri" w:eastAsia="Calibri" w:hAnsi="Calibri" w:cs="Calibri"/>
-          <w:b/>
-          <w:bCs/>
-          <w:sz w:val="26"/>
-          <w:szCs w:val="26"/>
-        </w:rPr>
-        <w:t>Festival</w:t>
-      </w:r>
-      <w:r>
-        <w:rPr>
-          <w:rFonts w:ascii="Calibri" w:eastAsia="Calibri" w:hAnsi="Calibri" w:cs="Calibri"/>
-          <w:sz w:val="26"/>
-          <w:szCs w:val="26"/>
-        </w:rPr>
-        <w:t xml:space="preserve"> can have a single </w:t>
-      </w:r>
-      <w:r>
-        <w:rPr>
-          <w:rFonts w:ascii="Calibri" w:eastAsia="Calibri" w:hAnsi="Calibri" w:cs="Calibri"/>
-          <w:b/>
-          <w:bCs/>
-          <w:sz w:val="26"/>
-          <w:szCs w:val="26"/>
-        </w:rPr>
-        <w:t>Image</w:t>
-      </w:r>
-      <w:r>
-        <w:rPr>
-          <w:rFonts w:ascii="Calibri" w:eastAsia="Calibri" w:hAnsi="Calibri" w:cs="Calibri"/>
-          <w:sz w:val="26"/>
-          <w:szCs w:val="26"/>
-        </w:rPr>
-        <w:t>.</w:t>
-      </w:r>
-    </w:p>
-    <w:p>
-      <w:pPr>
-        <w:ind w:left="360" w:hanging="360"/>
-      </w:pPr>
-      <w:r>
-        <w:rPr>
-          <w:rFonts w:ascii="Symbol" w:eastAsia="Symbol" w:hAnsi="Symbol" w:cs="Symbol"/>
-        </w:rPr>
-        <w:t></w:t>
-      </w:r>
-      <w:r>
-        <w:rPr>
-          <w:rFonts w:ascii="Times New Roman" w:eastAsia="Times New Roman" w:hAnsi="Times New Roman" w:cs="Times New Roman"/>
-          <w:sz w:val="14"/>
-          <w:szCs w:val="14"/>
-        </w:rPr>
-        <w:t xml:space="preserve">      </w:t>
-      </w:r>
-      <w:r>
-        <w:rPr>
-          <w:rFonts w:ascii="Calibri" w:eastAsia="Calibri" w:hAnsi="Calibri" w:cs="Calibri"/>
-          <w:sz w:val="26"/>
-          <w:szCs w:val="26"/>
-        </w:rPr>
-        <w:t xml:space="preserve">A </w:t>
-      </w:r>
-      <w:r>
-        <w:rPr>
-          <w:rFonts w:ascii="Calibri" w:eastAsia="Calibri" w:hAnsi="Calibri" w:cs="Calibri"/>
-          <w:b/>
-          <w:bCs/>
-          <w:sz w:val="26"/>
-          <w:szCs w:val="26"/>
-        </w:rPr>
-        <w:t>Stage</w:t>
-      </w:r>
-      <w:r>
-        <w:rPr>
-          <w:rFonts w:ascii="Calibri" w:eastAsia="Calibri" w:hAnsi="Calibri" w:cs="Calibri"/>
-          <w:sz w:val="26"/>
-          <w:szCs w:val="26"/>
-        </w:rPr>
-        <w:t xml:space="preserve"> can have a single </w:t>
-      </w:r>
-      <w:r>
-        <w:rPr>
-          <w:rFonts w:ascii="Calibri" w:eastAsia="Calibri" w:hAnsi="Calibri" w:cs="Calibri"/>
-          <w:b/>
-          <w:bCs/>
-          <w:sz w:val="26"/>
-          <w:szCs w:val="26"/>
-        </w:rPr>
-        <w:t>Image</w:t>
-      </w:r>
-      <w:r>
-        <w:rPr>
-          <w:rFonts w:ascii="Calibri" w:eastAsia="Calibri" w:hAnsi="Calibri" w:cs="Calibri"/>
-          <w:sz w:val="26"/>
-          <w:szCs w:val="26"/>
-        </w:rPr>
-        <w:t>.</w:t>
-      </w:r>
-    </w:p>
-    <w:p>
-      <w:pPr>
-        <w:ind w:left="360" w:hanging="360"/>
-      </w:pPr>
-      <w:r>
-        <w:rPr>
-          <w:rFonts w:ascii="Symbol" w:eastAsia="Symbol" w:hAnsi="Symbol" w:cs="Symbol"/>
-        </w:rPr>
-        <w:t></w:t>
-      </w:r>
-      <w:r>
-        <w:rPr>
-          <w:rFonts w:ascii="Times New Roman" w:eastAsia="Times New Roman" w:hAnsi="Times New Roman" w:cs="Times New Roman"/>
-          <w:sz w:val="14"/>
-          <w:szCs w:val="14"/>
-        </w:rPr>
-        <w:t xml:space="preserve">      </w:t>
-      </w:r>
-      <w:r>
-        <w:rPr>
-          <w:rFonts w:ascii="Calibri" w:eastAsia="Calibri" w:hAnsi="Calibri" w:cs="Calibri"/>
-          <w:sz w:val="26"/>
-          <w:szCs w:val="26"/>
-        </w:rPr>
-        <w:t xml:space="preserve">An </w:t>
-      </w:r>
-      <w:r>
-        <w:rPr>
-          <w:rFonts w:ascii="Calibri" w:eastAsia="Calibri" w:hAnsi="Calibri" w:cs="Calibri"/>
-          <w:b/>
-          <w:bCs/>
-          <w:sz w:val="26"/>
-          <w:szCs w:val="26"/>
-        </w:rPr>
-        <w:t>Image</w:t>
-      </w:r>
-      <w:r>
-        <w:rPr>
-          <w:rFonts w:ascii="Calibri" w:eastAsia="Calibri" w:hAnsi="Calibri" w:cs="Calibri"/>
-          <w:sz w:val="26"/>
-          <w:szCs w:val="26"/>
-        </w:rPr>
-        <w:t xml:space="preserve"> can be associated with a </w:t>
-      </w:r>
-      <w:r>
-        <w:rPr>
-          <w:rFonts w:ascii="Calibri" w:eastAsia="Calibri" w:hAnsi="Calibri" w:cs="Calibri"/>
-          <w:b/>
-          <w:bCs/>
-          <w:sz w:val="26"/>
-          <w:szCs w:val="26"/>
-        </w:rPr>
-        <w:t>Performer</w:t>
-      </w:r>
-      <w:r>
-        <w:rPr>
-          <w:rFonts w:ascii="Calibri" w:eastAsia="Calibri" w:hAnsi="Calibri" w:cs="Calibri"/>
-          <w:sz w:val="26"/>
-          <w:szCs w:val="26"/>
-        </w:rPr>
-        <w:t xml:space="preserve">, </w:t>
-      </w:r>
-      <w:r>
-        <w:rPr>
-          <w:rFonts w:ascii="Calibri" w:eastAsia="Calibri" w:hAnsi="Calibri" w:cs="Calibri"/>
-          <w:b/>
-          <w:bCs/>
-          <w:sz w:val="26"/>
-          <w:szCs w:val="26"/>
-        </w:rPr>
-        <w:t>Festival</w:t>
-      </w:r>
-      <w:r>
-        <w:rPr>
-          <w:rFonts w:ascii="Calibri" w:eastAsia="Calibri" w:hAnsi="Calibri" w:cs="Calibri"/>
-          <w:sz w:val="26"/>
-          <w:szCs w:val="26"/>
-        </w:rPr>
-        <w:t xml:space="preserve">, or </w:t>
-      </w:r>
-      <w:r>
-        <w:rPr>
-          <w:rFonts w:ascii="Calibri" w:eastAsia="Calibri" w:hAnsi="Calibri" w:cs="Calibri"/>
-          <w:b/>
-          <w:bCs/>
-          <w:sz w:val="26"/>
-          <w:szCs w:val="26"/>
-        </w:rPr>
-        <w:t>Stage</w:t>
-      </w:r>
-    </w:p>
-    <w:p>
-      <w:pPr>
-        <w:ind w:left="360" w:hanging="360"/>
-      </w:pPr>
-      <w:r>
-        <w:rPr>
-          <w:rFonts w:ascii="Symbol" w:eastAsia="Symbol" w:hAnsi="Symbol" w:cs="Symbol"/>
-        </w:rPr>
-        <w:t></w:t>
-      </w:r>
-      <w:r>
-        <w:rPr>
-          <w:rFonts w:ascii="Times New Roman" w:eastAsia="Times New Roman" w:hAnsi="Times New Roman" w:cs="Times New Roman"/>
-          <w:sz w:val="14"/>
-          <w:szCs w:val="14"/>
-        </w:rPr>
-        <w:t xml:space="preserve">      </w:t>
-      </w:r>
-      <w:r>
-        <w:rPr>
-          <w:rFonts w:ascii="Calibri" w:eastAsia="Calibri" w:hAnsi="Calibri" w:cs="Calibri"/>
-          <w:sz w:val="26"/>
-          <w:szCs w:val="26"/>
-        </w:rPr>
-        <w:t xml:space="preserve">A </w:t>
-      </w:r>
-      <w:r>
-        <w:rPr>
-          <w:rFonts w:ascii="Calibri" w:eastAsia="Calibri" w:hAnsi="Calibri" w:cs="Calibri"/>
-          <w:b/>
-          <w:bCs/>
-          <w:sz w:val="26"/>
-          <w:szCs w:val="26"/>
-        </w:rPr>
-        <w:t>Festival</w:t>
-      </w:r>
-      <w:r>
-        <w:rPr>
-          <w:rFonts w:ascii="Calibri" w:eastAsia="Calibri" w:hAnsi="Calibri" w:cs="Calibri"/>
-          <w:sz w:val="26"/>
-          <w:szCs w:val="26"/>
-        </w:rPr>
-        <w:t xml:space="preserve"> can have many </w:t>
-      </w:r>
-      <w:r>
-        <w:rPr>
-          <w:rFonts w:ascii="Calibri" w:eastAsia="Calibri" w:hAnsi="Calibri" w:cs="Calibri"/>
-          <w:b/>
-          <w:bCs/>
-          <w:sz w:val="26"/>
-          <w:szCs w:val="26"/>
-        </w:rPr>
-        <w:t>Employees</w:t>
-      </w:r>
-      <w:r>
-        <w:rPr>
-          <w:rFonts w:ascii="Calibri" w:eastAsia="Calibri" w:hAnsi="Calibri" w:cs="Calibri"/>
-          <w:sz w:val="26"/>
-          <w:szCs w:val="26"/>
-        </w:rPr>
-        <w:t xml:space="preserve"> associated with it</w:t>
-      </w:r>
-    </w:p>
-    <w:p>
-      <w:pPr>
-        <w:ind w:left="360" w:hanging="360"/>
-      </w:pPr>
-      <w:r>
-        <w:rPr>
-          <w:rFonts w:ascii="Symbol" w:eastAsia="Symbol" w:hAnsi="Symbol" w:cs="Symbol"/>
-        </w:rPr>
-        <w:t></w:t>
-      </w:r>
-      <w:r>
-        <w:rPr>
-          <w:rFonts w:ascii="Times New Roman" w:eastAsia="Times New Roman" w:hAnsi="Times New Roman" w:cs="Times New Roman"/>
-          <w:sz w:val="14"/>
-          <w:szCs w:val="14"/>
-        </w:rPr>
-        <w:t xml:space="preserve">      </w:t>
-      </w:r>
-      <w:r>
-        <w:rPr>
-          <w:rFonts w:ascii="Calibri" w:eastAsia="Calibri" w:hAnsi="Calibri" w:cs="Calibri"/>
-          <w:sz w:val="26"/>
-          <w:szCs w:val="26"/>
-        </w:rPr>
-        <w:t xml:space="preserve">An </w:t>
-      </w:r>
-      <w:r>
-        <w:rPr>
-          <w:rFonts w:ascii="Calibri" w:eastAsia="Calibri" w:hAnsi="Calibri" w:cs="Calibri"/>
-          <w:b/>
-          <w:bCs/>
-          <w:sz w:val="26"/>
-          <w:szCs w:val="26"/>
-        </w:rPr>
-        <w:t xml:space="preserve">Employee </w:t>
-      </w:r>
-      <w:r>
-        <w:rPr>
-          <w:rFonts w:ascii="Calibri" w:eastAsia="Calibri" w:hAnsi="Calibri" w:cs="Calibri"/>
-          <w:sz w:val="26"/>
-          <w:szCs w:val="26"/>
-        </w:rPr>
-        <w:t xml:space="preserve">can be assigned to one </w:t>
-      </w:r>
-      <w:r>
-        <w:rPr>
-          <w:rFonts w:ascii="Calibri" w:eastAsia="Calibri" w:hAnsi="Calibri" w:cs="Calibri"/>
-          <w:b/>
-          <w:bCs/>
-          <w:sz w:val="26"/>
-          <w:szCs w:val="26"/>
-        </w:rPr>
-        <w:t>Festival</w:t>
-      </w:r>
-      <w:r>
-        <w:rPr>
-          <w:rFonts w:ascii="Calibri" w:eastAsia="Calibri" w:hAnsi="Calibri" w:cs="Calibri"/>
-          <w:sz w:val="26"/>
-          <w:szCs w:val="26"/>
-        </w:rPr>
-        <w:t xml:space="preserve"> at a time</w:t>
-      </w:r>
+        <w:t>A course can be in many bookings</w:t>
+      </w:r>
+      <w:bookmarkStart w:id="40" w:name="_GoBack"/>
+      <w:bookmarkEnd w:id="40"/>
     </w:p>
     <w:p>
       <w:pPr>
@@ -6489,33 +5627,27 @@
           <w:rFonts w:eastAsia="Calibri"/>
         </w:rPr>
       </w:pPr>
-      <w:bookmarkStart w:id="40" w:name="_Toc1362138093"/>
-      <w:bookmarkStart w:id="41" w:name="_Hlk62725883"/>
+      <w:bookmarkStart w:id="41" w:name="_Toc1362138093"/>
+      <w:bookmarkStart w:id="42" w:name="_Hlk62725883"/>
       <w:r>
         <w:rPr>
           <w:rFonts w:eastAsia="Calibri"/>
         </w:rPr>
         <w:t>Entity Relationship Diagram</w:t>
       </w:r>
-      <w:bookmarkEnd w:id="40"/>
-    </w:p>
-    <w:bookmarkEnd w:id="41"/>
-    <w:p>
-      <w:r>
-        <w:t>Substitute in here your ERD from draw.io</w:t>
-      </w:r>
-    </w:p>
+      <w:bookmarkEnd w:id="41"/>
+    </w:p>
+    <w:bookmarkEnd w:id="42"/>
     <w:p>
       <w:r>
         <w:rPr>
           <w:noProof/>
         </w:rPr>
-        <w:lastRenderedPageBreak/>
         <w:drawing>
-          <wp:inline distT="0" distB="0" distL="0" distR="0" wp14:anchorId="54DAE4F2" wp14:editId="7E7D09F8">
-            <wp:extent cx="5731510" cy="1765300"/>
-            <wp:effectExtent l="0" t="0" r="2540" b="6350"/>
-            <wp:docPr id="3" name="Picture 3"/>
+          <wp:inline distT="0" distB="0" distL="0" distR="0" wp14:anchorId="6D1638E0" wp14:editId="03793495">
+            <wp:extent cx="5724525" cy="2743200"/>
+            <wp:effectExtent l="0" t="0" r="9525" b="0"/>
+            <wp:docPr id="7" name="Picture 7"/>
             <wp:cNvGraphicFramePr>
               <a:graphicFrameLocks xmlns:a="http://schemas.openxmlformats.org/drawingml/2006/main" noChangeAspect="1"/>
             </wp:cNvGraphicFramePr>
@@ -6524,28 +5656,35 @@
                 <pic:pic xmlns:pic="http://schemas.openxmlformats.org/drawingml/2006/picture">
                   <pic:nvPicPr>
                     <pic:cNvPr id="0" name="Picture 3"/>
-                    <pic:cNvPicPr/>
+                    <pic:cNvPicPr>
+                      <a:picLocks noChangeAspect="1" noChangeArrowheads="1"/>
+                    </pic:cNvPicPr>
                   </pic:nvPicPr>
                   <pic:blipFill>
-                    <a:blip r:embed="rId14">
+                    <a:blip r:embed="rId12">
                       <a:extLst>
                         <a:ext uri="{28A0092B-C50C-407E-A947-70E740481C1C}">
                           <a14:useLocalDpi xmlns:a14="http://schemas.microsoft.com/office/drawing/2010/main" val="0"/>
                         </a:ext>
                       </a:extLst>
                     </a:blip>
+                    <a:srcRect/>
                     <a:stretch>
                       <a:fillRect/>
                     </a:stretch>
                   </pic:blipFill>
-                  <pic:spPr>
+                  <pic:spPr bwMode="auto">
                     <a:xfrm>
                       <a:off x="0" y="0"/>
-                      <a:ext cx="5731510" cy="1765300"/>
+                      <a:ext cx="5724525" cy="2743200"/>
                     </a:xfrm>
                     <a:prstGeom prst="rect">
                       <a:avLst/>
                     </a:prstGeom>
+                    <a:noFill/>
+                    <a:ln>
+                      <a:noFill/>
+                    </a:ln>
                   </pic:spPr>
                 </pic:pic>
               </a:graphicData>
@@ -6553,21 +5692,69 @@
           </wp:inline>
         </w:drawing>
       </w:r>
+      <w:r>
+        <w:rPr>
+          <w:noProof/>
+        </w:rPr>
+        <w:drawing>
+          <wp:inline distT="0" distB="0" distL="0" distR="0" wp14:anchorId="6985069C" wp14:editId="45BEFB9B">
+            <wp:extent cx="5724525" cy="2657475"/>
+            <wp:effectExtent l="0" t="0" r="9525" b="9525"/>
+            <wp:docPr id="5" name="Picture 5"/>
+            <wp:cNvGraphicFramePr>
+              <a:graphicFrameLocks xmlns:a="http://schemas.openxmlformats.org/drawingml/2006/main" noChangeAspect="1"/>
+            </wp:cNvGraphicFramePr>
+            <a:graphic xmlns:a="http://schemas.openxmlformats.org/drawingml/2006/main">
+              <a:graphicData uri="http://schemas.openxmlformats.org/drawingml/2006/picture">
+                <pic:pic xmlns:pic="http://schemas.openxmlformats.org/drawingml/2006/picture">
+                  <pic:nvPicPr>
+                    <pic:cNvPr id="0" name="Picture 1"/>
+                    <pic:cNvPicPr>
+                      <a:picLocks noChangeAspect="1" noChangeArrowheads="1"/>
+                    </pic:cNvPicPr>
+                  </pic:nvPicPr>
+                  <pic:blipFill>
+                    <a:blip r:embed="rId15">
+                      <a:extLst>
+                        <a:ext uri="{28A0092B-C50C-407E-A947-70E740481C1C}">
+                          <a14:useLocalDpi xmlns:a14="http://schemas.microsoft.com/office/drawing/2010/main" val="0"/>
+                        </a:ext>
+                      </a:extLst>
+                    </a:blip>
+                    <a:srcRect/>
+                    <a:stretch>
+                      <a:fillRect/>
+                    </a:stretch>
+                  </pic:blipFill>
+                  <pic:spPr bwMode="auto">
+                    <a:xfrm>
+                      <a:off x="0" y="0"/>
+                      <a:ext cx="5724525" cy="2657475"/>
+                    </a:xfrm>
+                    <a:prstGeom prst="rect">
+                      <a:avLst/>
+                    </a:prstGeom>
+                    <a:noFill/>
+                    <a:ln>
+                      <a:noFill/>
+                    </a:ln>
+                  </pic:spPr>
+                </pic:pic>
+              </a:graphicData>
+            </a:graphic>
+          </wp:inline>
+        </w:drawing>
+      </w:r>
     </w:p>
     <w:p>
       <w:pPr>
         <w:pStyle w:val="Heading2"/>
       </w:pPr>
-      <w:bookmarkStart w:id="42" w:name="_Toc1412272925"/>
+      <w:bookmarkStart w:id="43" w:name="_Toc1412272925"/>
       <w:r>
         <w:t>Tables</w:t>
       </w:r>
-      <w:bookmarkEnd w:id="42"/>
-    </w:p>
-    <w:p>
-      <w:r>
-        <w:t>Substitute in here your tables and the relationships between tables from draw.io in the format you used in DBMS with Mohammed.</w:t>
-      </w:r>
+      <w:bookmarkEnd w:id="43"/>
     </w:p>
     <w:p>
       <w:pPr>
@@ -6661,7 +5848,6 @@
         <w:rPr>
           <w:noProof/>
         </w:rPr>
-        <w:lastRenderedPageBreak/>
         <w:drawing>
           <wp:inline distT="0" distB="0" distL="0" distR="0" wp14:anchorId="6FA2EA54" wp14:editId="69DE1BA7">
             <wp:extent cx="6167390" cy="4946762"/>
@@ -6678,7 +5864,7 @@
                     <pic:cNvPicPr/>
                   </pic:nvPicPr>
                   <pic:blipFill>
-                    <a:blip r:embed="rId15">
+                    <a:blip r:embed="rId16">
                       <a:extLst>
                         <a:ext uri="{28A0092B-C50C-407E-A947-70E740481C1C}">
                           <a14:useLocalDpi xmlns:a14="http://schemas.microsoft.com/office/drawing/2010/main" val="0"/>
@@ -6713,14 +5899,14 @@
           <w:rFonts w:eastAsia="Calibri"/>
         </w:rPr>
       </w:pPr>
-      <w:bookmarkStart w:id="43" w:name="_Toc573017778"/>
+      <w:bookmarkStart w:id="44" w:name="_Toc573017778"/>
       <w:r>
         <w:rPr>
           <w:rFonts w:eastAsia="Calibri"/>
         </w:rPr>
         <w:t>Database Dictionary</w:t>
       </w:r>
-      <w:bookmarkEnd w:id="43"/>
+      <w:bookmarkEnd w:id="44"/>
     </w:p>
     <w:p>
       <w:pPr>
@@ -7254,7 +6440,7 @@
       <w:pPr>
         <w:pStyle w:val="Heading1"/>
       </w:pPr>
-      <w:bookmarkStart w:id="44" w:name="_Toc1500131653"/>
+      <w:bookmarkStart w:id="45" w:name="_Toc1500131653"/>
       <w:r>
         <w:lastRenderedPageBreak/>
         <w:t>System Design/ Architecture</w:t>
@@ -7265,7 +6451,7 @@
       <w:r>
         <w:t xml:space="preserve"> </w:t>
       </w:r>
-      <w:bookmarkEnd w:id="44"/>
+      <w:bookmarkEnd w:id="45"/>
     </w:p>
     <w:p>
       <w:pPr>
@@ -7286,7 +6472,7 @@
           <w:lang w:val="en-IE"/>
         </w:rPr>
       </w:pPr>
-      <w:bookmarkStart w:id="45" w:name="_Toc326647363"/>
+      <w:bookmarkStart w:id="46" w:name="_Toc326647363"/>
       <w:r>
         <w:rPr>
           <w:rFonts w:asciiTheme="majorHAnsi" w:eastAsiaTheme="majorEastAsia" w:hAnsiTheme="majorHAnsi" w:cstheme="majorBidi"/>
@@ -7297,7 +6483,7 @@
         </w:rPr>
         <w:t>Introduction</w:t>
       </w:r>
-      <w:bookmarkEnd w:id="45"/>
+      <w:bookmarkEnd w:id="46"/>
     </w:p>
     <w:p>
       <w:r>
@@ -7340,7 +6526,7 @@
           <w:lang w:val="en-IE"/>
         </w:rPr>
       </w:pPr>
-      <w:bookmarkStart w:id="46" w:name="_Toc437036526"/>
+      <w:bookmarkStart w:id="47" w:name="_Toc437036526"/>
       <w:r>
         <w:rPr>
           <w:rFonts w:asciiTheme="majorHAnsi" w:eastAsiaTheme="majorEastAsia" w:hAnsiTheme="majorHAnsi" w:cstheme="majorBidi"/>
@@ -7351,7 +6537,7 @@
         </w:rPr>
         <w:t>Model View Controller</w:t>
       </w:r>
-      <w:bookmarkEnd w:id="46"/>
+      <w:bookmarkEnd w:id="47"/>
     </w:p>
     <w:p>
       <w:pPr>
@@ -7397,7 +6583,7 @@
           <w:lang w:val="en-IE"/>
         </w:rPr>
       </w:pPr>
-      <w:bookmarkStart w:id="47" w:name="_Toc1096785604"/>
+      <w:bookmarkStart w:id="48" w:name="_Toc1096785604"/>
       <w:r>
         <w:rPr>
           <w:rFonts w:asciiTheme="majorHAnsi" w:eastAsiaTheme="majorEastAsia" w:hAnsiTheme="majorHAnsi" w:cstheme="majorBidi"/>
@@ -7419,7 +6605,7 @@
         </w:rPr>
         <w:t>Authenticaion</w:t>
       </w:r>
-      <w:bookmarkEnd w:id="47"/>
+      <w:bookmarkEnd w:id="48"/>
       <w:proofErr w:type="spellEnd"/>
     </w:p>
     <w:p>
@@ -7454,7 +6640,7 @@
           <w:lang w:val="en-IE"/>
         </w:rPr>
       </w:pPr>
-      <w:bookmarkStart w:id="48" w:name="_Toc1470603393"/>
+      <w:bookmarkStart w:id="49" w:name="_Toc1470603393"/>
       <w:r>
         <w:rPr>
           <w:rFonts w:asciiTheme="majorHAnsi" w:eastAsiaTheme="majorEastAsia" w:hAnsiTheme="majorHAnsi" w:cstheme="majorBidi"/>
@@ -7465,7 +6651,7 @@
         </w:rPr>
         <w:t>Routing</w:t>
       </w:r>
-      <w:bookmarkEnd w:id="48"/>
+      <w:bookmarkEnd w:id="49"/>
     </w:p>
     <w:p>
       <w:pPr>
@@ -7517,7 +6703,7 @@
           <w:lang w:val="en-IE"/>
         </w:rPr>
       </w:pPr>
-      <w:bookmarkStart w:id="49" w:name="_Toc145974916"/>
+      <w:bookmarkStart w:id="50" w:name="_Toc145974916"/>
       <w:r>
         <w:rPr>
           <w:rFonts w:asciiTheme="majorHAnsi" w:eastAsiaTheme="majorEastAsia" w:hAnsiTheme="majorHAnsi" w:cstheme="majorBidi"/>
@@ -7528,7 +6714,7 @@
         </w:rPr>
         <w:t>Templating</w:t>
       </w:r>
-      <w:bookmarkEnd w:id="49"/>
+      <w:bookmarkEnd w:id="50"/>
     </w:p>
     <w:p>
       <w:pPr>
@@ -7575,7 +6761,7 @@
                     </pic:cNvPicPr>
                   </pic:nvPicPr>
                   <pic:blipFill>
-                    <a:blip r:embed="rId16">
+                    <a:blip r:embed="rId17">
                       <a:extLst>
                         <a:ext uri="{28A0092B-C50C-407E-A947-70E740481C1C}">
                           <a14:useLocalDpi xmlns:a14="http://schemas.microsoft.com/office/drawing/2010/main" val="0"/>
@@ -7616,14 +6802,14 @@
           <w:szCs w:val="24"/>
         </w:rPr>
       </w:pPr>
-      <w:bookmarkStart w:id="50" w:name="_Toc1782491511"/>
+      <w:bookmarkStart w:id="51" w:name="_Toc1782491511"/>
       <w:r>
         <w:t>Testing</w:t>
       </w:r>
       <w:r>
         <w:t xml:space="preserve"> </w:t>
       </w:r>
-      <w:bookmarkEnd w:id="50"/>
+      <w:bookmarkEnd w:id="51"/>
     </w:p>
     <w:p>
       <w:pPr>
@@ -7644,8 +6830,8 @@
           <w:lang w:val="en-IE"/>
         </w:rPr>
       </w:pPr>
-      <w:bookmarkStart w:id="51" w:name="_Toc36624900"/>
-      <w:bookmarkStart w:id="52" w:name="_Toc52157691"/>
+      <w:bookmarkStart w:id="52" w:name="_Toc36624900"/>
+      <w:bookmarkStart w:id="53" w:name="_Toc52157691"/>
       <w:r>
         <w:rPr>
           <w:rFonts w:asciiTheme="majorHAnsi" w:eastAsiaTheme="majorEastAsia" w:hAnsiTheme="majorHAnsi" w:cstheme="majorBidi"/>
@@ -7656,8 +6842,8 @@
         </w:rPr>
         <w:t>Introduction</w:t>
       </w:r>
-      <w:bookmarkEnd w:id="51"/>
       <w:bookmarkEnd w:id="52"/>
+      <w:bookmarkEnd w:id="53"/>
     </w:p>
     <w:p>
       <w:pPr>
@@ -7811,8 +6997,8 @@
           <w:lang w:val="en-IE"/>
         </w:rPr>
       </w:pPr>
-      <w:bookmarkStart w:id="53" w:name="_Toc36624901"/>
-      <w:bookmarkStart w:id="54" w:name="_Toc587347036"/>
+      <w:bookmarkStart w:id="54" w:name="_Toc36624901"/>
+      <w:bookmarkStart w:id="55" w:name="_Toc587347036"/>
       <w:r>
         <w:rPr>
           <w:rFonts w:asciiTheme="majorHAnsi" w:eastAsiaTheme="majorEastAsia" w:hAnsiTheme="majorHAnsi" w:cstheme="majorBidi"/>
@@ -7823,8 +7009,8 @@
         </w:rPr>
         <w:t>Functional Testing</w:t>
       </w:r>
-      <w:bookmarkEnd w:id="53"/>
       <w:bookmarkEnd w:id="54"/>
+      <w:bookmarkEnd w:id="55"/>
     </w:p>
     <w:p>
       <w:pPr>
@@ -7963,7 +7149,7 @@
           <w:lang w:val="en-IE"/>
         </w:rPr>
       </w:pPr>
-      <w:bookmarkStart w:id="55" w:name="_Toc368603817"/>
+      <w:bookmarkStart w:id="56" w:name="_Toc368603817"/>
       <w:r>
         <w:rPr>
           <w:rFonts w:asciiTheme="majorHAnsi" w:hAnsiTheme="majorHAnsi" w:cstheme="majorBidi"/>
@@ -7974,7 +7160,7 @@
         </w:rPr>
         <w:t>Login/Registration</w:t>
       </w:r>
-      <w:bookmarkEnd w:id="55"/>
+      <w:bookmarkEnd w:id="56"/>
     </w:p>
     <w:p>
       <w:pPr>
@@ -8396,7 +7582,7 @@
           <w:lang w:val="en-IE"/>
         </w:rPr>
       </w:pPr>
-      <w:bookmarkStart w:id="56" w:name="_Toc741786464"/>
+      <w:bookmarkStart w:id="57" w:name="_Toc741786464"/>
       <w:r>
         <w:rPr>
           <w:rFonts w:asciiTheme="majorHAnsi" w:hAnsiTheme="majorHAnsi" w:cstheme="majorBidi"/>
@@ -8407,7 +7593,7 @@
         </w:rPr>
         <w:t>Navigation</w:t>
       </w:r>
-      <w:bookmarkEnd w:id="56"/>
+      <w:bookmarkEnd w:id="57"/>
     </w:p>
     <w:p>
       <w:pPr>
@@ -8829,8 +8015,8 @@
           <w:lang w:val="en-IE"/>
         </w:rPr>
       </w:pPr>
-      <w:bookmarkStart w:id="57" w:name="_Toc36624903"/>
-      <w:bookmarkStart w:id="58" w:name="_Toc1055460211"/>
+      <w:bookmarkStart w:id="58" w:name="_Toc36624903"/>
+      <w:bookmarkStart w:id="59" w:name="_Toc1055460211"/>
       <w:r>
         <w:rPr>
           <w:rFonts w:asciiTheme="majorHAnsi" w:hAnsiTheme="majorHAnsi" w:cstheme="majorBidi"/>
@@ -8841,8 +8027,8 @@
         </w:rPr>
         <w:t>Calculation</w:t>
       </w:r>
-      <w:bookmarkEnd w:id="57"/>
       <w:bookmarkEnd w:id="58"/>
+      <w:bookmarkEnd w:id="59"/>
     </w:p>
     <w:p>
       <w:pPr>
@@ -9264,8 +8450,8 @@
           <w:lang w:val="en-IE"/>
         </w:rPr>
       </w:pPr>
-      <w:bookmarkStart w:id="59" w:name="_Toc36624904"/>
-      <w:bookmarkStart w:id="60" w:name="_Toc276911663"/>
+      <w:bookmarkStart w:id="60" w:name="_Toc36624904"/>
+      <w:bookmarkStart w:id="61" w:name="_Toc276911663"/>
       <w:r>
         <w:rPr>
           <w:rFonts w:asciiTheme="majorHAnsi" w:hAnsiTheme="majorHAnsi" w:cstheme="majorBidi"/>
@@ -9276,7 +8462,7 @@
         </w:rPr>
         <w:t>CRUD</w:t>
       </w:r>
-      <w:bookmarkEnd w:id="59"/>
+      <w:bookmarkEnd w:id="60"/>
       <w:r>
         <w:rPr>
           <w:rFonts w:asciiTheme="majorHAnsi" w:hAnsiTheme="majorHAnsi" w:cstheme="majorBidi"/>
@@ -9287,7 +8473,7 @@
         </w:rPr>
         <w:t xml:space="preserve"> </w:t>
       </w:r>
-      <w:bookmarkEnd w:id="60"/>
+      <w:bookmarkEnd w:id="61"/>
     </w:p>
     <w:p>
       <w:pPr>
@@ -9716,11 +8902,11 @@
       <w:pPr>
         <w:pStyle w:val="Heading2"/>
       </w:pPr>
-      <w:bookmarkStart w:id="61" w:name="_Toc945191727"/>
+      <w:bookmarkStart w:id="62" w:name="_Toc945191727"/>
       <w:r>
         <w:t>Discussion of Functional Testing Results</w:t>
       </w:r>
-      <w:bookmarkEnd w:id="61"/>
+      <w:bookmarkEnd w:id="62"/>
     </w:p>
     <w:p>
       <w:r>
@@ -9756,8 +8942,8 @@
           <w:lang w:val="en-IE"/>
         </w:rPr>
       </w:pPr>
-      <w:bookmarkStart w:id="62" w:name="_Toc36624906"/>
-      <w:bookmarkStart w:id="63" w:name="_Toc1854057980"/>
+      <w:bookmarkStart w:id="63" w:name="_Toc36624906"/>
+      <w:bookmarkStart w:id="64" w:name="_Toc1854057980"/>
       <w:r>
         <w:rPr>
           <w:rFonts w:asciiTheme="majorHAnsi" w:eastAsiaTheme="majorEastAsia" w:hAnsiTheme="majorHAnsi" w:cstheme="majorBidi"/>
@@ -9768,8 +8954,8 @@
         </w:rPr>
         <w:t>User Testing</w:t>
       </w:r>
-      <w:bookmarkEnd w:id="62"/>
       <w:bookmarkEnd w:id="63"/>
+      <w:bookmarkEnd w:id="64"/>
     </w:p>
     <w:p>
       <w:pPr>
@@ -9810,8 +8996,8 @@
           <w:lang w:val="en-IE"/>
         </w:rPr>
       </w:pPr>
-      <w:bookmarkStart w:id="64" w:name="_Toc36624907"/>
-      <w:bookmarkStart w:id="65" w:name="_Toc1382777286"/>
+      <w:bookmarkStart w:id="65" w:name="_Toc36624907"/>
+      <w:bookmarkStart w:id="66" w:name="_Toc1382777286"/>
       <w:r>
         <w:rPr>
           <w:rFonts w:asciiTheme="majorHAnsi" w:eastAsiaTheme="majorEastAsia" w:hAnsiTheme="majorHAnsi" w:cstheme="majorBidi"/>
@@ -9822,8 +9008,8 @@
         </w:rPr>
         <w:t>Conclusion</w:t>
       </w:r>
-      <w:bookmarkEnd w:id="64"/>
       <w:bookmarkEnd w:id="65"/>
+      <w:bookmarkEnd w:id="66"/>
     </w:p>
     <w:p>
       <w:r>
@@ -9839,14 +9025,14 @@
         <w:spacing w:line="259" w:lineRule="auto"/>
         <w:ind w:left="432"/>
       </w:pPr>
-      <w:bookmarkStart w:id="66" w:name="_Toc36624908"/>
-      <w:bookmarkStart w:id="67" w:name="_Toc122250571"/>
+      <w:bookmarkStart w:id="67" w:name="_Toc36624908"/>
+      <w:bookmarkStart w:id="68" w:name="_Toc122250571"/>
       <w:r>
         <w:lastRenderedPageBreak/>
         <w:t>Project Management</w:t>
       </w:r>
-      <w:bookmarkEnd w:id="66"/>
       <w:bookmarkEnd w:id="67"/>
+      <w:bookmarkEnd w:id="68"/>
     </w:p>
     <w:p/>
     <w:p>
@@ -9855,24 +9041,24 @@
         <w:spacing w:line="259" w:lineRule="auto"/>
         <w:ind w:left="576"/>
       </w:pPr>
-      <w:bookmarkStart w:id="68" w:name="_Toc36624909"/>
-      <w:bookmarkStart w:id="69" w:name="_Toc1906674132"/>
+      <w:bookmarkStart w:id="69" w:name="_Toc36624909"/>
+      <w:bookmarkStart w:id="70" w:name="_Toc1906674132"/>
       <w:r>
         <w:t>Introduction</w:t>
       </w:r>
-      <w:bookmarkEnd w:id="68"/>
       <w:bookmarkEnd w:id="69"/>
+      <w:bookmarkEnd w:id="70"/>
     </w:p>
     <w:p/>
     <w:p>
       <w:r>
         <w:t xml:space="preserve">This chapter describes how the project was managed.  It shows the phases of the project, going from the project idea through the </w:t>
       </w:r>
-      <w:bookmarkStart w:id="70" w:name="_Hlk34212316"/>
+      <w:bookmarkStart w:id="71" w:name="_Hlk34212316"/>
       <w:r>
         <w:t xml:space="preserve">requirements gathering, the specification for the project, the design, implementation and testing </w:t>
       </w:r>
-      <w:bookmarkEnd w:id="70"/>
+      <w:bookmarkEnd w:id="71"/>
       <w:r>
         <w:t>phases for the project.  It also discusses GitHub as</w:t>
       </w:r>
@@ -9891,13 +9077,13 @@
         <w:spacing w:line="259" w:lineRule="auto"/>
         <w:ind w:left="576"/>
       </w:pPr>
-      <w:bookmarkStart w:id="71" w:name="_Toc36624910"/>
-      <w:bookmarkStart w:id="72" w:name="_Toc655414542"/>
+      <w:bookmarkStart w:id="72" w:name="_Toc36624910"/>
+      <w:bookmarkStart w:id="73" w:name="_Toc655414542"/>
       <w:r>
         <w:t>Project Phases</w:t>
       </w:r>
-      <w:bookmarkEnd w:id="71"/>
       <w:bookmarkEnd w:id="72"/>
+      <w:bookmarkEnd w:id="73"/>
     </w:p>
     <w:p/>
     <w:p>
@@ -9912,16 +9098,16 @@
         <w:spacing w:after="160" w:line="259" w:lineRule="auto"/>
         <w:ind w:left="720"/>
       </w:pPr>
-      <w:bookmarkStart w:id="73" w:name="_Toc36624912"/>
-      <w:bookmarkStart w:id="74" w:name="_Toc801588186"/>
+      <w:bookmarkStart w:id="74" w:name="_Toc36624912"/>
+      <w:bookmarkStart w:id="75" w:name="_Toc801588186"/>
       <w:r>
         <w:t>Requirements</w:t>
       </w:r>
-      <w:bookmarkEnd w:id="73"/>
+      <w:bookmarkEnd w:id="74"/>
       <w:r>
         <w:t xml:space="preserve"> </w:t>
       </w:r>
-      <w:bookmarkEnd w:id="74"/>
+      <w:bookmarkEnd w:id="75"/>
     </w:p>
     <w:p>
       <w:pPr>
@@ -9940,13 +9126,13 @@
         <w:spacing w:after="160" w:line="259" w:lineRule="auto"/>
         <w:ind w:left="720"/>
       </w:pPr>
-      <w:bookmarkStart w:id="75" w:name="_Toc36624913"/>
-      <w:bookmarkStart w:id="76" w:name="_Toc1585080229"/>
+      <w:bookmarkStart w:id="76" w:name="_Toc36624913"/>
+      <w:bookmarkStart w:id="77" w:name="_Toc1585080229"/>
       <w:r>
         <w:t>Design</w:t>
       </w:r>
-      <w:bookmarkEnd w:id="75"/>
       <w:bookmarkEnd w:id="76"/>
+      <w:bookmarkEnd w:id="77"/>
     </w:p>
     <w:p>
       <w:pPr>
@@ -9965,16 +9151,16 @@
         <w:spacing w:after="160" w:line="259" w:lineRule="auto"/>
         <w:ind w:left="720"/>
       </w:pPr>
-      <w:bookmarkStart w:id="77" w:name="_Toc36624914"/>
-      <w:bookmarkStart w:id="78" w:name="_Toc1907652087"/>
+      <w:bookmarkStart w:id="78" w:name="_Toc36624914"/>
+      <w:bookmarkStart w:id="79" w:name="_Toc1907652087"/>
       <w:r>
         <w:t>Implementation</w:t>
       </w:r>
-      <w:bookmarkEnd w:id="77"/>
+      <w:bookmarkEnd w:id="78"/>
       <w:r>
         <w:t xml:space="preserve"> </w:t>
       </w:r>
-      <w:bookmarkEnd w:id="78"/>
+      <w:bookmarkEnd w:id="79"/>
     </w:p>
     <w:p>
       <w:pPr>
@@ -9993,13 +9179,13 @@
         <w:spacing w:after="160" w:line="259" w:lineRule="auto"/>
         <w:ind w:left="720"/>
       </w:pPr>
-      <w:bookmarkStart w:id="79" w:name="_Toc36624915"/>
-      <w:bookmarkStart w:id="80" w:name="_Toc2104952875"/>
+      <w:bookmarkStart w:id="80" w:name="_Toc36624915"/>
+      <w:bookmarkStart w:id="81" w:name="_Toc2104952875"/>
       <w:r>
         <w:t>Testing</w:t>
       </w:r>
-      <w:bookmarkEnd w:id="79"/>
       <w:bookmarkEnd w:id="80"/>
+      <w:bookmarkEnd w:id="81"/>
     </w:p>
     <w:p/>
     <w:p>
@@ -10018,13 +9204,13 @@
         <w:spacing w:line="259" w:lineRule="auto"/>
         <w:ind w:left="576"/>
       </w:pPr>
-      <w:bookmarkStart w:id="81" w:name="_Toc36624921"/>
-      <w:bookmarkStart w:id="82" w:name="_Toc780850737"/>
+      <w:bookmarkStart w:id="82" w:name="_Toc36624921"/>
+      <w:bookmarkStart w:id="83" w:name="_Toc780850737"/>
       <w:r>
         <w:t>SCRUM Methodology</w:t>
       </w:r>
-      <w:bookmarkEnd w:id="81"/>
       <w:bookmarkEnd w:id="82"/>
+      <w:bookmarkEnd w:id="83"/>
     </w:p>
     <w:p/>
     <w:p>
@@ -10040,13 +9226,13 @@
         <w:spacing w:line="259" w:lineRule="auto"/>
         <w:ind w:left="576"/>
       </w:pPr>
-      <w:bookmarkStart w:id="83" w:name="_Toc36624922"/>
-      <w:bookmarkStart w:id="84" w:name="_Toc1166556091"/>
+      <w:bookmarkStart w:id="84" w:name="_Toc36624922"/>
+      <w:bookmarkStart w:id="85" w:name="_Toc1166556091"/>
       <w:r>
         <w:t>Project Management Tools</w:t>
       </w:r>
-      <w:bookmarkEnd w:id="83"/>
       <w:bookmarkEnd w:id="84"/>
+      <w:bookmarkEnd w:id="85"/>
     </w:p>
     <w:p/>
     <w:p>
@@ -10055,7 +9241,7 @@
         <w:spacing w:after="160" w:line="259" w:lineRule="auto"/>
         <w:ind w:left="720"/>
       </w:pPr>
-      <w:bookmarkStart w:id="85" w:name="_Toc1162930298"/>
+      <w:bookmarkStart w:id="86" w:name="_Toc1162930298"/>
       <w:proofErr w:type="spellStart"/>
       <w:r>
         <w:t>Github</w:t>
@@ -10064,7 +9250,7 @@
       <w:r>
         <w:t xml:space="preserve"> Project</w:t>
       </w:r>
-      <w:bookmarkEnd w:id="85"/>
+      <w:bookmarkEnd w:id="86"/>
     </w:p>
     <w:p>
       <w:r>
@@ -10091,13 +9277,13 @@
         <w:spacing w:after="160" w:line="259" w:lineRule="auto"/>
         <w:ind w:left="720"/>
       </w:pPr>
-      <w:bookmarkStart w:id="86" w:name="_Toc36624924"/>
-      <w:bookmarkStart w:id="87" w:name="_Toc525340385"/>
+      <w:bookmarkStart w:id="87" w:name="_Toc36624924"/>
+      <w:bookmarkStart w:id="88" w:name="_Toc525340385"/>
       <w:r>
         <w:t>GitHub</w:t>
       </w:r>
-      <w:bookmarkEnd w:id="86"/>
       <w:bookmarkEnd w:id="87"/>
+      <w:bookmarkEnd w:id="88"/>
     </w:p>
     <w:p>
       <w:r>
@@ -10127,30 +9313,30 @@
       <w:pPr>
         <w:pStyle w:val="Heading1"/>
       </w:pPr>
-      <w:bookmarkStart w:id="88" w:name="_Toc36624926"/>
-      <w:bookmarkStart w:id="89" w:name="_Toc235258234"/>
+      <w:bookmarkStart w:id="89" w:name="_Toc36624926"/>
+      <w:bookmarkStart w:id="90" w:name="_Toc235258234"/>
       <w:r>
         <w:lastRenderedPageBreak/>
         <w:t>Reflection</w:t>
       </w:r>
-      <w:bookmarkEnd w:id="88"/>
       <w:bookmarkEnd w:id="89"/>
+      <w:bookmarkEnd w:id="90"/>
     </w:p>
     <w:p/>
     <w:p>
       <w:pPr>
         <w:pStyle w:val="Heading2"/>
       </w:pPr>
-      <w:bookmarkStart w:id="90" w:name="_Toc36624927"/>
-      <w:bookmarkStart w:id="91" w:name="_Toc2077325381"/>
+      <w:bookmarkStart w:id="91" w:name="_Toc36624927"/>
+      <w:bookmarkStart w:id="92" w:name="_Toc2077325381"/>
       <w:r>
         <w:t>Your views on the project</w:t>
       </w:r>
-      <w:bookmarkEnd w:id="90"/>
+      <w:bookmarkEnd w:id="91"/>
       <w:r>
         <w:t xml:space="preserve"> </w:t>
       </w:r>
-      <w:bookmarkEnd w:id="91"/>
+      <w:bookmarkEnd w:id="92"/>
     </w:p>
     <w:p>
       <w:r>
@@ -10162,30 +9348,22 @@
       <w:pPr>
         <w:pStyle w:val="Heading2"/>
       </w:pPr>
-      <w:bookmarkStart w:id="92" w:name="_Toc649792346"/>
-      <w:r>
-        <w:t xml:space="preserve">How </w:t>
-      </w:r>
-      <w:proofErr w:type="gramStart"/>
-      <w:r>
-        <w:t>could the project could</w:t>
-      </w:r>
-      <w:proofErr w:type="gramEnd"/>
-      <w:r>
-        <w:t xml:space="preserve"> be developed further?</w:t>
-      </w:r>
-      <w:bookmarkEnd w:id="92"/>
+      <w:bookmarkStart w:id="93" w:name="_Toc649792346"/>
+      <w:r>
+        <w:t>How could the project could be developed further?</w:t>
+      </w:r>
+      <w:bookmarkEnd w:id="93"/>
     </w:p>
     <w:p/>
     <w:p>
       <w:pPr>
         <w:pStyle w:val="Heading2"/>
       </w:pPr>
-      <w:bookmarkStart w:id="93" w:name="_Toc1713586628"/>
+      <w:bookmarkStart w:id="94" w:name="_Toc1713586628"/>
       <w:r>
         <w:t>Assessment of your learning.</w:t>
       </w:r>
-      <w:bookmarkEnd w:id="93"/>
+      <w:bookmarkEnd w:id="94"/>
     </w:p>
     <w:p>
       <w:r>
@@ -10203,16 +9381,16 @@
       <w:pPr>
         <w:pStyle w:val="Heading2"/>
       </w:pPr>
-      <w:bookmarkStart w:id="94" w:name="_Toc36624928"/>
-      <w:bookmarkStart w:id="95" w:name="_Toc797160566"/>
+      <w:bookmarkStart w:id="95" w:name="_Toc36624928"/>
+      <w:bookmarkStart w:id="96" w:name="_Toc797160566"/>
       <w:r>
         <w:t>Completing a large software development project</w:t>
       </w:r>
-      <w:bookmarkEnd w:id="94"/>
+      <w:bookmarkEnd w:id="95"/>
       <w:r>
         <w:t xml:space="preserve"> </w:t>
       </w:r>
-      <w:bookmarkEnd w:id="95"/>
+      <w:bookmarkEnd w:id="96"/>
     </w:p>
     <w:p>
       <w:r>
@@ -10224,11 +9402,11 @@
       <w:pPr>
         <w:pStyle w:val="Heading2"/>
       </w:pPr>
-      <w:bookmarkStart w:id="96" w:name="_Toc412082480"/>
+      <w:bookmarkStart w:id="97" w:name="_Toc412082480"/>
       <w:r>
         <w:t xml:space="preserve">Technical skills </w:t>
       </w:r>
-      <w:bookmarkEnd w:id="96"/>
+      <w:bookmarkEnd w:id="97"/>
     </w:p>
     <w:p>
       <w:r>
@@ -10240,11 +9418,11 @@
       <w:pPr>
         <w:pStyle w:val="Heading2"/>
       </w:pPr>
-      <w:bookmarkStart w:id="97" w:name="_Toc636478127"/>
+      <w:bookmarkStart w:id="98" w:name="_Toc636478127"/>
       <w:r>
         <w:t xml:space="preserve">Further competencies and skills  </w:t>
       </w:r>
-      <w:bookmarkEnd w:id="97"/>
+      <w:bookmarkEnd w:id="98"/>
     </w:p>
     <w:p>
       <w:r>
@@ -10254,15 +9432,7 @@
         <w:t xml:space="preserve"> competencies and skills</w:t>
       </w:r>
       <w:r>
-        <w:t xml:space="preserve"> that would help you with your development in the </w:t>
-      </w:r>
-      <w:proofErr w:type="gramStart"/>
-      <w:r>
-        <w:t>work place</w:t>
-      </w:r>
-      <w:proofErr w:type="gramEnd"/>
-      <w:r>
-        <w:t>.</w:t>
+        <w:t xml:space="preserve"> that would help you with your development in the work place.</w:t>
       </w:r>
     </w:p>
     <w:p>
@@ -10278,11 +9448,11 @@
       <w:pPr>
         <w:pStyle w:val="Heading1"/>
       </w:pPr>
-      <w:bookmarkStart w:id="98" w:name="_Toc134677122"/>
+      <w:bookmarkStart w:id="99" w:name="_Toc134677122"/>
       <w:r>
         <w:t>References</w:t>
       </w:r>
-      <w:bookmarkEnd w:id="98"/>
+      <w:bookmarkEnd w:id="99"/>
     </w:p>
     <w:p>
       <w:r>
@@ -10321,7 +9491,7 @@
       </w:r>
     </w:p>
     <w:p>
-      <w:hyperlink r:id="rId17" w:history="1">
+      <w:hyperlink r:id="rId18" w:history="1">
         <w:r>
           <w:rPr>
             <w:rStyle w:val="Hyperlink"/>
@@ -10339,7 +9509,7 @@
     <w:p>
       <w:pPr>
         <w:sectPr>
-          <w:footerReference w:type="default" r:id="rId18"/>
+          <w:footerReference w:type="default" r:id="rId19"/>
           <w:pgSz w:w="11906" w:h="16838"/>
           <w:pgMar w:top="1440" w:right="1440" w:bottom="1440" w:left="1440" w:header="708" w:footer="708" w:gutter="0"/>
           <w:pgNumType w:start="1"/>
@@ -10363,7 +9533,7 @@
 </file>
 
 <file path=word/endnotes.xml><?xml version="1.0" encoding="utf-8"?>
-<w:endnotes xmlns:wpc="http://schemas.microsoft.com/office/word/2010/wordprocessingCanvas" xmlns:cx="http://schemas.microsoft.com/office/drawing/2014/chartex" xmlns:cx1="http://schemas.microsoft.com/office/drawing/2015/9/8/chartex" xmlns:cx2="http://schemas.microsoft.com/office/drawing/2015/10/21/chartex" xmlns:cx3="http://schemas.microsoft.com/office/drawing/2016/5/9/chartex" xmlns:cx4="http://schemas.microsoft.com/office/drawing/2016/5/10/chartex" xmlns:cx5="http://schemas.microsoft.com/office/drawing/2016/5/11/chartex" xmlns:cx6="http://schemas.microsoft.com/office/drawing/2016/5/12/chartex" xmlns:cx7="http://schemas.microsoft.com/office/drawing/2016/5/13/chartex" xmlns:cx8="http://schemas.microsoft.com/office/drawing/2016/5/14/chartex" xmlns:mc="http://schemas.openxmlformats.org/markup-compatibility/2006" xmlns:aink="http://schemas.microsoft.com/office/drawing/2016/ink" xmlns:am3d="http://schemas.microsoft.com/office/drawing/2017/model3d" xmlns:o="urn:schemas-microsoft-com:office:office" xmlns:r="http://schemas.openxmlformats.org/officeDocument/2006/relationships" xmlns:m="http://schemas.openxmlformats.org/officeDocument/2006/math" xmlns:v="urn:schemas-microsoft-com:vml" xmlns:wp14="http://schemas.microsoft.com/office/word/2010/wordprocessingDrawing" xmlns:wp="http://schemas.openxmlformats.org/drawingml/2006/wordprocessingDrawing" xmlns:w10="urn:schemas-microsoft-com:office:word" xmlns:w="http://schemas.openxmlformats.org/wordprocessingml/2006/main" xmlns:w14="http://schemas.microsoft.com/office/word/2010/wordml" xmlns:w15="http://schemas.microsoft.com/office/word/2012/wordml" xmlns:w16cex="http://schemas.microsoft.com/office/word/2018/wordml/cex" xmlns:w16cid="http://schemas.microsoft.com/office/word/2016/wordml/cid" xmlns:w16="http://schemas.microsoft.com/office/word/2018/wordml" xmlns:w16sdtdh="http://schemas.microsoft.com/office/word/2020/wordml/sdtdatahash" xmlns:w16se="http://schemas.microsoft.com/office/word/2015/wordml/symex" xmlns:wpg="http://schemas.microsoft.com/office/word/2010/wordprocessingGroup" xmlns:wpi="http://schemas.microsoft.com/office/word/2010/wordprocessingInk" xmlns:wne="http://schemas.microsoft.com/office/word/2006/wordml" xmlns:wps="http://schemas.microsoft.com/office/word/2010/wordprocessingShape" mc:Ignorable="w14 w15 w16se w16cid w16 w16cex w16sdtdh wp14">
+<w:endnotes xmlns:wpc="http://schemas.microsoft.com/office/word/2010/wordprocessingCanvas" xmlns:cx="http://schemas.microsoft.com/office/drawing/2014/chartex" xmlns:cx1="http://schemas.microsoft.com/office/drawing/2015/9/8/chartex" xmlns:cx2="http://schemas.microsoft.com/office/drawing/2015/10/21/chartex" xmlns:cx3="http://schemas.microsoft.com/office/drawing/2016/5/9/chartex" xmlns:cx4="http://schemas.microsoft.com/office/drawing/2016/5/10/chartex" xmlns:cx5="http://schemas.microsoft.com/office/drawing/2016/5/11/chartex" xmlns:cx6="http://schemas.microsoft.com/office/drawing/2016/5/12/chartex" xmlns:cx7="http://schemas.microsoft.com/office/drawing/2016/5/13/chartex" xmlns:cx8="http://schemas.microsoft.com/office/drawing/2016/5/14/chartex" xmlns:mc="http://schemas.openxmlformats.org/markup-compatibility/2006" xmlns:aink="http://schemas.microsoft.com/office/drawing/2016/ink" xmlns:am3d="http://schemas.microsoft.com/office/drawing/2017/model3d" xmlns:o="urn:schemas-microsoft-com:office:office" xmlns:r="http://schemas.openxmlformats.org/officeDocument/2006/relationships" xmlns:m="http://schemas.openxmlformats.org/officeDocument/2006/math" xmlns:v="urn:schemas-microsoft-com:vml" xmlns:wp14="http://schemas.microsoft.com/office/word/2010/wordprocessingDrawing" xmlns:wp="http://schemas.openxmlformats.org/drawingml/2006/wordprocessingDrawing" xmlns:w10="urn:schemas-microsoft-com:office:word" xmlns:w="http://schemas.openxmlformats.org/wordprocessingml/2006/main" xmlns:w14="http://schemas.microsoft.com/office/word/2010/wordml" xmlns:w15="http://schemas.microsoft.com/office/word/2012/wordml" xmlns:w16cid="http://schemas.microsoft.com/office/word/2016/wordml/cid" xmlns:w16se="http://schemas.microsoft.com/office/word/2015/wordml/symex" xmlns:wpg="http://schemas.microsoft.com/office/word/2010/wordprocessingGroup" xmlns:wpi="http://schemas.microsoft.com/office/word/2010/wordprocessingInk" xmlns:wne="http://schemas.microsoft.com/office/word/2006/wordml" xmlns:wps="http://schemas.microsoft.com/office/word/2010/wordprocessingShape" mc:Ignorable="w14 w15 w16se w16cid wp14">
   <w:endnote w:type="separator" w:id="-1">
     <w:p>
       <w:r>
@@ -10382,7 +9552,7 @@
 </file>
 
 <file path=word/footer1.xml><?xml version="1.0" encoding="utf-8"?>
-<w:ftr xmlns:wpc="http://schemas.microsoft.com/office/word/2010/wordprocessingCanvas" xmlns:cx="http://schemas.microsoft.com/office/drawing/2014/chartex" xmlns:cx1="http://schemas.microsoft.com/office/drawing/2015/9/8/chartex" xmlns:cx2="http://schemas.microsoft.com/office/drawing/2015/10/21/chartex" xmlns:cx3="http://schemas.microsoft.com/office/drawing/2016/5/9/chartex" xmlns:cx4="http://schemas.microsoft.com/office/drawing/2016/5/10/chartex" xmlns:cx5="http://schemas.microsoft.com/office/drawing/2016/5/11/chartex" xmlns:cx6="http://schemas.microsoft.com/office/drawing/2016/5/12/chartex" xmlns:cx7="http://schemas.microsoft.com/office/drawing/2016/5/13/chartex" xmlns:cx8="http://schemas.microsoft.com/office/drawing/2016/5/14/chartex" xmlns:mc="http://schemas.openxmlformats.org/markup-compatibility/2006" xmlns:aink="http://schemas.microsoft.com/office/drawing/2016/ink" xmlns:am3d="http://schemas.microsoft.com/office/drawing/2017/model3d" xmlns:o="urn:schemas-microsoft-com:office:office" xmlns:r="http://schemas.openxmlformats.org/officeDocument/2006/relationships" xmlns:m="http://schemas.openxmlformats.org/officeDocument/2006/math" xmlns:v="urn:schemas-microsoft-com:vml" xmlns:wp14="http://schemas.microsoft.com/office/word/2010/wordprocessingDrawing" xmlns:wp="http://schemas.openxmlformats.org/drawingml/2006/wordprocessingDrawing" xmlns:w10="urn:schemas-microsoft-com:office:word" xmlns:w="http://schemas.openxmlformats.org/wordprocessingml/2006/main" xmlns:w14="http://schemas.microsoft.com/office/word/2010/wordml" xmlns:w15="http://schemas.microsoft.com/office/word/2012/wordml" xmlns:w16cex="http://schemas.microsoft.com/office/word/2018/wordml/cex" xmlns:w16cid="http://schemas.microsoft.com/office/word/2016/wordml/cid" xmlns:w16="http://schemas.microsoft.com/office/word/2018/wordml" xmlns:w16sdtdh="http://schemas.microsoft.com/office/word/2020/wordml/sdtdatahash" xmlns:w16se="http://schemas.microsoft.com/office/word/2015/wordml/symex" xmlns:wpg="http://schemas.microsoft.com/office/word/2010/wordprocessingGroup" xmlns:wpi="http://schemas.microsoft.com/office/word/2010/wordprocessingInk" xmlns:wne="http://schemas.microsoft.com/office/word/2006/wordml" xmlns:wps="http://schemas.microsoft.com/office/word/2010/wordprocessingShape" mc:Ignorable="w14 w15 w16se w16cid w16 w16cex w16sdtdh wp14">
+<w:ftr xmlns:wpc="http://schemas.microsoft.com/office/word/2010/wordprocessingCanvas" xmlns:cx="http://schemas.microsoft.com/office/drawing/2014/chartex" xmlns:cx1="http://schemas.microsoft.com/office/drawing/2015/9/8/chartex" xmlns:cx2="http://schemas.microsoft.com/office/drawing/2015/10/21/chartex" xmlns:cx3="http://schemas.microsoft.com/office/drawing/2016/5/9/chartex" xmlns:cx4="http://schemas.microsoft.com/office/drawing/2016/5/10/chartex" xmlns:cx5="http://schemas.microsoft.com/office/drawing/2016/5/11/chartex" xmlns:cx6="http://schemas.microsoft.com/office/drawing/2016/5/12/chartex" xmlns:cx7="http://schemas.microsoft.com/office/drawing/2016/5/13/chartex" xmlns:cx8="http://schemas.microsoft.com/office/drawing/2016/5/14/chartex" xmlns:mc="http://schemas.openxmlformats.org/markup-compatibility/2006" xmlns:aink="http://schemas.microsoft.com/office/drawing/2016/ink" xmlns:am3d="http://schemas.microsoft.com/office/drawing/2017/model3d" xmlns:o="urn:schemas-microsoft-com:office:office" xmlns:r="http://schemas.openxmlformats.org/officeDocument/2006/relationships" xmlns:m="http://schemas.openxmlformats.org/officeDocument/2006/math" xmlns:v="urn:schemas-microsoft-com:vml" xmlns:wp14="http://schemas.microsoft.com/office/word/2010/wordprocessingDrawing" xmlns:wp="http://schemas.openxmlformats.org/drawingml/2006/wordprocessingDrawing" xmlns:w10="urn:schemas-microsoft-com:office:word" xmlns:w="http://schemas.openxmlformats.org/wordprocessingml/2006/main" xmlns:w14="http://schemas.microsoft.com/office/word/2010/wordml" xmlns:w15="http://schemas.microsoft.com/office/word/2012/wordml" xmlns:w16cid="http://schemas.microsoft.com/office/word/2016/wordml/cid" xmlns:w16se="http://schemas.microsoft.com/office/word/2015/wordml/symex" xmlns:wpg="http://schemas.microsoft.com/office/word/2010/wordprocessingGroup" xmlns:wpi="http://schemas.microsoft.com/office/word/2010/wordprocessingInk" xmlns:wne="http://schemas.microsoft.com/office/word/2006/wordml" xmlns:wps="http://schemas.microsoft.com/office/word/2010/wordprocessingShape" mc:Ignorable="w14 w15 w16se w16cid wp14">
   <w:sdt>
     <w:sdtPr>
       <w:id w:val="733284753"/>
@@ -10435,7 +9605,7 @@
 </file>
 
 <file path=word/footnotes.xml><?xml version="1.0" encoding="utf-8"?>
-<w:footnotes xmlns:wpc="http://schemas.microsoft.com/office/word/2010/wordprocessingCanvas" xmlns:cx="http://schemas.microsoft.com/office/drawing/2014/chartex" xmlns:cx1="http://schemas.microsoft.com/office/drawing/2015/9/8/chartex" xmlns:cx2="http://schemas.microsoft.com/office/drawing/2015/10/21/chartex" xmlns:cx3="http://schemas.microsoft.com/office/drawing/2016/5/9/chartex" xmlns:cx4="http://schemas.microsoft.com/office/drawing/2016/5/10/chartex" xmlns:cx5="http://schemas.microsoft.com/office/drawing/2016/5/11/chartex" xmlns:cx6="http://schemas.microsoft.com/office/drawing/2016/5/12/chartex" xmlns:cx7="http://schemas.microsoft.com/office/drawing/2016/5/13/chartex" xmlns:cx8="http://schemas.microsoft.com/office/drawing/2016/5/14/chartex" xmlns:mc="http://schemas.openxmlformats.org/markup-compatibility/2006" xmlns:aink="http://schemas.microsoft.com/office/drawing/2016/ink" xmlns:am3d="http://schemas.microsoft.com/office/drawing/2017/model3d" xmlns:o="urn:schemas-microsoft-com:office:office" xmlns:r="http://schemas.openxmlformats.org/officeDocument/2006/relationships" xmlns:m="http://schemas.openxmlformats.org/officeDocument/2006/math" xmlns:v="urn:schemas-microsoft-com:vml" xmlns:wp14="http://schemas.microsoft.com/office/word/2010/wordprocessingDrawing" xmlns:wp="http://schemas.openxmlformats.org/drawingml/2006/wordprocessingDrawing" xmlns:w10="urn:schemas-microsoft-com:office:word" xmlns:w="http://schemas.openxmlformats.org/wordprocessingml/2006/main" xmlns:w14="http://schemas.microsoft.com/office/word/2010/wordml" xmlns:w15="http://schemas.microsoft.com/office/word/2012/wordml" xmlns:w16cex="http://schemas.microsoft.com/office/word/2018/wordml/cex" xmlns:w16cid="http://schemas.microsoft.com/office/word/2016/wordml/cid" xmlns:w16="http://schemas.microsoft.com/office/word/2018/wordml" xmlns:w16sdtdh="http://schemas.microsoft.com/office/word/2020/wordml/sdtdatahash" xmlns:w16se="http://schemas.microsoft.com/office/word/2015/wordml/symex" xmlns:wpg="http://schemas.microsoft.com/office/word/2010/wordprocessingGroup" xmlns:wpi="http://schemas.microsoft.com/office/word/2010/wordprocessingInk" xmlns:wne="http://schemas.microsoft.com/office/word/2006/wordml" xmlns:wps="http://schemas.microsoft.com/office/word/2010/wordprocessingShape" mc:Ignorable="w14 w15 w16se w16cid w16 w16cex w16sdtdh wp14">
+<w:footnotes xmlns:wpc="http://schemas.microsoft.com/office/word/2010/wordprocessingCanvas" xmlns:cx="http://schemas.microsoft.com/office/drawing/2014/chartex" xmlns:cx1="http://schemas.microsoft.com/office/drawing/2015/9/8/chartex" xmlns:cx2="http://schemas.microsoft.com/office/drawing/2015/10/21/chartex" xmlns:cx3="http://schemas.microsoft.com/office/drawing/2016/5/9/chartex" xmlns:cx4="http://schemas.microsoft.com/office/drawing/2016/5/10/chartex" xmlns:cx5="http://schemas.microsoft.com/office/drawing/2016/5/11/chartex" xmlns:cx6="http://schemas.microsoft.com/office/drawing/2016/5/12/chartex" xmlns:cx7="http://schemas.microsoft.com/office/drawing/2016/5/13/chartex" xmlns:cx8="http://schemas.microsoft.com/office/drawing/2016/5/14/chartex" xmlns:mc="http://schemas.openxmlformats.org/markup-compatibility/2006" xmlns:aink="http://schemas.microsoft.com/office/drawing/2016/ink" xmlns:am3d="http://schemas.microsoft.com/office/drawing/2017/model3d" xmlns:o="urn:schemas-microsoft-com:office:office" xmlns:r="http://schemas.openxmlformats.org/officeDocument/2006/relationships" xmlns:m="http://schemas.openxmlformats.org/officeDocument/2006/math" xmlns:v="urn:schemas-microsoft-com:vml" xmlns:wp14="http://schemas.microsoft.com/office/word/2010/wordprocessingDrawing" xmlns:wp="http://schemas.openxmlformats.org/drawingml/2006/wordprocessingDrawing" xmlns:w10="urn:schemas-microsoft-com:office:word" xmlns:w="http://schemas.openxmlformats.org/wordprocessingml/2006/main" xmlns:w14="http://schemas.microsoft.com/office/word/2010/wordml" xmlns:w15="http://schemas.microsoft.com/office/word/2012/wordml" xmlns:w16cid="http://schemas.microsoft.com/office/word/2016/wordml/cid" xmlns:w16se="http://schemas.microsoft.com/office/word/2015/wordml/symex" xmlns:wpg="http://schemas.microsoft.com/office/word/2010/wordprocessingGroup" xmlns:wpi="http://schemas.microsoft.com/office/word/2010/wordprocessingInk" xmlns:wne="http://schemas.microsoft.com/office/word/2006/wordml" xmlns:wps="http://schemas.microsoft.com/office/word/2010/wordprocessingShape" mc:Ignorable="w14 w15 w16se w16cid wp14">
   <w:footnote w:type="separator" w:id="-1">
     <w:p>
       <w:r>
@@ -10454,7 +9624,7 @@
 </file>
 
 <file path=word/numbering.xml><?xml version="1.0" encoding="utf-8"?>
-<w:numbering xmlns:wpc="http://schemas.microsoft.com/office/word/2010/wordprocessingCanvas" xmlns:cx="http://schemas.microsoft.com/office/drawing/2014/chartex" xmlns:cx1="http://schemas.microsoft.com/office/drawing/2015/9/8/chartex" xmlns:cx2="http://schemas.microsoft.com/office/drawing/2015/10/21/chartex" xmlns:cx3="http://schemas.microsoft.com/office/drawing/2016/5/9/chartex" xmlns:cx4="http://schemas.microsoft.com/office/drawing/2016/5/10/chartex" xmlns:cx5="http://schemas.microsoft.com/office/drawing/2016/5/11/chartex" xmlns:cx6="http://schemas.microsoft.com/office/drawing/2016/5/12/chartex" xmlns:cx7="http://schemas.microsoft.com/office/drawing/2016/5/13/chartex" xmlns:cx8="http://schemas.microsoft.com/office/drawing/2016/5/14/chartex" xmlns:mc="http://schemas.openxmlformats.org/markup-compatibility/2006" xmlns:aink="http://schemas.microsoft.com/office/drawing/2016/ink" xmlns:am3d="http://schemas.microsoft.com/office/drawing/2017/model3d" xmlns:o="urn:schemas-microsoft-com:office:office" xmlns:r="http://schemas.openxmlformats.org/officeDocument/2006/relationships" xmlns:m="http://schemas.openxmlformats.org/officeDocument/2006/math" xmlns:v="urn:schemas-microsoft-com:vml" xmlns:wp14="http://schemas.microsoft.com/office/word/2010/wordprocessingDrawing" xmlns:wp="http://schemas.openxmlformats.org/drawingml/2006/wordprocessingDrawing" xmlns:w10="urn:schemas-microsoft-com:office:word" xmlns:w="http://schemas.openxmlformats.org/wordprocessingml/2006/main" xmlns:w14="http://schemas.microsoft.com/office/word/2010/wordml" xmlns:w15="http://schemas.microsoft.com/office/word/2012/wordml" xmlns:w16cex="http://schemas.microsoft.com/office/word/2018/wordml/cex" xmlns:w16cid="http://schemas.microsoft.com/office/word/2016/wordml/cid" xmlns:w16="http://schemas.microsoft.com/office/word/2018/wordml" xmlns:w16sdtdh="http://schemas.microsoft.com/office/word/2020/wordml/sdtdatahash" xmlns:w16se="http://schemas.microsoft.com/office/word/2015/wordml/symex" xmlns:wpg="http://schemas.microsoft.com/office/word/2010/wordprocessingGroup" xmlns:wpi="http://schemas.microsoft.com/office/word/2010/wordprocessingInk" xmlns:wne="http://schemas.microsoft.com/office/word/2006/wordml" xmlns:wps="http://schemas.microsoft.com/office/word/2010/wordprocessingShape" mc:Ignorable="w14 w15 w16se w16cid w16 w16cex w16sdtdh wp14">
+<w:numbering xmlns:wpc="http://schemas.microsoft.com/office/word/2010/wordprocessingCanvas" xmlns:cx="http://schemas.microsoft.com/office/drawing/2014/chartex" xmlns:cx1="http://schemas.microsoft.com/office/drawing/2015/9/8/chartex" xmlns:cx2="http://schemas.microsoft.com/office/drawing/2015/10/21/chartex" xmlns:cx3="http://schemas.microsoft.com/office/drawing/2016/5/9/chartex" xmlns:cx4="http://schemas.microsoft.com/office/drawing/2016/5/10/chartex" xmlns:cx5="http://schemas.microsoft.com/office/drawing/2016/5/11/chartex" xmlns:cx6="http://schemas.microsoft.com/office/drawing/2016/5/12/chartex" xmlns:cx7="http://schemas.microsoft.com/office/drawing/2016/5/13/chartex" xmlns:cx8="http://schemas.microsoft.com/office/drawing/2016/5/14/chartex" xmlns:mc="http://schemas.openxmlformats.org/markup-compatibility/2006" xmlns:aink="http://schemas.microsoft.com/office/drawing/2016/ink" xmlns:am3d="http://schemas.microsoft.com/office/drawing/2017/model3d" xmlns:o="urn:schemas-microsoft-com:office:office" xmlns:r="http://schemas.openxmlformats.org/officeDocument/2006/relationships" xmlns:m="http://schemas.openxmlformats.org/officeDocument/2006/math" xmlns:v="urn:schemas-microsoft-com:vml" xmlns:wp14="http://schemas.microsoft.com/office/word/2010/wordprocessingDrawing" xmlns:wp="http://schemas.openxmlformats.org/drawingml/2006/wordprocessingDrawing" xmlns:w10="urn:schemas-microsoft-com:office:word" xmlns:w="http://schemas.openxmlformats.org/wordprocessingml/2006/main" xmlns:w14="http://schemas.microsoft.com/office/word/2010/wordml" xmlns:w15="http://schemas.microsoft.com/office/word/2012/wordml" xmlns:w16cid="http://schemas.microsoft.com/office/word/2016/wordml/cid" xmlns:w16se="http://schemas.microsoft.com/office/word/2015/wordml/symex" xmlns:wpg="http://schemas.microsoft.com/office/word/2010/wordprocessingGroup" xmlns:wpi="http://schemas.microsoft.com/office/word/2010/wordprocessingInk" xmlns:wne="http://schemas.microsoft.com/office/word/2006/wordml" xmlns:wps="http://schemas.microsoft.com/office/word/2010/wordprocessingShape" mc:Ignorable="w14 w15 w16se w16cid wp14">
   <w:abstractNum w:abstractNumId="0" w15:restartNumberingAfterBreak="0">
     <w:nsid w:val="05140DFC"/>
     <w:multiLevelType w:val="hybridMultilevel"/>
@@ -10660,6 +9830,119 @@
     </w:lvl>
   </w:abstractNum>
   <w:abstractNum w:abstractNumId="2" w15:restartNumberingAfterBreak="0">
+    <w:nsid w:val="06005F2F"/>
+    <w:multiLevelType w:val="hybridMultilevel"/>
+    <w:tmpl w:val="945CFDEA"/>
+    <w:lvl w:ilvl="0" w:tplc="18090001">
+      <w:start w:val="1"/>
+      <w:numFmt w:val="bullet"/>
+      <w:lvlText w:val=""/>
+      <w:lvlJc w:val="left"/>
+      <w:pPr>
+        <w:ind w:left="720" w:hanging="360"/>
+      </w:pPr>
+      <w:rPr>
+        <w:rFonts w:ascii="Symbol" w:hAnsi="Symbol" w:hint="default"/>
+      </w:rPr>
+    </w:lvl>
+    <w:lvl w:ilvl="1" w:tplc="18090003" w:tentative="1">
+      <w:start w:val="1"/>
+      <w:numFmt w:val="bullet"/>
+      <w:lvlText w:val="o"/>
+      <w:lvlJc w:val="left"/>
+      <w:pPr>
+        <w:ind w:left="1440" w:hanging="360"/>
+      </w:pPr>
+      <w:rPr>
+        <w:rFonts w:ascii="Courier New" w:hAnsi="Courier New" w:cs="Courier New" w:hint="default"/>
+      </w:rPr>
+    </w:lvl>
+    <w:lvl w:ilvl="2" w:tplc="18090005" w:tentative="1">
+      <w:start w:val="1"/>
+      <w:numFmt w:val="bullet"/>
+      <w:lvlText w:val=""/>
+      <w:lvlJc w:val="left"/>
+      <w:pPr>
+        <w:ind w:left="2160" w:hanging="360"/>
+      </w:pPr>
+      <w:rPr>
+        <w:rFonts w:ascii="Wingdings" w:hAnsi="Wingdings" w:hint="default"/>
+      </w:rPr>
+    </w:lvl>
+    <w:lvl w:ilvl="3" w:tplc="18090001" w:tentative="1">
+      <w:start w:val="1"/>
+      <w:numFmt w:val="bullet"/>
+      <w:lvlText w:val=""/>
+      <w:lvlJc w:val="left"/>
+      <w:pPr>
+        <w:ind w:left="2880" w:hanging="360"/>
+      </w:pPr>
+      <w:rPr>
+        <w:rFonts w:ascii="Symbol" w:hAnsi="Symbol" w:hint="default"/>
+      </w:rPr>
+    </w:lvl>
+    <w:lvl w:ilvl="4" w:tplc="18090003" w:tentative="1">
+      <w:start w:val="1"/>
+      <w:numFmt w:val="bullet"/>
+      <w:lvlText w:val="o"/>
+      <w:lvlJc w:val="left"/>
+      <w:pPr>
+        <w:ind w:left="3600" w:hanging="360"/>
+      </w:pPr>
+      <w:rPr>
+        <w:rFonts w:ascii="Courier New" w:hAnsi="Courier New" w:cs="Courier New" w:hint="default"/>
+      </w:rPr>
+    </w:lvl>
+    <w:lvl w:ilvl="5" w:tplc="18090005" w:tentative="1">
+      <w:start w:val="1"/>
+      <w:numFmt w:val="bullet"/>
+      <w:lvlText w:val=""/>
+      <w:lvlJc w:val="left"/>
+      <w:pPr>
+        <w:ind w:left="4320" w:hanging="360"/>
+      </w:pPr>
+      <w:rPr>
+        <w:rFonts w:ascii="Wingdings" w:hAnsi="Wingdings" w:hint="default"/>
+      </w:rPr>
+    </w:lvl>
+    <w:lvl w:ilvl="6" w:tplc="18090001" w:tentative="1">
+      <w:start w:val="1"/>
+      <w:numFmt w:val="bullet"/>
+      <w:lvlText w:val=""/>
+      <w:lvlJc w:val="left"/>
+      <w:pPr>
+        <w:ind w:left="5040" w:hanging="360"/>
+      </w:pPr>
+      <w:rPr>
+        <w:rFonts w:ascii="Symbol" w:hAnsi="Symbol" w:hint="default"/>
+      </w:rPr>
+    </w:lvl>
+    <w:lvl w:ilvl="7" w:tplc="18090003" w:tentative="1">
+      <w:start w:val="1"/>
+      <w:numFmt w:val="bullet"/>
+      <w:lvlText w:val="o"/>
+      <w:lvlJc w:val="left"/>
+      <w:pPr>
+        <w:ind w:left="5760" w:hanging="360"/>
+      </w:pPr>
+      <w:rPr>
+        <w:rFonts w:ascii="Courier New" w:hAnsi="Courier New" w:cs="Courier New" w:hint="default"/>
+      </w:rPr>
+    </w:lvl>
+    <w:lvl w:ilvl="8" w:tplc="18090005" w:tentative="1">
+      <w:start w:val="1"/>
+      <w:numFmt w:val="bullet"/>
+      <w:lvlText w:val=""/>
+      <w:lvlJc w:val="left"/>
+      <w:pPr>
+        <w:ind w:left="6480" w:hanging="360"/>
+      </w:pPr>
+      <w:rPr>
+        <w:rFonts w:ascii="Wingdings" w:hAnsi="Wingdings" w:hint="default"/>
+      </w:rPr>
+    </w:lvl>
+  </w:abstractNum>
+  <w:abstractNum w:abstractNumId="3" w15:restartNumberingAfterBreak="0">
     <w:nsid w:val="07822F1C"/>
     <w:multiLevelType w:val="hybridMultilevel"/>
     <w:tmpl w:val="4E94DDA0"/>
@@ -10748,7 +10031,7 @@
       </w:pPr>
     </w:lvl>
   </w:abstractNum>
-  <w:abstractNum w:abstractNumId="3" w15:restartNumberingAfterBreak="0">
+  <w:abstractNum w:abstractNumId="4" w15:restartNumberingAfterBreak="0">
     <w:nsid w:val="08961867"/>
     <w:multiLevelType w:val="multilevel"/>
     <w:tmpl w:val="7A50B52E"/>
@@ -10840,7 +10123,7 @@
       </w:pPr>
     </w:lvl>
   </w:abstractNum>
-  <w:abstractNum w:abstractNumId="4" w15:restartNumberingAfterBreak="0">
+  <w:abstractNum w:abstractNumId="5" w15:restartNumberingAfterBreak="0">
     <w:nsid w:val="09727A4A"/>
     <w:multiLevelType w:val="hybridMultilevel"/>
     <w:tmpl w:val="49803006"/>
@@ -10929,7 +10212,7 @@
       </w:pPr>
     </w:lvl>
   </w:abstractNum>
-  <w:abstractNum w:abstractNumId="5" w15:restartNumberingAfterBreak="0">
+  <w:abstractNum w:abstractNumId="6" w15:restartNumberingAfterBreak="0">
     <w:nsid w:val="11023E13"/>
     <w:multiLevelType w:val="hybridMultilevel"/>
     <w:tmpl w:val="FE0EF23C"/>
@@ -11015,7 +10298,7 @@
       </w:pPr>
     </w:lvl>
   </w:abstractNum>
-  <w:abstractNum w:abstractNumId="6" w15:restartNumberingAfterBreak="0">
+  <w:abstractNum w:abstractNumId="7" w15:restartNumberingAfterBreak="0">
     <w:nsid w:val="1EBC592A"/>
     <w:multiLevelType w:val="multilevel"/>
     <w:tmpl w:val="1809001F"/>
@@ -11101,7 +10384,7 @@
       </w:pPr>
     </w:lvl>
   </w:abstractNum>
-  <w:abstractNum w:abstractNumId="7" w15:restartNumberingAfterBreak="0">
+  <w:abstractNum w:abstractNumId="8" w15:restartNumberingAfterBreak="0">
     <w:nsid w:val="20F34C34"/>
     <w:multiLevelType w:val="hybridMultilevel"/>
     <w:tmpl w:val="7C287E24"/>
@@ -11214,7 +10497,7 @@
       </w:rPr>
     </w:lvl>
   </w:abstractNum>
-  <w:abstractNum w:abstractNumId="8" w15:restartNumberingAfterBreak="0">
+  <w:abstractNum w:abstractNumId="9" w15:restartNumberingAfterBreak="0">
     <w:nsid w:val="23536516"/>
     <w:multiLevelType w:val="hybridMultilevel"/>
     <w:tmpl w:val="852EBD28"/>
@@ -11300,7 +10583,7 @@
       </w:pPr>
     </w:lvl>
   </w:abstractNum>
-  <w:abstractNum w:abstractNumId="9" w15:restartNumberingAfterBreak="0">
+  <w:abstractNum w:abstractNumId="10" w15:restartNumberingAfterBreak="0">
     <w:nsid w:val="274B1694"/>
     <w:multiLevelType w:val="hybridMultilevel"/>
     <w:tmpl w:val="D312DEF8"/>
@@ -11413,7 +10696,7 @@
       </w:rPr>
     </w:lvl>
   </w:abstractNum>
-  <w:abstractNum w:abstractNumId="10" w15:restartNumberingAfterBreak="0">
+  <w:abstractNum w:abstractNumId="11" w15:restartNumberingAfterBreak="0">
     <w:nsid w:val="31EE458D"/>
     <w:multiLevelType w:val="multilevel"/>
     <w:tmpl w:val="1809001F"/>
@@ -11499,7 +10782,7 @@
       </w:pPr>
     </w:lvl>
   </w:abstractNum>
-  <w:abstractNum w:abstractNumId="11" w15:restartNumberingAfterBreak="0">
+  <w:abstractNum w:abstractNumId="12" w15:restartNumberingAfterBreak="0">
     <w:nsid w:val="3C055CB3"/>
     <w:multiLevelType w:val="hybridMultilevel"/>
     <w:tmpl w:val="FFFFFFFF"/>
@@ -11585,7 +10868,7 @@
       </w:pPr>
     </w:lvl>
   </w:abstractNum>
-  <w:abstractNum w:abstractNumId="12" w15:restartNumberingAfterBreak="0">
+  <w:abstractNum w:abstractNumId="13" w15:restartNumberingAfterBreak="0">
     <w:nsid w:val="406A520A"/>
     <w:multiLevelType w:val="multilevel"/>
     <w:tmpl w:val="1809001F"/>
@@ -11671,7 +10954,7 @@
       </w:pPr>
     </w:lvl>
   </w:abstractNum>
-  <w:abstractNum w:abstractNumId="13" w15:restartNumberingAfterBreak="0">
+  <w:abstractNum w:abstractNumId="14" w15:restartNumberingAfterBreak="0">
     <w:nsid w:val="41A34165"/>
     <w:multiLevelType w:val="hybridMultilevel"/>
     <w:tmpl w:val="158AC35A"/>
@@ -11784,7 +11067,7 @@
       </w:rPr>
     </w:lvl>
   </w:abstractNum>
-  <w:abstractNum w:abstractNumId="14" w15:restartNumberingAfterBreak="0">
+  <w:abstractNum w:abstractNumId="15" w15:restartNumberingAfterBreak="0">
     <w:nsid w:val="485C2C96"/>
     <w:multiLevelType w:val="hybridMultilevel"/>
     <w:tmpl w:val="CB7CDBF4"/>
@@ -11873,7 +11156,7 @@
       </w:pPr>
     </w:lvl>
   </w:abstractNum>
-  <w:abstractNum w:abstractNumId="15" w15:restartNumberingAfterBreak="0">
+  <w:abstractNum w:abstractNumId="16" w15:restartNumberingAfterBreak="0">
     <w:nsid w:val="49645435"/>
     <w:multiLevelType w:val="multilevel"/>
     <w:tmpl w:val="1809001F"/>
@@ -11959,7 +11242,7 @@
       </w:pPr>
     </w:lvl>
   </w:abstractNum>
-  <w:abstractNum w:abstractNumId="16" w15:restartNumberingAfterBreak="0">
+  <w:abstractNum w:abstractNumId="17" w15:restartNumberingAfterBreak="0">
     <w:nsid w:val="53CC0471"/>
     <w:multiLevelType w:val="hybridMultilevel"/>
     <w:tmpl w:val="343C5F66"/>
@@ -12048,7 +11331,7 @@
       </w:pPr>
     </w:lvl>
   </w:abstractNum>
-  <w:abstractNum w:abstractNumId="17" w15:restartNumberingAfterBreak="0">
+  <w:abstractNum w:abstractNumId="18" w15:restartNumberingAfterBreak="0">
     <w:nsid w:val="552814A9"/>
     <w:multiLevelType w:val="hybridMultilevel"/>
     <w:tmpl w:val="732E4548"/>
@@ -12134,7 +11417,7 @@
       </w:pPr>
     </w:lvl>
   </w:abstractNum>
-  <w:abstractNum w:abstractNumId="18" w15:restartNumberingAfterBreak="0">
+  <w:abstractNum w:abstractNumId="19" w15:restartNumberingAfterBreak="0">
     <w:nsid w:val="5F615E9F"/>
     <w:multiLevelType w:val="hybridMultilevel"/>
     <w:tmpl w:val="A894EB14"/>
@@ -12220,7 +11503,7 @@
       </w:pPr>
     </w:lvl>
   </w:abstractNum>
-  <w:abstractNum w:abstractNumId="19" w15:restartNumberingAfterBreak="0">
+  <w:abstractNum w:abstractNumId="20" w15:restartNumberingAfterBreak="0">
     <w:nsid w:val="65565780"/>
     <w:multiLevelType w:val="hybridMultilevel"/>
     <w:tmpl w:val="DB2CB634"/>
@@ -12306,7 +11589,7 @@
       </w:pPr>
     </w:lvl>
   </w:abstractNum>
-  <w:abstractNum w:abstractNumId="20" w15:restartNumberingAfterBreak="0">
+  <w:abstractNum w:abstractNumId="21" w15:restartNumberingAfterBreak="0">
     <w:nsid w:val="66BB6797"/>
     <w:multiLevelType w:val="multilevel"/>
     <w:tmpl w:val="1809001F"/>
@@ -12392,7 +11675,7 @@
       </w:pPr>
     </w:lvl>
   </w:abstractNum>
-  <w:abstractNum w:abstractNumId="21" w15:restartNumberingAfterBreak="0">
+  <w:abstractNum w:abstractNumId="22" w15:restartNumberingAfterBreak="0">
     <w:nsid w:val="6DEF2CDB"/>
     <w:multiLevelType w:val="hybridMultilevel"/>
     <w:tmpl w:val="B1963618"/>
@@ -12481,7 +11764,7 @@
       </w:pPr>
     </w:lvl>
   </w:abstractNum>
-  <w:abstractNum w:abstractNumId="22" w15:restartNumberingAfterBreak="0">
+  <w:abstractNum w:abstractNumId="23" w15:restartNumberingAfterBreak="0">
     <w:nsid w:val="6E3F445C"/>
     <w:multiLevelType w:val="multilevel"/>
     <w:tmpl w:val="20F835C8"/>
@@ -12672,7 +11955,7 @@
       </w:pPr>
     </w:lvl>
   </w:abstractNum>
-  <w:abstractNum w:abstractNumId="23" w15:restartNumberingAfterBreak="0">
+  <w:abstractNum w:abstractNumId="24" w15:restartNumberingAfterBreak="0">
     <w:nsid w:val="6ED110F8"/>
     <w:multiLevelType w:val="multilevel"/>
     <w:tmpl w:val="BFDC14B6"/>
@@ -12785,7 +12068,7 @@
       </w:rPr>
     </w:lvl>
   </w:abstractNum>
-  <w:abstractNum w:abstractNumId="24" w15:restartNumberingAfterBreak="0">
+  <w:abstractNum w:abstractNumId="25" w15:restartNumberingAfterBreak="0">
     <w:nsid w:val="6F9F70C3"/>
     <w:multiLevelType w:val="multilevel"/>
     <w:tmpl w:val="1809001F"/>
@@ -12871,7 +12154,7 @@
       </w:pPr>
     </w:lvl>
   </w:abstractNum>
-  <w:abstractNum w:abstractNumId="25" w15:restartNumberingAfterBreak="0">
+  <w:abstractNum w:abstractNumId="26" w15:restartNumberingAfterBreak="0">
     <w:nsid w:val="71CE37DA"/>
     <w:multiLevelType w:val="hybridMultilevel"/>
     <w:tmpl w:val="F056A076"/>
@@ -12960,7 +12243,7 @@
       </w:pPr>
     </w:lvl>
   </w:abstractNum>
-  <w:abstractNum w:abstractNumId="26" w15:restartNumberingAfterBreak="0">
+  <w:abstractNum w:abstractNumId="27" w15:restartNumberingAfterBreak="0">
     <w:nsid w:val="7B5D5FE9"/>
     <w:multiLevelType w:val="hybridMultilevel"/>
     <w:tmpl w:val="6BF4F640"/>
@@ -13077,88 +12360,91 @@
     <w:abstractNumId w:val="0"/>
   </w:num>
   <w:num w:numId="2">
-    <w:abstractNumId w:val="4"/>
+    <w:abstractNumId w:val="5"/>
   </w:num>
   <w:num w:numId="3">
-    <w:abstractNumId w:val="25"/>
+    <w:abstractNumId w:val="26"/>
   </w:num>
   <w:num w:numId="4">
-    <w:abstractNumId w:val="16"/>
+    <w:abstractNumId w:val="17"/>
   </w:num>
   <w:num w:numId="5">
-    <w:abstractNumId w:val="2"/>
+    <w:abstractNumId w:val="3"/>
   </w:num>
   <w:num w:numId="6">
+    <w:abstractNumId w:val="22"/>
+  </w:num>
+  <w:num w:numId="7">
+    <w:abstractNumId w:val="19"/>
+  </w:num>
+  <w:num w:numId="8">
+    <w:abstractNumId w:val="18"/>
+  </w:num>
+  <w:num w:numId="9">
+    <w:abstractNumId w:val="20"/>
+  </w:num>
+  <w:num w:numId="10">
     <w:abstractNumId w:val="21"/>
   </w:num>
-  <w:num w:numId="7">
-    <w:abstractNumId w:val="18"/>
-  </w:num>
-  <w:num w:numId="8">
-    <w:abstractNumId w:val="17"/>
-  </w:num>
-  <w:num w:numId="9">
-    <w:abstractNumId w:val="19"/>
-  </w:num>
-  <w:num w:numId="10">
-    <w:abstractNumId w:val="20"/>
-  </w:num>
   <w:num w:numId="11">
-    <w:abstractNumId w:val="12"/>
+    <w:abstractNumId w:val="13"/>
   </w:num>
   <w:num w:numId="12">
     <w:abstractNumId w:val="1"/>
   </w:num>
   <w:num w:numId="13">
+    <w:abstractNumId w:val="24"/>
+  </w:num>
+  <w:num w:numId="14">
+    <w:abstractNumId w:val="6"/>
+  </w:num>
+  <w:num w:numId="15">
+    <w:abstractNumId w:val="16"/>
+  </w:num>
+  <w:num w:numId="16">
+    <w:abstractNumId w:val="7"/>
+  </w:num>
+  <w:num w:numId="17">
+    <w:abstractNumId w:val="25"/>
+  </w:num>
+  <w:num w:numId="18">
+    <w:abstractNumId w:val="11"/>
+  </w:num>
+  <w:num w:numId="19">
+    <w:abstractNumId w:val="4"/>
+  </w:num>
+  <w:num w:numId="20">
     <w:abstractNumId w:val="23"/>
   </w:num>
-  <w:num w:numId="14">
-    <w:abstractNumId w:val="5"/>
-  </w:num>
-  <w:num w:numId="15">
+  <w:num w:numId="21">
     <w:abstractNumId w:val="15"/>
   </w:num>
-  <w:num w:numId="16">
-    <w:abstractNumId w:val="6"/>
-  </w:num>
-  <w:num w:numId="17">
-    <w:abstractNumId w:val="24"/>
-  </w:num>
-  <w:num w:numId="18">
+  <w:num w:numId="22">
     <w:abstractNumId w:val="10"/>
   </w:num>
-  <w:num w:numId="19">
-    <w:abstractNumId w:val="3"/>
-  </w:num>
-  <w:num w:numId="20">
-    <w:abstractNumId w:val="22"/>
-  </w:num>
-  <w:num w:numId="21">
+  <w:num w:numId="23">
     <w:abstractNumId w:val="14"/>
   </w:num>
-  <w:num w:numId="22">
+  <w:num w:numId="24">
+    <w:abstractNumId w:val="8"/>
+  </w:num>
+  <w:num w:numId="25">
+    <w:abstractNumId w:val="27"/>
+  </w:num>
+  <w:num w:numId="26">
     <w:abstractNumId w:val="9"/>
   </w:num>
-  <w:num w:numId="23">
-    <w:abstractNumId w:val="13"/>
+  <w:num w:numId="27">
+    <w:abstractNumId w:val="12"/>
   </w:num>
-  <w:num w:numId="24">
-    <w:abstractNumId w:val="7"/>
-  </w:num>
-  <w:num w:numId="25">
-    <w:abstractNumId w:val="26"/>
-  </w:num>
-  <w:num w:numId="26">
-    <w:abstractNumId w:val="8"/>
-  </w:num>
-  <w:num w:numId="27">
-    <w:abstractNumId w:val="11"/>
+  <w:num w:numId="28">
+    <w:abstractNumId w:val="2"/>
   </w:num>
 </w:numbering>
 </file>
 
 <file path=word/styles.xml><?xml version="1.0" encoding="utf-8"?>
-<w:styles xmlns:mc="http://schemas.openxmlformats.org/markup-compatibility/2006" xmlns:r="http://schemas.openxmlformats.org/officeDocument/2006/relationships" xmlns:w="http://schemas.openxmlformats.org/wordprocessingml/2006/main" xmlns:w14="http://schemas.microsoft.com/office/word/2010/wordml" xmlns:w15="http://schemas.microsoft.com/office/word/2012/wordml" xmlns:w16cex="http://schemas.microsoft.com/office/word/2018/wordml/cex" xmlns:w16cid="http://schemas.microsoft.com/office/word/2016/wordml/cid" xmlns:w16="http://schemas.microsoft.com/office/word/2018/wordml" xmlns:w16sdtdh="http://schemas.microsoft.com/office/word/2020/wordml/sdtdatahash" xmlns:w16se="http://schemas.microsoft.com/office/word/2015/wordml/symex" mc:Ignorable="w14 w15 w16se w16cid w16 w16cex w16sdtdh">
+<w:styles xmlns:mc="http://schemas.openxmlformats.org/markup-compatibility/2006" xmlns:r="http://schemas.openxmlformats.org/officeDocument/2006/relationships" xmlns:w="http://schemas.openxmlformats.org/wordprocessingml/2006/main" xmlns:w14="http://schemas.microsoft.com/office/word/2010/wordml" xmlns:w15="http://schemas.microsoft.com/office/word/2012/wordml" xmlns:w16cid="http://schemas.microsoft.com/office/word/2016/wordml/cid" xmlns:w16se="http://schemas.microsoft.com/office/word/2015/wordml/symex" mc:Ignorable="w14 w15 w16se w16cid">
   <w:docDefaults>
     <w:rPrDefault>
       <w:rPr>
@@ -13174,7 +12460,7 @@
       </w:pPr>
     </w:pPrDefault>
   </w:docDefaults>
-  <w:latentStyles w:defLockedState="0" w:defUIPriority="99" w:defSemiHidden="0" w:defUnhideWhenUsed="0" w:defQFormat="0" w:count="376">
+  <w:latentStyles w:defLockedState="0" w:defUIPriority="99" w:defSemiHidden="0" w:defUnhideWhenUsed="0" w:defQFormat="0" w:count="375">
     <w:lsdException w:name="Normal" w:uiPriority="0" w:qFormat="1"/>
     <w:lsdException w:name="heading 1" w:uiPriority="9" w:qFormat="1"/>
     <w:lsdException w:name="heading 2" w:semiHidden="1" w:uiPriority="9" w:unhideWhenUsed="1" w:qFormat="1"/>
@@ -13550,7 +12836,6 @@
     <w:lsdException w:name="Smart Hyperlink" w:semiHidden="1" w:unhideWhenUsed="1"/>
     <w:lsdException w:name="Hashtag" w:semiHidden="1" w:unhideWhenUsed="1"/>
     <w:lsdException w:name="Unresolved Mention" w:semiHidden="1" w:unhideWhenUsed="1"/>
-    <w:lsdException w:name="Smart Link" w:semiHidden="1" w:unhideWhenUsed="1"/>
   </w:latentStyles>
   <w:style w:type="paragraph" w:default="1" w:styleId="Normal">
     <w:name w:val="Normal"/>
@@ -14478,18 +13763,18 @@
 </file>
 
 <file path=customXml/item1.xml><?xml version="1.0" encoding="utf-8"?>
-<p:properties xmlns:p="http://schemas.microsoft.com/office/2006/metadata/properties" xmlns:xsi="http://www.w3.org/2001/XMLSchema-instance" xmlns:pc="http://schemas.microsoft.com/office/infopath/2007/PartnerControls">
-  <documentManagement/>
-</p:properties>
-</file>
-
-<file path=customXml/item2.xml><?xml version="1.0" encoding="utf-8"?>
 <?mso-contentType ?>
 <FormTemplates xmlns="http://schemas.microsoft.com/sharepoint/v3/contenttype/forms">
   <Display>DocumentLibraryForm</Display>
   <Edit>DocumentLibraryForm</Edit>
   <New>DocumentLibraryForm</New>
 </FormTemplates>
+</file>
+
+<file path=customXml/item2.xml><?xml version="1.0" encoding="utf-8"?>
+<p:properties xmlns:p="http://schemas.microsoft.com/office/2006/metadata/properties" xmlns:xsi="http://www.w3.org/2001/XMLSchema-instance" xmlns:pc="http://schemas.microsoft.com/office/infopath/2007/PartnerControls">
+  <documentManagement/>
+</p:properties>
 </file>
 
 <file path=customXml/item3.xml><?xml version="1.0" encoding="utf-8"?>
@@ -14629,18 +13914,18 @@
 </file>
 
 <file path=customXml/itemProps1.xml><?xml version="1.0" encoding="utf-8"?>
-<ds:datastoreItem xmlns:ds="http://schemas.openxmlformats.org/officeDocument/2006/customXml" ds:itemID="{9600F9D6-DACC-419E-94CB-B2C0BCD0AEFC}">
+<ds:datastoreItem xmlns:ds="http://schemas.openxmlformats.org/officeDocument/2006/customXml" ds:itemID="{483909C0-ED7B-433C-936F-326EC26BCE5F}">
   <ds:schemaRefs>
-    <ds:schemaRef ds:uri="http://schemas.microsoft.com/office/2006/metadata/properties"/>
-    <ds:schemaRef ds:uri="http://schemas.microsoft.com/office/infopath/2007/PartnerControls"/>
+    <ds:schemaRef ds:uri="http://schemas.microsoft.com/sharepoint/v3/contenttype/forms"/>
   </ds:schemaRefs>
 </ds:datastoreItem>
 </file>
 
 <file path=customXml/itemProps2.xml><?xml version="1.0" encoding="utf-8"?>
-<ds:datastoreItem xmlns:ds="http://schemas.openxmlformats.org/officeDocument/2006/customXml" ds:itemID="{483909C0-ED7B-433C-936F-326EC26BCE5F}">
+<ds:datastoreItem xmlns:ds="http://schemas.openxmlformats.org/officeDocument/2006/customXml" ds:itemID="{9600F9D6-DACC-419E-94CB-B2C0BCD0AEFC}">
   <ds:schemaRefs>
-    <ds:schemaRef ds:uri="http://schemas.microsoft.com/sharepoint/v3/contenttype/forms"/>
+    <ds:schemaRef ds:uri="http://schemas.microsoft.com/office/2006/metadata/properties"/>
+    <ds:schemaRef ds:uri="http://schemas.microsoft.com/office/infopath/2007/PartnerControls"/>
   </ds:schemaRefs>
 </ds:datastoreItem>
 </file>
@@ -14664,7 +13949,7 @@
 </file>
 
 <file path=customXml/itemProps4.xml><?xml version="1.0" encoding="utf-8"?>
-<ds:datastoreItem xmlns:ds="http://schemas.openxmlformats.org/officeDocument/2006/customXml" ds:itemID="{7E3DCDD7-9685-4ADC-A15A-305EC8AF2EA8}">
+<ds:datastoreItem xmlns:ds="http://schemas.openxmlformats.org/officeDocument/2006/customXml" ds:itemID="{256F4A07-7730-4C5D-A498-5B03358C498E}">
   <ds:schemaRefs>
     <ds:schemaRef ds:uri="http://schemas.openxmlformats.org/officeDocument/2006/bibliography"/>
   </ds:schemaRefs>

</xml_diff>